<commit_message>
Added English FlyHigh-1. Lesson 6 (page 26-29).
</commit_message>
<xml_diff>
--- a/English/Workbook.docx
+++ b/English/Workbook.docx
@@ -30,7 +30,7 @@
       </w:r>
       <w:r>
         <w:rPr>
-          <w:lang w:val="en-US"/>
+          <w:lang w:val="ru-RU"/>
         </w:rPr>
         <w:t xml:space="preserve"> </w:t>
       </w:r>
@@ -42,7 +42,7 @@
       </w:r>
       <w:r>
         <w:rPr>
-          <w:lang w:val="en-US"/>
+          <w:lang w:val="ru-RU"/>
         </w:rPr>
         <w:t>. (</w:t>
       </w:r>
@@ -710,6 +710,64 @@
     </w:p>
     <w:p>
       <w:pPr>
+        <w:rPr>
+          <w:lang w:val="uk-UA"/>
+        </w:rPr>
+      </w:pPr>
+      <w:r>
+        <w:rPr>
+          <w:lang w:val="en-US"/>
+        </w:rPr>
+        <w:t xml:space="preserve">Guess and </w:t>
+      </w:r>
+      <w:proofErr w:type="gramStart"/>
+      <w:r>
+        <w:rPr>
+          <w:lang w:val="en-US"/>
+        </w:rPr>
+        <w:t>say</w:t>
+      </w:r>
+      <w:proofErr w:type="gramEnd"/>
+      <w:r>
+        <w:rPr>
+          <w:lang w:val="en-US"/>
+        </w:rPr>
+        <w:t xml:space="preserve">. </w:t>
+      </w:r>
+      <w:r>
+        <w:rPr>
+          <w:lang w:val="ru-RU"/>
+        </w:rPr>
+        <w:t>(</w:t>
+      </w:r>
+      <w:r>
+        <w:rPr>
+          <w:lang w:val="uk-UA"/>
+        </w:rPr>
+        <w:t>Вгадай/Здогадайся та скажи.)</w:t>
+      </w:r>
+    </w:p>
+    <w:p>
+      <w:pPr>
+        <w:rPr>
+          <w:lang w:val="en-US"/>
+        </w:rPr>
+      </w:pPr>
+      <w:r>
+        <w:rPr>
+          <w:lang w:val="en-US"/>
+        </w:rPr>
+        <w:t>Listen and do. (</w:t>
+      </w:r>
+      <w:r>
+        <w:rPr>
+          <w:lang w:val="uk-UA"/>
+        </w:rPr>
+        <w:t>Послухай та виконай.)</w:t>
+      </w:r>
+    </w:p>
+    <w:p>
+      <w:pPr>
         <w:pStyle w:val="2"/>
         <w:rPr>
           <w:lang w:val="uk-UA"/>
@@ -956,7 +1014,14 @@
         <w:rPr>
           <w:lang w:val="en-US"/>
         </w:rPr>
-        <w:t xml:space="preserve">Trace – </w:t>
+        <w:lastRenderedPageBreak/>
+        <w:t>Trace</w:t>
+      </w:r>
+      <w:r>
+        <w:rPr>
+          <w:lang w:val="uk-UA"/>
+        </w:rPr>
+        <w:t xml:space="preserve"> – </w:t>
       </w:r>
       <w:r>
         <w:rPr>
@@ -975,17 +1040,11 @@
         <w:rPr>
           <w:lang w:val="en-US"/>
         </w:rPr>
-        <w:t>C</w:t>
-      </w:r>
-      <w:r>
-        <w:rPr>
-          <w:lang w:val="en-US"/>
-        </w:rPr>
-        <w:t>ircle</w:t>
-      </w:r>
-      <w:r>
-        <w:rPr>
-          <w:lang w:val="ru-RU"/>
+        <w:t>Circle</w:t>
+      </w:r>
+      <w:r>
+        <w:rPr>
+          <w:lang w:val="uk-UA"/>
         </w:rPr>
         <w:t xml:space="preserve"> – </w:t>
       </w:r>
@@ -999,18 +1058,69 @@
     <w:p>
       <w:pPr>
         <w:rPr>
-          <w:lang w:val="en-US"/>
-        </w:rPr>
-      </w:pPr>
-      <w:r>
-        <w:rPr>
-          <w:lang w:val="en-US"/>
-        </w:rPr>
-        <w:lastRenderedPageBreak/>
+          <w:lang w:val="uk-UA"/>
+        </w:rPr>
+      </w:pPr>
+      <w:r>
+        <w:rPr>
+          <w:lang w:val="en-US"/>
+        </w:rPr>
         <w:t>Tick</w:t>
       </w:r>
       <w:r>
         <w:rPr>
+          <w:lang w:val="uk-UA"/>
+        </w:rPr>
+        <w:t xml:space="preserve"> – </w:t>
+      </w:r>
+      <w:r>
+        <w:rPr>
+          <w:lang w:val="uk-UA"/>
+        </w:rPr>
+        <w:t>Познач (Позначати)</w:t>
+      </w:r>
+    </w:p>
+    <w:p>
+      <w:pPr>
+        <w:rPr>
+          <w:lang w:val="uk-UA"/>
+        </w:rPr>
+      </w:pPr>
+      <w:proofErr w:type="spellStart"/>
+      <w:r>
+        <w:rPr>
+          <w:lang w:val="uk-UA"/>
+        </w:rPr>
+        <w:t>Say</w:t>
+      </w:r>
+      <w:proofErr w:type="spellEnd"/>
+      <w:r>
+        <w:rPr>
+          <w:lang w:val="uk-UA"/>
+        </w:rPr>
+        <w:t xml:space="preserve"> –</w:t>
+      </w:r>
+      <w:r>
+        <w:rPr>
+          <w:lang w:val="uk-UA"/>
+        </w:rPr>
+        <w:t xml:space="preserve"> Скажи (Сказати)</w:t>
+      </w:r>
+    </w:p>
+    <w:p>
+      <w:pPr>
+        <w:rPr>
+          <w:lang w:val="uk-UA"/>
+        </w:rPr>
+      </w:pPr>
+      <w:r>
+        <w:rPr>
+          <w:lang w:val="en-US"/>
+        </w:rPr>
+        <w:t>Draw</w:t>
+      </w:r>
+      <w:r>
+        <w:rPr>
           <w:lang w:val="ru-RU"/>
         </w:rPr>
         <w:t xml:space="preserve"> </w:t>
@@ -1031,7 +1141,7 @@
         <w:rPr>
           <w:lang w:val="uk-UA"/>
         </w:rPr>
-        <w:t>Познач (Позначати)</w:t>
+        <w:t>Намалюй</w:t>
       </w:r>
     </w:p>
     <w:p>
@@ -1045,49 +1155,255 @@
         <w:rPr>
           <w:lang w:val="uk-UA"/>
         </w:rPr>
-        <w:t>Say</w:t>
+        <w:t>Find</w:t>
       </w:r>
       <w:proofErr w:type="spellEnd"/>
       <w:r>
         <w:rPr>
           <w:lang w:val="uk-UA"/>
         </w:rPr>
-        <w:t xml:space="preserve"> –</w:t>
-      </w:r>
-      <w:r>
-        <w:rPr>
-          <w:lang w:val="uk-UA"/>
-        </w:rPr>
-        <w:t xml:space="preserve"> Скажи (Сказати)</w:t>
-      </w:r>
-    </w:p>
-    <w:p>
-      <w:pPr>
-        <w:rPr>
-          <w:lang w:val="uk-UA"/>
-        </w:rPr>
-      </w:pPr>
-      <w:r>
-        <w:rPr>
-          <w:lang w:val="en-US"/>
-        </w:rPr>
-        <w:t>Draw</w:t>
-      </w:r>
-      <w:r>
-        <w:rPr>
-          <w:lang w:val="ru-RU"/>
+        <w:t xml:space="preserve"> – </w:t>
+      </w:r>
+      <w:r>
+        <w:rPr>
+          <w:lang w:val="uk-UA"/>
+        </w:rPr>
+        <w:t>Знайди (З</w:t>
+      </w:r>
+      <w:r>
+        <w:rPr>
+          <w:lang w:val="uk-UA"/>
+        </w:rPr>
+        <w:t>находити)</w:t>
+      </w:r>
+    </w:p>
+    <w:p>
+      <w:pPr>
+        <w:rPr>
+          <w:lang w:val="uk-UA"/>
+        </w:rPr>
+      </w:pPr>
+      <w:r>
+        <w:rPr>
+          <w:lang w:val="en-US"/>
+        </w:rPr>
+        <w:t>Match</w:t>
+      </w:r>
+      <w:r>
+        <w:rPr>
+          <w:lang w:val="uk-UA"/>
+        </w:rPr>
+        <w:t xml:space="preserve"> – </w:t>
+      </w:r>
+      <w:r>
+        <w:rPr>
+          <w:lang w:val="uk-UA"/>
+        </w:rPr>
+        <w:t>Поєднай</w:t>
+      </w:r>
+    </w:p>
+    <w:p>
+      <w:pPr>
+        <w:rPr>
+          <w:lang w:val="uk-UA"/>
+        </w:rPr>
+      </w:pPr>
+      <w:r>
+        <w:rPr>
+          <w:lang w:val="en-US"/>
+        </w:rPr>
+        <w:t>Stick</w:t>
+      </w:r>
+      <w:r>
+        <w:rPr>
+          <w:lang w:val="uk-UA"/>
+        </w:rPr>
+        <w:t xml:space="preserve"> – </w:t>
+      </w:r>
+      <w:r>
+        <w:rPr>
+          <w:lang w:val="uk-UA"/>
+        </w:rPr>
+        <w:t>Приклей (Приклеювати)</w:t>
+      </w:r>
+    </w:p>
+    <w:p>
+      <w:pPr>
+        <w:rPr>
+          <w:lang w:val="uk-UA"/>
+        </w:rPr>
+      </w:pPr>
+      <w:proofErr w:type="spellStart"/>
+      <w:r>
+        <w:rPr>
+          <w:lang w:val="uk-UA"/>
+        </w:rPr>
+        <w:t>Then</w:t>
+      </w:r>
+      <w:proofErr w:type="spellEnd"/>
+      <w:r>
+        <w:rPr>
+          <w:lang w:val="uk-UA"/>
+        </w:rPr>
+        <w:t xml:space="preserve"> – </w:t>
+      </w:r>
+      <w:r>
+        <w:rPr>
+          <w:lang w:val="uk-UA"/>
+        </w:rPr>
+        <w:t>П</w:t>
+      </w:r>
+      <w:r>
+        <w:rPr>
+          <w:lang w:val="uk-UA"/>
+        </w:rPr>
+        <w:t>от</w:t>
+      </w:r>
+      <w:r>
+        <w:rPr>
+          <w:lang w:val="uk-UA"/>
+        </w:rPr>
+        <w:t>ім</w:t>
+      </w:r>
+      <w:r>
+        <w:rPr>
+          <w:lang w:val="uk-UA"/>
+        </w:rPr>
+        <w:t xml:space="preserve"> (</w:t>
+      </w:r>
+      <w:r>
+        <w:rPr>
+          <w:lang w:val="uk-UA"/>
+        </w:rPr>
+        <w:t>Тоді)</w:t>
+      </w:r>
+    </w:p>
+    <w:p>
+      <w:pPr>
+        <w:rPr>
+          <w:lang w:val="uk-UA"/>
+        </w:rPr>
+      </w:pPr>
+      <w:r>
+        <w:rPr>
+          <w:lang w:val="en-US"/>
+        </w:rPr>
+        <w:t>Stop</w:t>
+      </w:r>
+      <w:r>
+        <w:rPr>
+          <w:lang w:val="uk-UA"/>
+        </w:rPr>
+        <w:t xml:space="preserve"> – </w:t>
+      </w:r>
+      <w:r>
+        <w:rPr>
+          <w:lang w:val="uk-UA"/>
+        </w:rPr>
+        <w:t>Стій (Зупиніться)</w:t>
+      </w:r>
+    </w:p>
+    <w:p>
+      <w:pPr>
+        <w:rPr>
+          <w:lang w:val="uk-UA"/>
+        </w:rPr>
+      </w:pPr>
+      <w:r>
+        <w:rPr>
+          <w:lang w:val="en-US"/>
+        </w:rPr>
+        <w:t>After</w:t>
+      </w:r>
+      <w:r>
+        <w:rPr>
+          <w:lang w:val="uk-UA"/>
+        </w:rPr>
+        <w:t xml:space="preserve"> – </w:t>
+      </w:r>
+      <w:r>
+        <w:rPr>
+          <w:lang w:val="uk-UA"/>
+        </w:rPr>
+        <w:t>Після</w:t>
+      </w:r>
+    </w:p>
+    <w:p>
+      <w:pPr>
+        <w:rPr>
+          <w:lang w:val="uk-UA"/>
+        </w:rPr>
+      </w:pPr>
+      <w:r>
+        <w:rPr>
+          <w:lang w:val="en-US"/>
+        </w:rPr>
+        <w:t>Again</w:t>
+      </w:r>
+      <w:r>
+        <w:rPr>
+          <w:lang w:val="uk-UA"/>
+        </w:rPr>
+        <w:t xml:space="preserve"> – </w:t>
+      </w:r>
+      <w:r>
+        <w:rPr>
+          <w:lang w:val="uk-UA"/>
+        </w:rPr>
+        <w:t>З</w:t>
+      </w:r>
+      <w:r>
+        <w:rPr>
+          <w:lang w:val="uk-UA"/>
+        </w:rPr>
+        <w:t>нову</w:t>
+      </w:r>
+      <w:r>
+        <w:rPr>
+          <w:lang w:val="uk-UA"/>
+        </w:rPr>
+        <w:t xml:space="preserve"> (Щ</w:t>
+      </w:r>
+      <w:r>
+        <w:rPr>
+          <w:lang w:val="uk-UA"/>
+        </w:rPr>
+        <w:t>е раз</w:t>
+      </w:r>
+      <w:r>
+        <w:rPr>
+          <w:lang w:val="uk-UA"/>
+        </w:rPr>
+        <w:t>)</w:t>
+      </w:r>
+    </w:p>
+    <w:p>
+      <w:pPr>
+        <w:rPr>
+          <w:lang w:val="uk-UA"/>
+        </w:rPr>
+      </w:pPr>
+      <w:r>
+        <w:rPr>
+          <w:lang w:val="en-US"/>
+        </w:rPr>
+        <w:t>Ask</w:t>
+      </w:r>
+      <w:r>
+        <w:rPr>
+          <w:lang w:val="uk-UA"/>
         </w:rPr>
         <w:t xml:space="preserve"> </w:t>
       </w:r>
       <w:r>
         <w:rPr>
-          <w:lang w:val="ru-RU"/>
+          <w:lang w:val="uk-UA"/>
         </w:rPr>
         <w:t>–</w:t>
       </w:r>
       <w:r>
         <w:rPr>
-          <w:lang w:val="ru-RU"/>
+          <w:lang w:val="uk-UA"/>
         </w:rPr>
         <w:t xml:space="preserve"> </w:t>
       </w:r>
@@ -1095,23 +1411,78 @@
         <w:rPr>
           <w:lang w:val="uk-UA"/>
         </w:rPr>
-        <w:t>Намалюй</w:t>
-      </w:r>
-    </w:p>
-    <w:p>
-      <w:pPr>
-        <w:rPr>
-          <w:lang w:val="uk-UA"/>
-        </w:rPr>
-      </w:pPr>
-      <w:proofErr w:type="spellStart"/>
-      <w:r>
-        <w:rPr>
-          <w:lang w:val="uk-UA"/>
-        </w:rPr>
-        <w:t>Find</w:t>
-      </w:r>
-      <w:proofErr w:type="spellEnd"/>
+        <w:t>Запитай (Запитувати)</w:t>
+      </w:r>
+    </w:p>
+    <w:p>
+      <w:pPr>
+        <w:rPr>
+          <w:lang w:val="uk-UA"/>
+        </w:rPr>
+      </w:pPr>
+      <w:r>
+        <w:rPr>
+          <w:lang w:val="en-US"/>
+        </w:rPr>
+        <w:t>Answer</w:t>
+      </w:r>
+      <w:r>
+        <w:rPr>
+          <w:lang w:val="uk-UA"/>
+        </w:rPr>
+        <w:t xml:space="preserve"> – Дай відповідь (Відповідь)</w:t>
+      </w:r>
+    </w:p>
+    <w:p>
+      <w:pPr>
+        <w:rPr>
+          <w:lang w:val="uk-UA"/>
+        </w:rPr>
+      </w:pPr>
+      <w:r>
+        <w:rPr>
+          <w:lang w:val="en-US"/>
+        </w:rPr>
+        <w:t xml:space="preserve">Good – </w:t>
+      </w:r>
+      <w:r>
+        <w:rPr>
+          <w:lang w:val="uk-UA"/>
+        </w:rPr>
+        <w:t>Добре</w:t>
+      </w:r>
+    </w:p>
+    <w:p>
+      <w:pPr>
+        <w:rPr>
+          <w:lang w:val="uk-UA"/>
+        </w:rPr>
+      </w:pPr>
+      <w:r>
+        <w:rPr>
+          <w:lang w:val="en-US"/>
+        </w:rPr>
+        <w:t>Great</w:t>
+      </w:r>
+      <w:r>
+        <w:rPr>
+          <w:lang w:val="uk-UA"/>
+        </w:rPr>
+        <w:t xml:space="preserve"> – Чудово</w:t>
+      </w:r>
+    </w:p>
+    <w:p>
+      <w:pPr>
+        <w:rPr>
+          <w:lang w:val="uk-UA"/>
+        </w:rPr>
+      </w:pPr>
+      <w:r>
+        <w:rPr>
+          <w:lang w:val="en-US"/>
+        </w:rPr>
+        <w:t>Guess</w:t>
+      </w:r>
       <w:r>
         <w:rPr>
           <w:lang w:val="uk-UA"/>
@@ -1122,13 +1493,19 @@
         <w:rPr>
           <w:lang w:val="uk-UA"/>
         </w:rPr>
-        <w:t>Знайди (З</w:t>
-      </w:r>
-      <w:r>
-        <w:rPr>
-          <w:lang w:val="uk-UA"/>
-        </w:rPr>
-        <w:t>находити</w:t>
+        <w:t>Вгадай</w:t>
+      </w:r>
+      <w:r>
+        <w:rPr>
+          <w:lang w:val="uk-UA"/>
+        </w:rPr>
+        <w:t xml:space="preserve"> (</w:t>
+      </w:r>
+      <w:r>
+        <w:rPr>
+          <w:lang w:val="uk-UA"/>
+        </w:rPr>
+        <w:t>Здогадайся</w:t>
       </w:r>
       <w:r>
         <w:rPr>
@@ -1147,36 +1524,23 @@
         <w:rPr>
           <w:lang w:val="en-US"/>
         </w:rPr>
-        <w:t xml:space="preserve">Match – </w:t>
-      </w:r>
-      <w:r>
-        <w:rPr>
-          <w:lang w:val="uk-UA"/>
-        </w:rPr>
-        <w:t>Поєднай</w:t>
-      </w:r>
-    </w:p>
-    <w:p>
-      <w:pPr>
-        <w:rPr>
-          <w:lang w:val="uk-UA"/>
-        </w:rPr>
-      </w:pPr>
-      <w:r>
-        <w:rPr>
-          <w:lang w:val="en-US"/>
-        </w:rPr>
-        <w:t>S</w:t>
-      </w:r>
-      <w:r>
-        <w:rPr>
-          <w:lang w:val="en-US"/>
-        </w:rPr>
-        <w:t>tick</w:t>
-      </w:r>
-      <w:r>
-        <w:rPr>
-          <w:lang w:val="en-US"/>
+        <w:t>Of</w:t>
+      </w:r>
+      <w:r>
+        <w:rPr>
+          <w:lang w:val="uk-UA"/>
+        </w:rPr>
+        <w:t xml:space="preserve"> </w:t>
+      </w:r>
+      <w:r>
+        <w:rPr>
+          <w:lang w:val="en-US"/>
+        </w:rPr>
+        <w:t>course</w:t>
+      </w:r>
+      <w:r>
+        <w:rPr>
+          <w:lang w:val="uk-UA"/>
         </w:rPr>
         <w:t xml:space="preserve"> – </w:t>
       </w:r>
@@ -1184,23 +1548,45 @@
         <w:rPr>
           <w:lang w:val="uk-UA"/>
         </w:rPr>
-        <w:t>Приклей (Приклеювати)</w:t>
-      </w:r>
-    </w:p>
-    <w:p>
-      <w:pPr>
-        <w:rPr>
-          <w:lang w:val="uk-UA"/>
-        </w:rPr>
-      </w:pPr>
-      <w:proofErr w:type="spellStart"/>
-      <w:r>
-        <w:rPr>
-          <w:lang w:val="uk-UA"/>
-        </w:rPr>
-        <w:t>Then</w:t>
-      </w:r>
-      <w:proofErr w:type="spellEnd"/>
+        <w:t>Звичайно</w:t>
+      </w:r>
+      <w:r>
+        <w:rPr>
+          <w:lang w:val="uk-UA"/>
+        </w:rPr>
+        <w:t xml:space="preserve"> (</w:t>
+      </w:r>
+      <w:r>
+        <w:rPr>
+          <w:lang w:val="uk-UA"/>
+        </w:rPr>
+        <w:t>Звісно</w:t>
+      </w:r>
+      <w:r>
+        <w:rPr>
+          <w:lang w:val="uk-UA"/>
+        </w:rPr>
+        <w:t>)</w:t>
+      </w:r>
+    </w:p>
+    <w:p>
+      <w:pPr>
+        <w:rPr>
+          <w:lang w:val="uk-UA"/>
+        </w:rPr>
+      </w:pPr>
+      <w:r>
+        <w:rPr>
+          <w:lang w:val="en-US"/>
+        </w:rPr>
+        <w:t>A</w:t>
+      </w:r>
+      <w:r>
+        <w:rPr>
+          <w:lang w:val="en-US"/>
+        </w:rPr>
+        <w:t>ttention</w:t>
+      </w:r>
       <w:r>
         <w:rPr>
           <w:lang w:val="uk-UA"/>
@@ -1211,19 +1597,26 @@
         <w:rPr>
           <w:lang w:val="uk-UA"/>
         </w:rPr>
-        <w:t>П</w:t>
-      </w:r>
-      <w:r>
-        <w:rPr>
-          <w:lang w:val="uk-UA"/>
-        </w:rPr>
-        <w:t>от</w:t>
-      </w:r>
-      <w:r>
-        <w:rPr>
-          <w:lang w:val="uk-UA"/>
-        </w:rPr>
-        <w:t>ім</w:t>
+        <w:t>Увага</w:t>
+      </w:r>
+    </w:p>
+    <w:p>
+      <w:pPr>
+        <w:rPr>
+          <w:lang w:val="uk-UA"/>
+        </w:rPr>
+      </w:pPr>
+      <w:r>
+        <w:rPr>
+          <w:lang w:val="en-US"/>
+        </w:rPr>
+        <w:t>Unit</w:t>
+      </w:r>
+      <w:r>
+        <w:rPr>
+          <w:lang w:val="uk-UA"/>
+        </w:rPr>
+        <w:t xml:space="preserve"> – Частина</w:t>
       </w:r>
       <w:r>
         <w:rPr>
@@ -1235,20 +1628,26 @@
         <w:rPr>
           <w:lang w:val="uk-UA"/>
         </w:rPr>
-        <w:t>Тоді)</w:t>
-      </w:r>
-    </w:p>
-    <w:p>
-      <w:pPr>
-        <w:rPr>
-          <w:lang w:val="uk-UA"/>
-        </w:rPr>
-      </w:pPr>
-      <w:r>
-        <w:rPr>
-          <w:lang w:val="en-US"/>
-        </w:rPr>
-        <w:t>Stop</w:t>
+        <w:t>Підрозділ</w:t>
+      </w:r>
+      <w:r>
+        <w:rPr>
+          <w:lang w:val="uk-UA"/>
+        </w:rPr>
+        <w:t>)</w:t>
+      </w:r>
+    </w:p>
+    <w:p>
+      <w:pPr>
+        <w:rPr>
+          <w:lang w:val="en-US"/>
+        </w:rPr>
+      </w:pPr>
+      <w:r>
+        <w:rPr>
+          <w:lang w:val="en-US"/>
+        </w:rPr>
+        <w:t>Do</w:t>
       </w:r>
       <w:r>
         <w:rPr>
@@ -1260,264 +1659,19 @@
         <w:rPr>
           <w:lang w:val="uk-UA"/>
         </w:rPr>
-        <w:t>Стій (Зупиніться)</w:t>
-      </w:r>
-    </w:p>
-    <w:p>
-      <w:pPr>
-        <w:rPr>
-          <w:lang w:val="uk-UA"/>
-        </w:rPr>
-      </w:pPr>
-      <w:r>
-        <w:rPr>
-          <w:lang w:val="en-US"/>
-        </w:rPr>
-        <w:t>After</w:t>
-      </w:r>
-      <w:r>
-        <w:rPr>
-          <w:lang w:val="uk-UA"/>
-        </w:rPr>
-        <w:t xml:space="preserve"> – </w:t>
-      </w:r>
-      <w:r>
-        <w:rPr>
-          <w:lang w:val="uk-UA"/>
-        </w:rPr>
-        <w:t>Після</w:t>
-      </w:r>
-    </w:p>
-    <w:p>
-      <w:pPr>
-        <w:rPr>
-          <w:lang w:val="uk-UA"/>
-        </w:rPr>
-      </w:pPr>
-      <w:r>
-        <w:rPr>
-          <w:lang w:val="en-US"/>
-        </w:rPr>
-        <w:t>A</w:t>
-      </w:r>
-      <w:r>
-        <w:rPr>
-          <w:lang w:val="en-US"/>
-        </w:rPr>
-        <w:t>gain</w:t>
-      </w:r>
-      <w:r>
-        <w:rPr>
-          <w:lang w:val="ru-RU"/>
-        </w:rPr>
-        <w:t xml:space="preserve"> </w:t>
-      </w:r>
-      <w:r>
-        <w:rPr>
-          <w:lang w:val="ru-RU"/>
-        </w:rPr>
-        <w:t>–</w:t>
-      </w:r>
-      <w:r>
-        <w:rPr>
-          <w:lang w:val="ru-RU"/>
-        </w:rPr>
-        <w:t xml:space="preserve"> </w:t>
-      </w:r>
-      <w:r>
-        <w:rPr>
-          <w:lang w:val="uk-UA"/>
-        </w:rPr>
-        <w:t>З</w:t>
-      </w:r>
-      <w:r>
-        <w:rPr>
-          <w:lang w:val="uk-UA"/>
-        </w:rPr>
-        <w:t>нову</w:t>
-      </w:r>
-      <w:r>
-        <w:rPr>
-          <w:lang w:val="uk-UA"/>
-        </w:rPr>
-        <w:t xml:space="preserve"> (Щ</w:t>
-      </w:r>
-      <w:r>
-        <w:rPr>
-          <w:lang w:val="uk-UA"/>
-        </w:rPr>
-        <w:t>е раз</w:t>
-      </w:r>
-      <w:r>
-        <w:rPr>
-          <w:lang w:val="uk-UA"/>
-        </w:rPr>
-        <w:t>)</w:t>
-      </w:r>
-    </w:p>
-    <w:p>
-      <w:pPr>
-        <w:rPr>
-          <w:lang w:val="en-US"/>
-        </w:rPr>
-      </w:pPr>
-      <w:r>
-        <w:rPr>
-          <w:lang w:val="en-US"/>
-        </w:rPr>
-        <w:t>Ask</w:t>
-      </w:r>
-      <w:r>
-        <w:rPr>
-          <w:lang w:val="uk-UA"/>
-        </w:rPr>
-        <w:t xml:space="preserve"> </w:t>
-      </w:r>
-      <w:r>
-        <w:rPr>
-          <w:lang w:val="uk-UA"/>
-        </w:rPr>
-        <w:t>–</w:t>
-      </w:r>
-      <w:r>
-        <w:rPr>
-          <w:lang w:val="uk-UA"/>
-        </w:rPr>
-        <w:t xml:space="preserve"> </w:t>
-      </w:r>
-      <w:r>
-        <w:rPr>
-          <w:lang w:val="en-US"/>
-        </w:rPr>
-        <w:t>Запитай (Запитувати)</w:t>
-      </w:r>
-    </w:p>
-    <w:p>
-      <w:pPr>
-        <w:rPr>
-          <w:lang w:val="en-US"/>
-        </w:rPr>
-      </w:pPr>
-      <w:r>
-        <w:rPr>
-          <w:lang w:val="en-US"/>
-        </w:rPr>
-        <w:t>A</w:t>
-      </w:r>
-      <w:r>
-        <w:rPr>
-          <w:lang w:val="en-US"/>
-        </w:rPr>
-        <w:t>nswer</w:t>
-      </w:r>
-      <w:r>
-        <w:rPr>
-          <w:lang w:val="en-US"/>
-        </w:rPr>
-        <w:t xml:space="preserve"> – Дай відповідь (Відповідь)</w:t>
-      </w:r>
-    </w:p>
-    <w:p>
-      <w:pPr>
-        <w:rPr>
-          <w:lang w:val="en-US"/>
-        </w:rPr>
-      </w:pPr>
-      <w:r>
-        <w:rPr>
-          <w:lang w:val="en-US"/>
-        </w:rPr>
-        <w:t>Great</w:t>
-      </w:r>
-      <w:r>
-        <w:rPr>
-          <w:lang w:val="en-US"/>
-        </w:rPr>
-        <w:t xml:space="preserve"> – </w:t>
-      </w:r>
-      <w:r>
-        <w:rPr>
-          <w:lang w:val="en-US"/>
-        </w:rPr>
-        <w:t>Чудово</w:t>
-      </w:r>
-    </w:p>
-    <w:p>
-      <w:pPr>
-        <w:rPr>
-          <w:lang w:val="uk-UA"/>
-        </w:rPr>
-      </w:pPr>
-      <w:r>
-        <w:rPr>
-          <w:lang w:val="en-US"/>
-        </w:rPr>
-        <w:t>A</w:t>
-      </w:r>
-      <w:r>
-        <w:rPr>
-          <w:lang w:val="en-US"/>
-        </w:rPr>
-        <w:t>ttention</w:t>
-      </w:r>
-      <w:r>
-        <w:rPr>
-          <w:lang w:val="en-US"/>
-        </w:rPr>
-        <w:t xml:space="preserve"> – </w:t>
-      </w:r>
-      <w:r>
-        <w:rPr>
-          <w:lang w:val="uk-UA"/>
-        </w:rPr>
-        <w:t>Увага</w:t>
-      </w:r>
-    </w:p>
-    <w:p>
-      <w:pPr>
-        <w:rPr>
-          <w:lang w:val="en-US"/>
-        </w:rPr>
-      </w:pPr>
-      <w:r>
-        <w:rPr>
-          <w:lang w:val="en-US"/>
-        </w:rPr>
-        <w:t xml:space="preserve">Unit – </w:t>
-      </w:r>
-      <w:proofErr w:type="spellStart"/>
-      <w:r>
-        <w:rPr>
-          <w:lang w:val="en-US"/>
-        </w:rPr>
-        <w:t>Частина</w:t>
-      </w:r>
-      <w:proofErr w:type="spellEnd"/>
-      <w:r>
-        <w:rPr>
-          <w:lang w:val="en-US"/>
-        </w:rPr>
-        <w:t xml:space="preserve"> (</w:t>
-      </w:r>
-      <w:proofErr w:type="spellStart"/>
-      <w:r>
-        <w:rPr>
-          <w:lang w:val="en-US"/>
-        </w:rPr>
-        <w:t>Підрозділ</w:t>
-      </w:r>
-      <w:proofErr w:type="spellEnd"/>
-      <w:r>
-        <w:rPr>
-          <w:lang w:val="en-US"/>
-        </w:rPr>
-        <w:t>)</w:t>
-      </w:r>
-    </w:p>
-    <w:p>
-      <w:pPr>
-        <w:rPr>
-          <w:lang w:val="en-US"/>
+        <w:t>Робити</w:t>
+      </w:r>
+      <w:r>
+        <w:rPr>
+          <w:lang w:val="uk-UA"/>
+        </w:rPr>
+        <w:t xml:space="preserve"> (Виконати)</w:t>
+      </w:r>
+    </w:p>
+    <w:p>
+      <w:pPr>
+        <w:rPr>
+          <w:lang w:val="uk-UA"/>
         </w:rPr>
       </w:pPr>
     </w:p>
@@ -1568,13 +1722,13 @@
       </w:r>
       <w:r>
         <w:rPr>
-          <w:lang w:val="ru-RU"/>
+          <w:lang w:val="en-US"/>
         </w:rPr>
         <w:t xml:space="preserve"> 1</w:t>
       </w:r>
       <w:r>
         <w:rPr>
-          <w:lang w:val="ru-RU"/>
+          <w:lang w:val="en-US"/>
         </w:rPr>
         <w:t xml:space="preserve">. </w:t>
       </w:r>
@@ -1822,7 +1976,13 @@
         <w:rPr>
           <w:lang w:val="en-US"/>
         </w:rPr>
-        <w:t xml:space="preserve">Woman – </w:t>
+        <w:t>Woman</w:t>
+      </w:r>
+      <w:r>
+        <w:rPr>
+          <w:lang w:val="uk-UA"/>
+        </w:rPr>
+        <w:t xml:space="preserve"> – </w:t>
       </w:r>
       <w:r>
         <w:rPr>
@@ -2503,7 +2663,7 @@
       </w:r>
       <w:r>
         <w:rPr>
-          <w:lang w:val="ru-RU"/>
+          <w:lang w:val="en-US"/>
         </w:rPr>
         <w:t xml:space="preserve"> –</w:t>
       </w:r>
@@ -2653,7 +2813,7 @@
       </w:r>
       <w:r>
         <w:rPr>
-          <w:lang w:val="ru-RU"/>
+          <w:lang w:val="uk-UA"/>
         </w:rPr>
         <w:t xml:space="preserve"> – </w:t>
       </w:r>
@@ -2810,7 +2970,19 @@
         <w:rPr>
           <w:lang w:val="en-US"/>
         </w:rPr>
-        <w:t>And bees</w:t>
+        <w:t>And</w:t>
+      </w:r>
+      <w:r>
+        <w:rPr>
+          <w:lang w:val="uk-UA"/>
+        </w:rPr>
+        <w:t xml:space="preserve"> </w:t>
+      </w:r>
+      <w:r>
+        <w:rPr>
+          <w:lang w:val="en-US"/>
+        </w:rPr>
+        <w:t>bees</w:t>
       </w:r>
       <w:r>
         <w:rPr>
@@ -2820,9 +2992,15 @@
       </w:r>
       <w:r>
         <w:rPr>
-          <w:lang w:val="en-US"/>
-        </w:rPr>
-        <w:t xml:space="preserve"> (</w:t>
+          <w:lang w:val="uk-UA"/>
+        </w:rPr>
+        <w:t xml:space="preserve"> </w:t>
+      </w:r>
+      <w:r>
+        <w:rPr>
+          <w:lang w:val="en-US"/>
+        </w:rPr>
+        <w:t>(</w:t>
       </w:r>
       <w:r>
         <w:rPr>
@@ -2987,23 +3165,15 @@
       </w:r>
       <w:r>
         <w:rPr>
-          <w:lang w:val="ru-RU"/>
+          <w:lang w:val="en-US"/>
         </w:rPr>
         <w:t>(</w:t>
       </w:r>
-      <w:proofErr w:type="gramStart"/>
-      <w:r>
-        <w:rPr>
-          <w:lang w:val="uk-UA"/>
-        </w:rPr>
-        <w:t>У джунглях</w:t>
-      </w:r>
-      <w:proofErr w:type="gramEnd"/>
-      <w:r>
-        <w:rPr>
-          <w:lang w:val="uk-UA"/>
-        </w:rPr>
-        <w:t>.)</w:t>
+      <w:r>
+        <w:rPr>
+          <w:lang w:val="uk-UA"/>
+        </w:rPr>
+        <w:t>У джунглях.)</w:t>
       </w:r>
     </w:p>
     <w:p>
@@ -3207,7 +3377,13 @@
         <w:rPr>
           <w:lang w:val="en-US"/>
         </w:rPr>
-        <w:t xml:space="preserve">Lake – </w:t>
+        <w:t>Lake</w:t>
+      </w:r>
+      <w:r>
+        <w:rPr>
+          <w:lang w:val="uk-UA"/>
+        </w:rPr>
+        <w:t xml:space="preserve"> – </w:t>
       </w:r>
       <w:r>
         <w:rPr>
@@ -3226,7 +3402,13 @@
         <w:rPr>
           <w:lang w:val="en-US"/>
         </w:rPr>
-        <w:t xml:space="preserve">River – </w:t>
+        <w:t>River</w:t>
+      </w:r>
+      <w:r>
+        <w:rPr>
+          <w:lang w:val="uk-UA"/>
+        </w:rPr>
+        <w:t xml:space="preserve"> – </w:t>
       </w:r>
       <w:r>
         <w:rPr>
@@ -3296,7 +3478,7 @@
     <w:p>
       <w:pPr>
         <w:rPr>
-          <w:lang w:val="ru-RU"/>
+          <w:lang w:val="en-US"/>
         </w:rPr>
       </w:pPr>
       <w:r>
@@ -3396,7 +3578,7 @@
       </w:r>
       <w:r>
         <w:rPr>
-          <w:lang w:val="ru-RU"/>
+          <w:lang w:val="en-US"/>
         </w:rPr>
         <w:t xml:space="preserve"> </w:t>
       </w:r>
@@ -3408,7 +3590,7 @@
       </w:r>
       <w:r>
         <w:rPr>
-          <w:lang w:val="ru-RU"/>
+          <w:lang w:val="en-US"/>
         </w:rPr>
         <w:t xml:space="preserve">, </w:t>
       </w:r>
@@ -3426,7 +3608,7 @@
       </w:r>
       <w:r>
         <w:rPr>
-          <w:lang w:val="ru-RU"/>
+          <w:lang w:val="en-US"/>
         </w:rPr>
         <w:t xml:space="preserve"> (</w:t>
       </w:r>
@@ -3542,7 +3724,13 @@
         <w:rPr>
           <w:lang w:val="en-US"/>
         </w:rPr>
-        <w:t xml:space="preserve">Look </w:t>
+        <w:t>Look</w:t>
+      </w:r>
+      <w:r>
+        <w:rPr>
+          <w:lang w:val="uk-UA"/>
+        </w:rPr>
+        <w:t xml:space="preserve"> </w:t>
       </w:r>
       <w:proofErr w:type="spellStart"/>
       <w:r>
@@ -3568,7 +3756,25 @@
         <w:rPr>
           <w:lang w:val="en-US"/>
         </w:rPr>
-        <w:t xml:space="preserve">a flower. </w:t>
+        <w:t>a</w:t>
+      </w:r>
+      <w:r>
+        <w:rPr>
+          <w:lang w:val="uk-UA"/>
+        </w:rPr>
+        <w:t xml:space="preserve"> </w:t>
+      </w:r>
+      <w:r>
+        <w:rPr>
+          <w:lang w:val="en-US"/>
+        </w:rPr>
+        <w:t>flower</w:t>
+      </w:r>
+      <w:r>
+        <w:rPr>
+          <w:lang w:val="uk-UA"/>
+        </w:rPr>
+        <w:t xml:space="preserve">. </w:t>
       </w:r>
       <w:r>
         <w:rPr>
@@ -3704,7 +3910,13 @@
         <w:rPr>
           <w:lang w:val="en-US"/>
         </w:rPr>
-        <w:t xml:space="preserve">Look </w:t>
+        <w:t>Look</w:t>
+      </w:r>
+      <w:r>
+        <w:rPr>
+          <w:lang w:val="uk-UA"/>
+        </w:rPr>
+        <w:t xml:space="preserve"> </w:t>
       </w:r>
       <w:proofErr w:type="spellStart"/>
       <w:r>
@@ -3722,7 +3934,7 @@
       </w:r>
       <w:r>
         <w:rPr>
-          <w:lang w:val="en-US"/>
+          <w:lang w:val="uk-UA"/>
         </w:rPr>
         <w:t xml:space="preserve"> </w:t>
       </w:r>
@@ -3736,7 +3948,49 @@
         <w:rPr>
           <w:lang w:val="en-US"/>
         </w:rPr>
-        <w:t xml:space="preserve">reen! It’s green. </w:t>
+        <w:t>reen</w:t>
+      </w:r>
+      <w:r>
+        <w:rPr>
+          <w:lang w:val="uk-UA"/>
+        </w:rPr>
+        <w:t xml:space="preserve">! </w:t>
+      </w:r>
+      <w:r>
+        <w:rPr>
+          <w:lang w:val="en-US"/>
+        </w:rPr>
+        <w:t>It</w:t>
+      </w:r>
+      <w:r>
+        <w:rPr>
+          <w:lang w:val="ru-RU"/>
+        </w:rPr>
+        <w:t>’</w:t>
+      </w:r>
+      <w:r>
+        <w:rPr>
+          <w:lang w:val="en-US"/>
+        </w:rPr>
+        <w:t>s</w:t>
+      </w:r>
+      <w:r>
+        <w:rPr>
+          <w:lang w:val="ru-RU"/>
+        </w:rPr>
+        <w:t xml:space="preserve"> </w:t>
+      </w:r>
+      <w:r>
+        <w:rPr>
+          <w:lang w:val="en-US"/>
+        </w:rPr>
+        <w:t>green</w:t>
+      </w:r>
+      <w:r>
+        <w:rPr>
+          <w:lang w:val="ru-RU"/>
+        </w:rPr>
+        <w:t xml:space="preserve">. </w:t>
       </w:r>
       <w:r>
         <w:rPr>
@@ -3846,7 +4100,7 @@
       </w:r>
       <w:r>
         <w:rPr>
-          <w:lang w:val="ru-RU"/>
+          <w:lang w:val="en-US"/>
         </w:rPr>
         <w:t>(</w:t>
       </w:r>
@@ -3892,7 +4146,13 @@
         <w:rPr>
           <w:lang w:val="en-US"/>
         </w:rPr>
-        <w:t>Numbers 1-5</w:t>
+        <w:t>Numbers</w:t>
+      </w:r>
+      <w:r>
+        <w:rPr>
+          <w:lang w:val="uk-UA"/>
+        </w:rPr>
+        <w:t xml:space="preserve"> 1-5</w:t>
       </w:r>
       <w:r>
         <w:rPr>
@@ -3945,7 +4205,13 @@
         <w:rPr>
           <w:lang w:val="en-US"/>
         </w:rPr>
-        <w:t xml:space="preserve">Numbers – </w:t>
+        <w:t>Numbers</w:t>
+      </w:r>
+      <w:r>
+        <w:rPr>
+          <w:lang w:val="uk-UA"/>
+        </w:rPr>
+        <w:t xml:space="preserve"> – </w:t>
       </w:r>
       <w:r>
         <w:rPr>
@@ -4073,7 +4339,25 @@
         <w:rPr>
           <w:lang w:val="en-US"/>
         </w:rPr>
-        <w:t>Five bananas. (</w:t>
+        <w:t>Five</w:t>
+      </w:r>
+      <w:r>
+        <w:rPr>
+          <w:lang w:val="uk-UA"/>
+        </w:rPr>
+        <w:t xml:space="preserve"> </w:t>
+      </w:r>
+      <w:r>
+        <w:rPr>
+          <w:lang w:val="en-US"/>
+        </w:rPr>
+        <w:t>bananas</w:t>
+      </w:r>
+      <w:r>
+        <w:rPr>
+          <w:lang w:val="uk-UA"/>
+        </w:rPr>
+        <w:t>. (</w:t>
       </w:r>
       <w:r>
         <w:rPr>
@@ -4137,7 +4421,13 @@
         <w:rPr>
           <w:lang w:val="en-US"/>
         </w:rPr>
-        <w:t xml:space="preserve"> One, two, three bees. (</w:t>
+        <w:t xml:space="preserve"> One, two, three bees. </w:t>
+      </w:r>
+      <w:r>
+        <w:rPr>
+          <w:lang w:val="ru-RU"/>
+        </w:rPr>
+        <w:t>(</w:t>
       </w:r>
       <w:proofErr w:type="spellStart"/>
       <w:r>
@@ -4208,13 +4498,7 @@
         <w:rPr>
           <w:lang w:val="uk-UA"/>
         </w:rPr>
-        <w:t xml:space="preserve">… </w:t>
-      </w:r>
-      <w:r>
-        <w:rPr>
-          <w:lang w:val="uk-UA"/>
-        </w:rPr>
-        <w:t>(</w:t>
+        <w:t>… (</w:t>
       </w:r>
       <w:r>
         <w:rPr>
@@ -4497,31 +4781,7 @@
         <w:rPr>
           <w:lang w:val="uk-UA"/>
         </w:rPr>
-        <w:t xml:space="preserve"> (Сторінки 1</w:t>
-      </w:r>
-      <w:r>
-        <w:rPr>
-          <w:lang w:val="uk-UA"/>
-        </w:rPr>
-        <w:t>8</w:t>
-      </w:r>
-      <w:r>
-        <w:rPr>
-          <w:lang w:val="uk-UA"/>
-        </w:rPr>
-        <w:t>-</w:t>
-      </w:r>
-      <w:r>
-        <w:rPr>
-          <w:lang w:val="uk-UA"/>
-        </w:rPr>
-        <w:t>21</w:t>
-      </w:r>
-      <w:r>
-        <w:rPr>
-          <w:lang w:val="uk-UA"/>
-        </w:rPr>
-        <w:t xml:space="preserve">. </w:t>
+        <w:t xml:space="preserve"> (Сторінки 18-21. </w:t>
       </w:r>
       <w:proofErr w:type="spellStart"/>
       <w:r>
@@ -4568,7 +4828,13 @@
         <w:rPr>
           <w:lang w:val="en-US"/>
         </w:rPr>
-        <w:t xml:space="preserve">Classroom – </w:t>
+        <w:t>Classroom</w:t>
+      </w:r>
+      <w:r>
+        <w:rPr>
+          <w:lang w:val="uk-UA"/>
+        </w:rPr>
+        <w:t xml:space="preserve"> – </w:t>
       </w:r>
       <w:r>
         <w:rPr>
@@ -4591,7 +4857,7 @@
       </w:r>
       <w:r>
         <w:rPr>
-          <w:lang w:val="en-US"/>
+          <w:lang w:val="ru-RU"/>
         </w:rPr>
         <w:t xml:space="preserve"> – </w:t>
       </w:r>
@@ -4718,7 +4984,58 @@
         <w:rPr>
           <w:lang w:val="en-US"/>
         </w:rPr>
-        <w:t>Here’s</w:t>
+        <w:t xml:space="preserve">Here’s </w:t>
+      </w:r>
+      <w:r>
+        <w:rPr>
+          <w:lang w:val="uk-UA"/>
+        </w:rPr>
+        <w:t xml:space="preserve">або </w:t>
+      </w:r>
+      <w:r>
+        <w:rPr>
+          <w:lang w:val="en-US"/>
+        </w:rPr>
+        <w:t xml:space="preserve">Here is – </w:t>
+      </w:r>
+      <w:r>
+        <w:rPr>
+          <w:lang w:val="uk-UA"/>
+        </w:rPr>
+        <w:t>Ось</w:t>
+      </w:r>
+    </w:p>
+    <w:p>
+      <w:pPr>
+        <w:pStyle w:val="2"/>
+        <w:rPr>
+          <w:lang w:val="uk-UA"/>
+        </w:rPr>
+      </w:pPr>
+      <w:r>
+        <w:rPr>
+          <w:lang w:val="uk-UA"/>
+        </w:rPr>
+        <w:t>Речення</w:t>
+      </w:r>
+    </w:p>
+    <w:p>
+      <w:pPr>
+        <w:rPr>
+          <w:lang w:val="uk-UA"/>
+        </w:rPr>
+      </w:pPr>
+      <w:r>
+        <w:rPr>
+          <w:lang w:val="en-US"/>
+        </w:rPr>
+        <w:t>In the classroom</w:t>
+      </w:r>
+      <w:r>
+        <w:rPr>
+          <w:lang w:val="uk-UA"/>
+        </w:rPr>
+        <w:t>.</w:t>
       </w:r>
       <w:r>
         <w:rPr>
@@ -4728,21 +5045,476 @@
       </w:r>
       <w:r>
         <w:rPr>
-          <w:lang w:val="uk-UA"/>
-        </w:rPr>
-        <w:t xml:space="preserve">або </w:t>
-      </w:r>
-      <w:r>
-        <w:rPr>
-          <w:lang w:val="en-US"/>
-        </w:rPr>
-        <w:t xml:space="preserve">Here is – </w:t>
-      </w:r>
-      <w:r>
-        <w:rPr>
-          <w:lang w:val="uk-UA"/>
-        </w:rPr>
-        <w:t>Ось</w:t>
+          <w:lang w:val="ru-RU"/>
+        </w:rPr>
+        <w:t>(</w:t>
+      </w:r>
+      <w:r>
+        <w:rPr>
+          <w:lang w:val="uk-UA"/>
+        </w:rPr>
+        <w:t>У класній кімнаті</w:t>
+      </w:r>
+      <w:r>
+        <w:rPr>
+          <w:lang w:val="uk-UA"/>
+        </w:rPr>
+        <w:t>/В класі</w:t>
+      </w:r>
+      <w:r>
+        <w:rPr>
+          <w:lang w:val="uk-UA"/>
+        </w:rPr>
+        <w:t>.)</w:t>
+      </w:r>
+    </w:p>
+    <w:p>
+      <w:pPr>
+        <w:rPr>
+          <w:lang w:val="uk-UA"/>
+        </w:rPr>
+      </w:pPr>
+      <w:r>
+        <w:rPr>
+          <w:lang w:val="en-US"/>
+        </w:rPr>
+        <w:t>Repeat after me. (</w:t>
+      </w:r>
+      <w:r>
+        <w:rPr>
+          <w:lang w:val="uk-UA"/>
+        </w:rPr>
+        <w:t>Повторюй за мною.)</w:t>
+      </w:r>
+    </w:p>
+    <w:p>
+      <w:pPr>
+        <w:rPr>
+          <w:lang w:val="uk-UA"/>
+        </w:rPr>
+      </w:pPr>
+      <w:r>
+        <w:rPr>
+          <w:lang w:val="en-US"/>
+        </w:rPr>
+        <w:t>At the jungle school</w:t>
+      </w:r>
+      <w:r>
+        <w:rPr>
+          <w:lang w:val="en-US"/>
+        </w:rPr>
+        <w:t>. (</w:t>
+      </w:r>
+      <w:r>
+        <w:rPr>
+          <w:lang w:val="uk-UA"/>
+        </w:rPr>
+        <w:t>В школі джунглів.)</w:t>
+      </w:r>
+    </w:p>
+    <w:p>
+      <w:pPr>
+        <w:rPr>
+          <w:lang w:val="uk-UA"/>
+        </w:rPr>
+      </w:pPr>
+      <w:r>
+        <w:rPr>
+          <w:lang w:val="en-US"/>
+        </w:rPr>
+        <w:t>Hello. I’m miss Maru. (</w:t>
+      </w:r>
+      <w:r>
+        <w:rPr>
+          <w:lang w:val="uk-UA"/>
+        </w:rPr>
+        <w:t>Привіт</w:t>
+      </w:r>
+      <w:r>
+        <w:rPr>
+          <w:lang w:val="uk-UA"/>
+        </w:rPr>
+        <w:t>. Я</w:t>
+      </w:r>
+      <w:r>
+        <w:rPr>
+          <w:lang w:val="uk-UA"/>
+        </w:rPr>
+        <w:t xml:space="preserve"> міс Мару.)</w:t>
+      </w:r>
+    </w:p>
+    <w:p>
+      <w:pPr>
+        <w:rPr>
+          <w:lang w:val="uk-UA"/>
+        </w:rPr>
+      </w:pPr>
+      <w:r>
+        <w:rPr>
+          <w:lang w:val="en-US"/>
+        </w:rPr>
+        <w:t xml:space="preserve">I’m your teacher. </w:t>
+      </w:r>
+      <w:r>
+        <w:rPr>
+          <w:lang w:val="ru-RU"/>
+        </w:rPr>
+        <w:t>(</w:t>
+      </w:r>
+      <w:r>
+        <w:rPr>
+          <w:lang w:val="uk-UA"/>
+        </w:rPr>
+        <w:t>Я ваш вчитель.)</w:t>
+      </w:r>
+    </w:p>
+    <w:p>
+      <w:pPr>
+        <w:rPr>
+          <w:lang w:val="uk-UA"/>
+        </w:rPr>
+      </w:pPr>
+      <w:r>
+        <w:rPr>
+          <w:lang w:val="en-US"/>
+        </w:rPr>
+        <w:t>Hello</w:t>
+      </w:r>
+      <w:r>
+        <w:rPr>
+          <w:lang w:val="uk-UA"/>
+        </w:rPr>
+        <w:t>,</w:t>
+      </w:r>
+      <w:r>
+        <w:rPr>
+          <w:lang w:val="ru-RU"/>
+        </w:rPr>
+        <w:t xml:space="preserve"> </w:t>
+      </w:r>
+      <w:r>
+        <w:rPr>
+          <w:lang w:val="en-US"/>
+        </w:rPr>
+        <w:t>miss</w:t>
+      </w:r>
+      <w:r>
+        <w:rPr>
+          <w:lang w:val="ru-RU"/>
+        </w:rPr>
+        <w:t xml:space="preserve"> </w:t>
+      </w:r>
+      <w:r>
+        <w:rPr>
+          <w:lang w:val="en-US"/>
+        </w:rPr>
+        <w:t>Maru</w:t>
+      </w:r>
+      <w:r>
+        <w:rPr>
+          <w:lang w:val="ru-RU"/>
+        </w:rPr>
+        <w:t>. (</w:t>
+      </w:r>
+      <w:r>
+        <w:rPr>
+          <w:lang w:val="uk-UA"/>
+        </w:rPr>
+        <w:t>Привіт, міс Мару.)</w:t>
+      </w:r>
+    </w:p>
+    <w:p>
+      <w:pPr>
+        <w:rPr>
+          <w:lang w:val="uk-UA"/>
+        </w:rPr>
+      </w:pPr>
+      <w:r>
+        <w:rPr>
+          <w:lang w:val="en-US"/>
+        </w:rPr>
+        <w:t xml:space="preserve">Hello </w:t>
+      </w:r>
+      <w:proofErr w:type="spellStart"/>
+      <w:r>
+        <w:rPr>
+          <w:lang w:val="en-US"/>
+        </w:rPr>
+        <w:t>Trumpid</w:t>
+      </w:r>
+      <w:proofErr w:type="spellEnd"/>
+      <w:r>
+        <w:rPr>
+          <w:lang w:val="en-US"/>
+        </w:rPr>
+        <w:t xml:space="preserve">, here’s your desk. </w:t>
+      </w:r>
+      <w:r>
+        <w:rPr>
+          <w:lang w:val="ru-RU"/>
+        </w:rPr>
+        <w:t>(</w:t>
+      </w:r>
+      <w:r>
+        <w:rPr>
+          <w:lang w:val="uk-UA"/>
+        </w:rPr>
+        <w:t xml:space="preserve">Привіт </w:t>
+      </w:r>
+      <w:proofErr w:type="spellStart"/>
+      <w:r>
+        <w:rPr>
+          <w:lang w:val="uk-UA"/>
+        </w:rPr>
+        <w:t>Трампід</w:t>
+      </w:r>
+      <w:proofErr w:type="spellEnd"/>
+      <w:r>
+        <w:rPr>
+          <w:lang w:val="uk-UA"/>
+        </w:rPr>
+        <w:t>, ось твоя парта.)</w:t>
+      </w:r>
+    </w:p>
+    <w:p>
+      <w:pPr>
+        <w:rPr>
+          <w:lang w:val="uk-UA"/>
+        </w:rPr>
+      </w:pPr>
+      <w:r>
+        <w:rPr>
+          <w:lang w:val="en-US"/>
+        </w:rPr>
+        <w:t>Here’s your chair</w:t>
+      </w:r>
+      <w:r>
+        <w:rPr>
+          <w:lang w:val="uk-UA"/>
+        </w:rPr>
+        <w:t xml:space="preserve"> </w:t>
+      </w:r>
+      <w:r>
+        <w:rPr>
+          <w:lang w:val="en-US"/>
+        </w:rPr>
+        <w:t xml:space="preserve">and here’s your book. </w:t>
+      </w:r>
+      <w:r>
+        <w:rPr>
+          <w:lang w:val="ru-RU"/>
+        </w:rPr>
+        <w:t>(</w:t>
+      </w:r>
+      <w:r>
+        <w:rPr>
+          <w:lang w:val="uk-UA"/>
+        </w:rPr>
+        <w:t>Ось твій стілець</w:t>
+      </w:r>
+      <w:r>
+        <w:rPr>
+          <w:lang w:val="ru-RU"/>
+        </w:rPr>
+        <w:t xml:space="preserve">, </w:t>
+      </w:r>
+      <w:r>
+        <w:rPr>
+          <w:lang w:val="uk-UA"/>
+        </w:rPr>
+        <w:t>а ось твій підручник.)</w:t>
+      </w:r>
+    </w:p>
+    <w:p>
+      <w:pPr>
+        <w:rPr>
+          <w:lang w:val="uk-UA"/>
+        </w:rPr>
+      </w:pPr>
+      <w:r>
+        <w:rPr>
+          <w:lang w:val="en-US"/>
+        </w:rPr>
+        <w:t>And here</w:t>
+      </w:r>
+      <w:r>
+        <w:rPr>
+          <w:lang w:val="uk-UA"/>
+        </w:rPr>
+        <w:t xml:space="preserve"> </w:t>
+      </w:r>
+      <w:r>
+        <w:rPr>
+          <w:lang w:val="en-US"/>
+        </w:rPr>
+        <w:t>i</w:t>
+      </w:r>
+      <w:r>
+        <w:rPr>
+          <w:lang w:val="en-US"/>
+        </w:rPr>
+        <w:t xml:space="preserve">s </w:t>
+      </w:r>
+      <w:proofErr w:type="spellStart"/>
+      <w:r>
+        <w:rPr>
+          <w:lang w:val="en-US"/>
+        </w:rPr>
+        <w:t>Trumpid</w:t>
+      </w:r>
+      <w:proofErr w:type="spellEnd"/>
+      <w:r>
+        <w:rPr>
+          <w:lang w:val="en-US"/>
+        </w:rPr>
+        <w:t xml:space="preserve">. Yes, </w:t>
+      </w:r>
+      <w:r>
+        <w:rPr>
+          <w:lang w:val="en-US"/>
+        </w:rPr>
+        <w:t xml:space="preserve">and </w:t>
+      </w:r>
+      <w:r>
+        <w:rPr>
+          <w:lang w:val="en-US"/>
+        </w:rPr>
+        <w:t>here</w:t>
+      </w:r>
+      <w:r>
+        <w:rPr>
+          <w:lang w:val="en-US"/>
+        </w:rPr>
+        <w:t xml:space="preserve"> i</w:t>
+      </w:r>
+      <w:r>
+        <w:rPr>
+          <w:lang w:val="en-US"/>
+        </w:rPr>
+        <w:t>s the door.</w:t>
+      </w:r>
+      <w:r>
+        <w:rPr>
+          <w:lang w:val="en-US"/>
+        </w:rPr>
+        <w:t xml:space="preserve"> </w:t>
+      </w:r>
+      <w:r>
+        <w:rPr>
+          <w:lang w:val="en-US"/>
+        </w:rPr>
+        <w:t xml:space="preserve"> </w:t>
+      </w:r>
+      <w:r>
+        <w:rPr>
+          <w:lang w:val="ru-RU"/>
+        </w:rPr>
+        <w:t>(</w:t>
+      </w:r>
+      <w:r>
+        <w:rPr>
+          <w:lang w:val="uk-UA"/>
+        </w:rPr>
+        <w:t xml:space="preserve">А ось </w:t>
+      </w:r>
+      <w:proofErr w:type="spellStart"/>
+      <w:r>
+        <w:rPr>
+          <w:lang w:val="uk-UA"/>
+        </w:rPr>
+        <w:t>Трампід</w:t>
+      </w:r>
+      <w:proofErr w:type="spellEnd"/>
+      <w:r>
+        <w:rPr>
+          <w:lang w:val="uk-UA"/>
+        </w:rPr>
+        <w:t>. Так, а ось двері.)</w:t>
+      </w:r>
+    </w:p>
+    <w:p>
+      <w:pPr>
+        <w:rPr>
+          <w:lang w:val="uk-UA"/>
+        </w:rPr>
+      </w:pPr>
+      <w:r>
+        <w:rPr>
+          <w:lang w:val="en-US"/>
+        </w:rPr>
+        <w:t xml:space="preserve">It’s a desk. It’s green and yellow. </w:t>
+      </w:r>
+      <w:r>
+        <w:rPr>
+          <w:lang w:val="ru-RU"/>
+        </w:rPr>
+        <w:t>(</w:t>
+      </w:r>
+      <w:r>
+        <w:rPr>
+          <w:lang w:val="uk-UA"/>
+        </w:rPr>
+        <w:t>Це парта. Вона зеленого та жовтого кольору.)</w:t>
+      </w:r>
+    </w:p>
+    <w:p>
+      <w:pPr>
+        <w:rPr>
+          <w:lang w:val="uk-UA"/>
+        </w:rPr>
+      </w:pPr>
+      <w:r>
+        <w:rPr>
+          <w:lang w:val="uk-UA"/>
+        </w:rPr>
+        <w:br w:type="page"/>
+      </w:r>
+    </w:p>
+    <w:p>
+      <w:pPr>
+        <w:pStyle w:val="1"/>
+        <w:rPr>
+          <w:lang w:val="uk-UA"/>
+        </w:rPr>
+      </w:pPr>
+      <w:r>
+        <w:rPr>
+          <w:lang w:val="uk-UA"/>
+        </w:rPr>
+        <w:lastRenderedPageBreak/>
+        <w:t xml:space="preserve">Урок 5. </w:t>
+      </w:r>
+      <w:r>
+        <w:rPr>
+          <w:lang w:val="en-US"/>
+        </w:rPr>
+        <w:t>School things</w:t>
+      </w:r>
+      <w:r>
+        <w:rPr>
+          <w:lang w:val="uk-UA"/>
+        </w:rPr>
+        <w:t xml:space="preserve"> (Сторінки 22-25. </w:t>
+      </w:r>
+      <w:proofErr w:type="spellStart"/>
+      <w:r>
+        <w:rPr>
+          <w:lang w:val="en-US"/>
+        </w:rPr>
+        <w:t>FlyHigh</w:t>
+      </w:r>
+      <w:proofErr w:type="spellEnd"/>
+      <w:r>
+        <w:rPr>
+          <w:lang w:val="uk-UA"/>
+        </w:rPr>
+        <w:t>-1</w:t>
+      </w:r>
+      <w:r>
+        <w:rPr>
+          <w:lang w:val="uk-UA"/>
+        </w:rPr>
+        <w:t>)</w:t>
       </w:r>
     </w:p>
     <w:p>
@@ -4756,6 +5528,201 @@
         <w:rPr>
           <w:lang w:val="uk-UA"/>
         </w:rPr>
+        <w:t>Слова</w:t>
+      </w:r>
+    </w:p>
+    <w:p>
+      <w:pPr>
+        <w:rPr>
+          <w:lang w:val="uk-UA"/>
+        </w:rPr>
+      </w:pPr>
+      <w:r>
+        <w:rPr>
+          <w:lang w:val="en-US"/>
+        </w:rPr>
+        <w:t>School</w:t>
+      </w:r>
+      <w:r>
+        <w:rPr>
+          <w:lang w:val="uk-UA"/>
+        </w:rPr>
+        <w:t xml:space="preserve"> – </w:t>
+      </w:r>
+      <w:r>
+        <w:rPr>
+          <w:lang w:val="uk-UA"/>
+        </w:rPr>
+        <w:t>Школа</w:t>
+      </w:r>
+    </w:p>
+    <w:p>
+      <w:pPr>
+        <w:rPr>
+          <w:lang w:val="uk-UA"/>
+        </w:rPr>
+      </w:pPr>
+      <w:r>
+        <w:rPr>
+          <w:lang w:val="en-US"/>
+        </w:rPr>
+        <w:t>Things</w:t>
+      </w:r>
+      <w:r>
+        <w:rPr>
+          <w:lang w:val="uk-UA"/>
+        </w:rPr>
+        <w:t xml:space="preserve"> – </w:t>
+      </w:r>
+      <w:r>
+        <w:rPr>
+          <w:lang w:val="uk-UA"/>
+        </w:rPr>
+        <w:t>Речі</w:t>
+      </w:r>
+    </w:p>
+    <w:p>
+      <w:pPr>
+        <w:rPr>
+          <w:lang w:val="uk-UA"/>
+        </w:rPr>
+      </w:pPr>
+      <w:r>
+        <w:rPr>
+          <w:lang w:val="en-US"/>
+        </w:rPr>
+        <w:t>Bag</w:t>
+      </w:r>
+      <w:r>
+        <w:rPr>
+          <w:lang w:val="uk-UA"/>
+        </w:rPr>
+        <w:t xml:space="preserve"> – </w:t>
+      </w:r>
+      <w:r>
+        <w:rPr>
+          <w:lang w:val="uk-UA"/>
+        </w:rPr>
+        <w:t>Сумка/Портфель</w:t>
+      </w:r>
+    </w:p>
+    <w:p>
+      <w:pPr>
+        <w:rPr>
+          <w:lang w:val="uk-UA"/>
+        </w:rPr>
+      </w:pPr>
+      <w:r>
+        <w:rPr>
+          <w:lang w:val="en-US"/>
+        </w:rPr>
+        <w:t>Pen</w:t>
+      </w:r>
+      <w:r>
+        <w:rPr>
+          <w:lang w:val="uk-UA"/>
+        </w:rPr>
+        <w:t xml:space="preserve"> – </w:t>
+      </w:r>
+      <w:r>
+        <w:rPr>
+          <w:lang w:val="uk-UA"/>
+        </w:rPr>
+        <w:t>Ручка</w:t>
+      </w:r>
+    </w:p>
+    <w:p>
+      <w:pPr>
+        <w:rPr>
+          <w:lang w:val="uk-UA"/>
+        </w:rPr>
+      </w:pPr>
+      <w:r>
+        <w:rPr>
+          <w:lang w:val="en-US"/>
+        </w:rPr>
+        <w:t>Pencil</w:t>
+      </w:r>
+      <w:r>
+        <w:rPr>
+          <w:lang w:val="uk-UA"/>
+        </w:rPr>
+        <w:t xml:space="preserve"> – </w:t>
+      </w:r>
+      <w:r>
+        <w:rPr>
+          <w:lang w:val="uk-UA"/>
+        </w:rPr>
+        <w:t>Олівець</w:t>
+      </w:r>
+    </w:p>
+    <w:p>
+      <w:pPr>
+        <w:rPr>
+          <w:lang w:val="uk-UA"/>
+        </w:rPr>
+      </w:pPr>
+      <w:r>
+        <w:rPr>
+          <w:lang w:val="en-US"/>
+        </w:rPr>
+        <w:t>Crayon</w:t>
+      </w:r>
+      <w:r>
+        <w:rPr>
+          <w:lang w:val="uk-UA"/>
+        </w:rPr>
+        <w:t xml:space="preserve"> – </w:t>
+      </w:r>
+      <w:r>
+        <w:rPr>
+          <w:lang w:val="uk-UA"/>
+        </w:rPr>
+        <w:t xml:space="preserve">Кольоровий </w:t>
+      </w:r>
+      <w:r>
+        <w:rPr>
+          <w:lang w:val="uk-UA"/>
+        </w:rPr>
+        <w:t xml:space="preserve">восковий </w:t>
+      </w:r>
+      <w:r>
+        <w:rPr>
+          <w:lang w:val="uk-UA"/>
+        </w:rPr>
+        <w:t>олівець</w:t>
+      </w:r>
+    </w:p>
+    <w:p>
+      <w:pPr>
+        <w:rPr>
+          <w:lang w:val="uk-UA"/>
+        </w:rPr>
+      </w:pPr>
+      <w:r>
+        <w:rPr>
+          <w:lang w:val="en-US"/>
+        </w:rPr>
+        <w:t xml:space="preserve">Rubber – </w:t>
+      </w:r>
+      <w:r>
+        <w:rPr>
+          <w:lang w:val="uk-UA"/>
+        </w:rPr>
+        <w:t>Гумка</w:t>
+      </w:r>
+    </w:p>
+    <w:p>
+      <w:pPr>
+        <w:pStyle w:val="2"/>
+        <w:rPr>
+          <w:lang w:val="uk-UA"/>
+        </w:rPr>
+      </w:pPr>
+      <w:r>
+        <w:rPr>
+          <w:lang w:val="uk-UA"/>
+        </w:rPr>
         <w:t>Речення</w:t>
       </w:r>
     </w:p>
@@ -4769,23 +5736,30 @@
         <w:rPr>
           <w:lang w:val="en-US"/>
         </w:rPr>
-        <w:t>In the classroom</w:t>
-      </w:r>
-      <w:r>
-        <w:rPr>
-          <w:lang w:val="uk-UA"/>
-        </w:rPr>
-        <w:t>.</w:t>
-      </w:r>
-      <w:r>
-        <w:rPr>
-          <w:lang w:val="en-US"/>
-        </w:rPr>
-        <w:t xml:space="preserve"> </w:t>
-      </w:r>
-      <w:r>
-        <w:rPr>
-          <w:lang w:val="ru-RU"/>
+        <w:t>School things. (</w:t>
+      </w:r>
+      <w:r>
+        <w:rPr>
+          <w:lang w:val="uk-UA"/>
+        </w:rPr>
+        <w:t>Шкільні речі.)</w:t>
+      </w:r>
+    </w:p>
+    <w:p>
+      <w:pPr>
+        <w:rPr>
+          <w:lang w:val="uk-UA"/>
+        </w:rPr>
+      </w:pPr>
+      <w:r>
+        <w:rPr>
+          <w:lang w:val="en-US"/>
+        </w:rPr>
+        <w:t xml:space="preserve">In the Jungle. By the river. </w:t>
+      </w:r>
+      <w:r>
+        <w:rPr>
+          <w:lang w:val="en-US"/>
         </w:rPr>
         <w:t>(</w:t>
       </w:r>
@@ -4793,177 +5767,101 @@
         <w:rPr>
           <w:lang w:val="uk-UA"/>
         </w:rPr>
-        <w:t>У класній кімнаті</w:t>
-      </w:r>
-      <w:r>
-        <w:rPr>
-          <w:lang w:val="uk-UA"/>
-        </w:rPr>
-        <w:t>/В класі</w:t>
-      </w:r>
-      <w:r>
-        <w:rPr>
-          <w:lang w:val="uk-UA"/>
-        </w:rPr>
-        <w:t>.)</w:t>
-      </w:r>
-    </w:p>
-    <w:p>
-      <w:pPr>
-        <w:rPr>
-          <w:lang w:val="uk-UA"/>
-        </w:rPr>
-      </w:pPr>
-      <w:r>
-        <w:rPr>
-          <w:lang w:val="en-US"/>
-        </w:rPr>
-        <w:t>Repeat after me. (</w:t>
-      </w:r>
-      <w:r>
-        <w:rPr>
-          <w:lang w:val="uk-UA"/>
-        </w:rPr>
-        <w:t>Повторюй за мною.)</w:t>
-      </w:r>
-    </w:p>
-    <w:p>
-      <w:pPr>
-        <w:rPr>
-          <w:lang w:val="uk-UA"/>
-        </w:rPr>
-      </w:pPr>
-      <w:r>
-        <w:rPr>
-          <w:lang w:val="en-US"/>
-        </w:rPr>
-        <w:t>A</w:t>
-      </w:r>
-      <w:r>
-        <w:rPr>
-          <w:lang w:val="en-US"/>
-        </w:rPr>
-        <w:t>t the jungle school</w:t>
-      </w:r>
-      <w:r>
-        <w:rPr>
-          <w:lang w:val="en-US"/>
-        </w:rPr>
-        <w:t>. (</w:t>
-      </w:r>
-      <w:r>
-        <w:rPr>
-          <w:lang w:val="uk-UA"/>
-        </w:rPr>
-        <w:t>В школі джунглів.)</w:t>
-      </w:r>
-    </w:p>
-    <w:p>
-      <w:pPr>
-        <w:rPr>
-          <w:lang w:val="uk-UA"/>
-        </w:rPr>
-      </w:pPr>
-      <w:r>
-        <w:rPr>
-          <w:lang w:val="en-US"/>
-        </w:rPr>
-        <w:t>Hello. I’m miss Maru. (</w:t>
-      </w:r>
-      <w:r>
-        <w:rPr>
-          <w:lang w:val="uk-UA"/>
-        </w:rPr>
-        <w:t>Привіт</w:t>
-      </w:r>
-      <w:r>
-        <w:rPr>
-          <w:lang w:val="uk-UA"/>
-        </w:rPr>
-        <w:t>. Я</w:t>
-      </w:r>
-      <w:r>
-        <w:rPr>
-          <w:lang w:val="uk-UA"/>
-        </w:rPr>
-        <w:t xml:space="preserve"> міс Мару.)</w:t>
-      </w:r>
-    </w:p>
-    <w:p>
-      <w:pPr>
-        <w:rPr>
-          <w:lang w:val="uk-UA"/>
-        </w:rPr>
-      </w:pPr>
-      <w:r>
-        <w:rPr>
-          <w:lang w:val="en-US"/>
-        </w:rPr>
-        <w:t>I’m your teacher. (</w:t>
-      </w:r>
-      <w:r>
-        <w:rPr>
-          <w:lang w:val="uk-UA"/>
-        </w:rPr>
-        <w:t>Я ваш вчитель.)</w:t>
-      </w:r>
-    </w:p>
-    <w:p>
-      <w:pPr>
-        <w:rPr>
-          <w:lang w:val="uk-UA"/>
-        </w:rPr>
-      </w:pPr>
-      <w:r>
-        <w:rPr>
-          <w:lang w:val="en-US"/>
-        </w:rPr>
-        <w:t>Hello</w:t>
-      </w:r>
-      <w:r>
-        <w:rPr>
-          <w:lang w:val="uk-UA"/>
-        </w:rPr>
-        <w:t>,</w:t>
-      </w:r>
-      <w:r>
-        <w:rPr>
-          <w:lang w:val="en-US"/>
-        </w:rPr>
-        <w:t xml:space="preserve"> miss Maru. (</w:t>
-      </w:r>
-      <w:r>
-        <w:rPr>
-          <w:lang w:val="uk-UA"/>
-        </w:rPr>
-        <w:t>Привіт, міс Мару.)</w:t>
-      </w:r>
-    </w:p>
-    <w:p>
-      <w:pPr>
-        <w:rPr>
-          <w:lang w:val="uk-UA"/>
-        </w:rPr>
-      </w:pPr>
-      <w:r>
-        <w:rPr>
-          <w:lang w:val="en-US"/>
-        </w:rPr>
-        <w:t xml:space="preserve">Hello </w:t>
-      </w:r>
-      <w:proofErr w:type="spellStart"/>
-      <w:r>
-        <w:rPr>
-          <w:lang w:val="en-US"/>
-        </w:rPr>
-        <w:t>Trumpid</w:t>
-      </w:r>
-      <w:proofErr w:type="spellEnd"/>
-      <w:r>
-        <w:rPr>
-          <w:lang w:val="en-US"/>
-        </w:rPr>
-        <w:t xml:space="preserve">, here’s your desk. </w:t>
+        <w:t>У джунглях. Біля річки.)</w:t>
+      </w:r>
+    </w:p>
+    <w:p>
+      <w:pPr>
+        <w:rPr>
+          <w:lang w:val="uk-UA"/>
+        </w:rPr>
+      </w:pPr>
+      <w:r>
+        <w:rPr>
+          <w:lang w:val="en-US"/>
+        </w:rPr>
+        <w:t>What is it</w:t>
+      </w:r>
+      <w:r>
+        <w:rPr>
+          <w:lang w:val="uk-UA"/>
+        </w:rPr>
+        <w:t>?</w:t>
+      </w:r>
+      <w:r>
+        <w:rPr>
+          <w:lang w:val="en-US"/>
+        </w:rPr>
+        <w:t xml:space="preserve"> (</w:t>
+      </w:r>
+      <w:r>
+        <w:rPr>
+          <w:lang w:val="uk-UA"/>
+        </w:rPr>
+        <w:t>Що це?)</w:t>
+      </w:r>
+    </w:p>
+    <w:p>
+      <w:pPr>
+        <w:rPr>
+          <w:lang w:val="uk-UA"/>
+        </w:rPr>
+      </w:pPr>
+      <w:r>
+        <w:rPr>
+          <w:lang w:val="en-US"/>
+        </w:rPr>
+        <w:t>A bag, it’s a bag. (</w:t>
+      </w:r>
+      <w:r>
+        <w:rPr>
+          <w:lang w:val="uk-UA"/>
+        </w:rPr>
+        <w:t>Портфель, це портфель.)</w:t>
+      </w:r>
+    </w:p>
+    <w:p>
+      <w:pPr>
+        <w:rPr>
+          <w:lang w:val="uk-UA"/>
+        </w:rPr>
+      </w:pPr>
+      <w:r>
+        <w:rPr>
+          <w:lang w:val="en-US"/>
+        </w:rPr>
+        <w:t>What is it</w:t>
+      </w:r>
+      <w:r>
+        <w:rPr>
+          <w:lang w:val="uk-UA"/>
+        </w:rPr>
+        <w:t>?</w:t>
+      </w:r>
+      <w:r>
+        <w:rPr>
+          <w:lang w:val="en-US"/>
+        </w:rPr>
+        <w:t xml:space="preserve"> (</w:t>
+      </w:r>
+      <w:r>
+        <w:rPr>
+          <w:lang w:val="uk-UA"/>
+        </w:rPr>
+        <w:t>Що це?)</w:t>
+      </w:r>
+    </w:p>
+    <w:p>
+      <w:pPr>
+        <w:rPr>
+          <w:lang w:val="uk-UA"/>
+        </w:rPr>
+      </w:pPr>
+      <w:r>
+        <w:rPr>
+          <w:lang w:val="en-US"/>
+        </w:rPr>
+        <w:t xml:space="preserve">It’s a crayon and a rubber. </w:t>
       </w:r>
       <w:r>
         <w:rPr>
@@ -4975,658 +5873,6 @@
         <w:rPr>
           <w:lang w:val="uk-UA"/>
         </w:rPr>
-        <w:t xml:space="preserve">Привіт </w:t>
-      </w:r>
-      <w:proofErr w:type="spellStart"/>
-      <w:r>
-        <w:rPr>
-          <w:lang w:val="uk-UA"/>
-        </w:rPr>
-        <w:t>Трампід</w:t>
-      </w:r>
-      <w:proofErr w:type="spellEnd"/>
-      <w:r>
-        <w:rPr>
-          <w:lang w:val="uk-UA"/>
-        </w:rPr>
-        <w:t>, ось твоя парта.)</w:t>
-      </w:r>
-    </w:p>
-    <w:p>
-      <w:pPr>
-        <w:rPr>
-          <w:lang w:val="uk-UA"/>
-        </w:rPr>
-      </w:pPr>
-      <w:r>
-        <w:rPr>
-          <w:lang w:val="en-US"/>
-        </w:rPr>
-        <w:t>H</w:t>
-      </w:r>
-      <w:r>
-        <w:rPr>
-          <w:lang w:val="en-US"/>
-        </w:rPr>
-        <w:t xml:space="preserve">ere’s your </w:t>
-      </w:r>
-      <w:r>
-        <w:rPr>
-          <w:lang w:val="en-US"/>
-        </w:rPr>
-        <w:t>chair</w:t>
-      </w:r>
-      <w:r>
-        <w:rPr>
-          <w:lang w:val="uk-UA"/>
-        </w:rPr>
-        <w:t xml:space="preserve"> </w:t>
-      </w:r>
-      <w:r>
-        <w:rPr>
-          <w:lang w:val="en-US"/>
-        </w:rPr>
-        <w:t xml:space="preserve">and here’s your book. </w:t>
-      </w:r>
-      <w:r>
-        <w:rPr>
-          <w:lang w:val="ru-RU"/>
-        </w:rPr>
-        <w:t>(</w:t>
-      </w:r>
-      <w:r>
-        <w:rPr>
-          <w:lang w:val="uk-UA"/>
-        </w:rPr>
-        <w:t>Ось твій стілець</w:t>
-      </w:r>
-      <w:r>
-        <w:rPr>
-          <w:lang w:val="ru-RU"/>
-        </w:rPr>
-        <w:t xml:space="preserve">, </w:t>
-      </w:r>
-      <w:r>
-        <w:rPr>
-          <w:lang w:val="uk-UA"/>
-        </w:rPr>
-        <w:t>а ось твій підручник.)</w:t>
-      </w:r>
-    </w:p>
-    <w:p>
-      <w:pPr>
-        <w:rPr>
-          <w:lang w:val="uk-UA"/>
-        </w:rPr>
-      </w:pPr>
-      <w:r>
-        <w:rPr>
-          <w:lang w:val="en-US"/>
-        </w:rPr>
-        <w:t>And here</w:t>
-      </w:r>
-      <w:r>
-        <w:rPr>
-          <w:lang w:val="uk-UA"/>
-        </w:rPr>
-        <w:t xml:space="preserve"> </w:t>
-      </w:r>
-      <w:r>
-        <w:rPr>
-          <w:lang w:val="en-US"/>
-        </w:rPr>
-        <w:t>i</w:t>
-      </w:r>
-      <w:r>
-        <w:rPr>
-          <w:lang w:val="en-US"/>
-        </w:rPr>
-        <w:t xml:space="preserve">s </w:t>
-      </w:r>
-      <w:proofErr w:type="spellStart"/>
-      <w:r>
-        <w:rPr>
-          <w:lang w:val="en-US"/>
-        </w:rPr>
-        <w:t>Trumpid</w:t>
-      </w:r>
-      <w:proofErr w:type="spellEnd"/>
-      <w:r>
-        <w:rPr>
-          <w:lang w:val="en-US"/>
-        </w:rPr>
-        <w:t xml:space="preserve">. Yes, </w:t>
-      </w:r>
-      <w:r>
-        <w:rPr>
-          <w:lang w:val="en-US"/>
-        </w:rPr>
-        <w:t xml:space="preserve">and </w:t>
-      </w:r>
-      <w:r>
-        <w:rPr>
-          <w:lang w:val="en-US"/>
-        </w:rPr>
-        <w:t>here</w:t>
-      </w:r>
-      <w:r>
-        <w:rPr>
-          <w:lang w:val="en-US"/>
-        </w:rPr>
-        <w:t xml:space="preserve"> i</w:t>
-      </w:r>
-      <w:r>
-        <w:rPr>
-          <w:lang w:val="en-US"/>
-        </w:rPr>
-        <w:t>s the door.</w:t>
-      </w:r>
-      <w:r>
-        <w:rPr>
-          <w:lang w:val="en-US"/>
-        </w:rPr>
-        <w:t xml:space="preserve"> </w:t>
-      </w:r>
-      <w:r>
-        <w:rPr>
-          <w:lang w:val="en-US"/>
-        </w:rPr>
-        <w:t xml:space="preserve"> </w:t>
-      </w:r>
-      <w:r>
-        <w:rPr>
-          <w:lang w:val="ru-RU"/>
-        </w:rPr>
-        <w:t>(</w:t>
-      </w:r>
-      <w:r>
-        <w:rPr>
-          <w:lang w:val="uk-UA"/>
-        </w:rPr>
-        <w:t xml:space="preserve">А ось </w:t>
-      </w:r>
-      <w:proofErr w:type="spellStart"/>
-      <w:r>
-        <w:rPr>
-          <w:lang w:val="uk-UA"/>
-        </w:rPr>
-        <w:t>Трампід</w:t>
-      </w:r>
-      <w:proofErr w:type="spellEnd"/>
-      <w:r>
-        <w:rPr>
-          <w:lang w:val="uk-UA"/>
-        </w:rPr>
-        <w:t>. Так, а ось двері.)</w:t>
-      </w:r>
-    </w:p>
-    <w:p>
-      <w:pPr>
-        <w:rPr>
-          <w:lang w:val="uk-UA"/>
-        </w:rPr>
-      </w:pPr>
-      <w:r>
-        <w:rPr>
-          <w:lang w:val="en-US"/>
-        </w:rPr>
-        <w:t xml:space="preserve">It’s a desk. It’s green and yellow. </w:t>
-      </w:r>
-      <w:r>
-        <w:rPr>
-          <w:lang w:val="ru-RU"/>
-        </w:rPr>
-        <w:t>(</w:t>
-      </w:r>
-      <w:r>
-        <w:rPr>
-          <w:lang w:val="uk-UA"/>
-        </w:rPr>
-        <w:t>Це парта. Вона зеленого та жовтого кольору.)</w:t>
-      </w:r>
-    </w:p>
-    <w:p>
-      <w:pPr>
-        <w:rPr>
-          <w:lang w:val="uk-UA"/>
-        </w:rPr>
-      </w:pPr>
-      <w:r>
-        <w:rPr>
-          <w:lang w:val="uk-UA"/>
-        </w:rPr>
-        <w:br w:type="page"/>
-      </w:r>
-    </w:p>
-    <w:p>
-      <w:pPr>
-        <w:pStyle w:val="1"/>
-        <w:rPr>
-          <w:lang w:val="uk-UA"/>
-        </w:rPr>
-      </w:pPr>
-      <w:r>
-        <w:rPr>
-          <w:lang w:val="uk-UA"/>
-        </w:rPr>
-        <w:lastRenderedPageBreak/>
-        <w:t xml:space="preserve">Урок </w:t>
-      </w:r>
-      <w:r>
-        <w:rPr>
-          <w:lang w:val="uk-UA"/>
-        </w:rPr>
-        <w:t>5</w:t>
-      </w:r>
-      <w:r>
-        <w:rPr>
-          <w:lang w:val="uk-UA"/>
-        </w:rPr>
-        <w:t xml:space="preserve">. </w:t>
-      </w:r>
-      <w:r>
-        <w:rPr>
-          <w:lang w:val="en-US"/>
-        </w:rPr>
-        <w:t>School things</w:t>
-      </w:r>
-      <w:r>
-        <w:rPr>
-          <w:lang w:val="uk-UA"/>
-        </w:rPr>
-        <w:t xml:space="preserve"> (Сторінки </w:t>
-      </w:r>
-      <w:r>
-        <w:rPr>
-          <w:lang w:val="uk-UA"/>
-        </w:rPr>
-        <w:t>22</w:t>
-      </w:r>
-      <w:r>
-        <w:rPr>
-          <w:lang w:val="uk-UA"/>
-        </w:rPr>
-        <w:t>-2</w:t>
-      </w:r>
-      <w:r>
-        <w:rPr>
-          <w:lang w:val="uk-UA"/>
-        </w:rPr>
-        <w:t>5</w:t>
-      </w:r>
-      <w:r>
-        <w:rPr>
-          <w:lang w:val="uk-UA"/>
-        </w:rPr>
-        <w:t xml:space="preserve">. </w:t>
-      </w:r>
-      <w:proofErr w:type="spellStart"/>
-      <w:r>
-        <w:rPr>
-          <w:lang w:val="en-US"/>
-        </w:rPr>
-        <w:t>FlyHigh</w:t>
-      </w:r>
-      <w:proofErr w:type="spellEnd"/>
-      <w:r>
-        <w:rPr>
-          <w:lang w:val="uk-UA"/>
-        </w:rPr>
-        <w:t>-1</w:t>
-      </w:r>
-      <w:r>
-        <w:rPr>
-          <w:lang w:val="uk-UA"/>
-        </w:rPr>
-        <w:t>)</w:t>
-      </w:r>
-    </w:p>
-    <w:p>
-      <w:pPr>
-        <w:pStyle w:val="2"/>
-        <w:rPr>
-          <w:lang w:val="uk-UA"/>
-        </w:rPr>
-      </w:pPr>
-      <w:r>
-        <w:rPr>
-          <w:lang w:val="uk-UA"/>
-        </w:rPr>
-        <w:t>Слова</w:t>
-      </w:r>
-    </w:p>
-    <w:p>
-      <w:pPr>
-        <w:rPr>
-          <w:lang w:val="uk-UA"/>
-        </w:rPr>
-      </w:pPr>
-      <w:r>
-        <w:rPr>
-          <w:lang w:val="en-US"/>
-        </w:rPr>
-        <w:t xml:space="preserve">School – </w:t>
-      </w:r>
-      <w:r>
-        <w:rPr>
-          <w:lang w:val="uk-UA"/>
-        </w:rPr>
-        <w:t>Школа</w:t>
-      </w:r>
-    </w:p>
-    <w:p>
-      <w:pPr>
-        <w:rPr>
-          <w:lang w:val="uk-UA"/>
-        </w:rPr>
-      </w:pPr>
-      <w:r>
-        <w:rPr>
-          <w:lang w:val="en-US"/>
-        </w:rPr>
-        <w:t xml:space="preserve">Things – </w:t>
-      </w:r>
-      <w:r>
-        <w:rPr>
-          <w:lang w:val="uk-UA"/>
-        </w:rPr>
-        <w:t>Речі</w:t>
-      </w:r>
-    </w:p>
-    <w:p>
-      <w:pPr>
-        <w:rPr>
-          <w:lang w:val="uk-UA"/>
-        </w:rPr>
-      </w:pPr>
-      <w:r>
-        <w:rPr>
-          <w:lang w:val="en-US"/>
-        </w:rPr>
-        <w:t>Bag</w:t>
-      </w:r>
-      <w:r>
-        <w:rPr>
-          <w:lang w:val="ru-RU"/>
-        </w:rPr>
-        <w:t xml:space="preserve"> – </w:t>
-      </w:r>
-      <w:r>
-        <w:rPr>
-          <w:lang w:val="uk-UA"/>
-        </w:rPr>
-        <w:t>Сумка/Портфель</w:t>
-      </w:r>
-    </w:p>
-    <w:p>
-      <w:pPr>
-        <w:rPr>
-          <w:lang w:val="uk-UA"/>
-        </w:rPr>
-      </w:pPr>
-      <w:r>
-        <w:rPr>
-          <w:lang w:val="en-US"/>
-        </w:rPr>
-        <w:t xml:space="preserve">Pen – </w:t>
-      </w:r>
-      <w:r>
-        <w:rPr>
-          <w:lang w:val="uk-UA"/>
-        </w:rPr>
-        <w:t>Ручка</w:t>
-      </w:r>
-    </w:p>
-    <w:p>
-      <w:pPr>
-        <w:rPr>
-          <w:lang w:val="uk-UA"/>
-        </w:rPr>
-      </w:pPr>
-      <w:r>
-        <w:rPr>
-          <w:lang w:val="en-US"/>
-        </w:rPr>
-        <w:t>Pencil</w:t>
-      </w:r>
-      <w:r>
-        <w:rPr>
-          <w:lang w:val="uk-UA"/>
-        </w:rPr>
-        <w:t xml:space="preserve"> – </w:t>
-      </w:r>
-      <w:r>
-        <w:rPr>
-          <w:lang w:val="uk-UA"/>
-        </w:rPr>
-        <w:t>Олівець</w:t>
-      </w:r>
-    </w:p>
-    <w:p>
-      <w:pPr>
-        <w:rPr>
-          <w:lang w:val="uk-UA"/>
-        </w:rPr>
-      </w:pPr>
-      <w:r>
-        <w:rPr>
-          <w:lang w:val="en-US"/>
-        </w:rPr>
-        <w:t>Crayon</w:t>
-      </w:r>
-      <w:r>
-        <w:rPr>
-          <w:lang w:val="uk-UA"/>
-        </w:rPr>
-        <w:t xml:space="preserve"> – </w:t>
-      </w:r>
-      <w:r>
-        <w:rPr>
-          <w:lang w:val="uk-UA"/>
-        </w:rPr>
-        <w:t xml:space="preserve">Кольоровий </w:t>
-      </w:r>
-      <w:r>
-        <w:rPr>
-          <w:lang w:val="uk-UA"/>
-        </w:rPr>
-        <w:t xml:space="preserve">восковий </w:t>
-      </w:r>
-      <w:r>
-        <w:rPr>
-          <w:lang w:val="uk-UA"/>
-        </w:rPr>
-        <w:t>олівець</w:t>
-      </w:r>
-    </w:p>
-    <w:p>
-      <w:pPr>
-        <w:rPr>
-          <w:lang w:val="uk-UA"/>
-        </w:rPr>
-      </w:pPr>
-      <w:r>
-        <w:rPr>
-          <w:lang w:val="en-US"/>
-        </w:rPr>
-        <w:t xml:space="preserve">Rubber – </w:t>
-      </w:r>
-      <w:r>
-        <w:rPr>
-          <w:lang w:val="uk-UA"/>
-        </w:rPr>
-        <w:t>Гумка</w:t>
-      </w:r>
-    </w:p>
-    <w:p>
-      <w:pPr>
-        <w:pStyle w:val="2"/>
-        <w:rPr>
-          <w:lang w:val="uk-UA"/>
-        </w:rPr>
-      </w:pPr>
-      <w:r>
-        <w:rPr>
-          <w:lang w:val="uk-UA"/>
-        </w:rPr>
-        <w:t>Речення</w:t>
-      </w:r>
-    </w:p>
-    <w:p>
-      <w:pPr>
-        <w:rPr>
-          <w:lang w:val="uk-UA"/>
-        </w:rPr>
-      </w:pPr>
-      <w:r>
-        <w:rPr>
-          <w:lang w:val="en-US"/>
-        </w:rPr>
-        <w:t>School things. (</w:t>
-      </w:r>
-      <w:r>
-        <w:rPr>
-          <w:lang w:val="uk-UA"/>
-        </w:rPr>
-        <w:t>Шкільні речі.)</w:t>
-      </w:r>
-    </w:p>
-    <w:p>
-      <w:pPr>
-        <w:rPr>
-          <w:lang w:val="uk-UA"/>
-        </w:rPr>
-      </w:pPr>
-      <w:r>
-        <w:rPr>
-          <w:lang w:val="en-US"/>
-        </w:rPr>
-        <w:t xml:space="preserve">In the Jungle. By the river. </w:t>
-      </w:r>
-      <w:r>
-        <w:rPr>
-          <w:lang w:val="ru-RU"/>
-        </w:rPr>
-        <w:t>(</w:t>
-      </w:r>
-      <w:proofErr w:type="gramStart"/>
-      <w:r>
-        <w:rPr>
-          <w:lang w:val="uk-UA"/>
-        </w:rPr>
-        <w:t>У джунглях</w:t>
-      </w:r>
-      <w:proofErr w:type="gramEnd"/>
-      <w:r>
-        <w:rPr>
-          <w:lang w:val="uk-UA"/>
-        </w:rPr>
-        <w:t>. Біля річки.)</w:t>
-      </w:r>
-    </w:p>
-    <w:p>
-      <w:pPr>
-        <w:rPr>
-          <w:lang w:val="uk-UA"/>
-        </w:rPr>
-      </w:pPr>
-      <w:r>
-        <w:rPr>
-          <w:lang w:val="en-US"/>
-        </w:rPr>
-        <w:t>What is it</w:t>
-      </w:r>
-      <w:r>
-        <w:rPr>
-          <w:lang w:val="uk-UA"/>
-        </w:rPr>
-        <w:t>?</w:t>
-      </w:r>
-      <w:r>
-        <w:rPr>
-          <w:lang w:val="en-US"/>
-        </w:rPr>
-        <w:t xml:space="preserve"> (</w:t>
-      </w:r>
-      <w:r>
-        <w:rPr>
-          <w:lang w:val="uk-UA"/>
-        </w:rPr>
-        <w:t>Що це?)</w:t>
-      </w:r>
-    </w:p>
-    <w:p>
-      <w:pPr>
-        <w:rPr>
-          <w:lang w:val="uk-UA"/>
-        </w:rPr>
-      </w:pPr>
-      <w:r>
-        <w:rPr>
-          <w:lang w:val="en-US"/>
-        </w:rPr>
-        <w:t>A bag, it’s a bag. (</w:t>
-      </w:r>
-      <w:r>
-        <w:rPr>
-          <w:lang w:val="uk-UA"/>
-        </w:rPr>
-        <w:t>Портфель, це портфель.)</w:t>
-      </w:r>
-    </w:p>
-    <w:p>
-      <w:pPr>
-        <w:rPr>
-          <w:lang w:val="uk-UA"/>
-        </w:rPr>
-      </w:pPr>
-      <w:r>
-        <w:rPr>
-          <w:lang w:val="en-US"/>
-        </w:rPr>
-        <w:t>What is it</w:t>
-      </w:r>
-      <w:r>
-        <w:rPr>
-          <w:lang w:val="uk-UA"/>
-        </w:rPr>
-        <w:t>?</w:t>
-      </w:r>
-      <w:r>
-        <w:rPr>
-          <w:lang w:val="en-US"/>
-        </w:rPr>
-        <w:t xml:space="preserve"> (</w:t>
-      </w:r>
-      <w:r>
-        <w:rPr>
-          <w:lang w:val="uk-UA"/>
-        </w:rPr>
-        <w:t>Що це?)</w:t>
-      </w:r>
-    </w:p>
-    <w:p>
-      <w:pPr>
-        <w:rPr>
-          <w:lang w:val="uk-UA"/>
-        </w:rPr>
-      </w:pPr>
-      <w:r>
-        <w:rPr>
-          <w:lang w:val="en-US"/>
-        </w:rPr>
-        <w:t xml:space="preserve">It’s a crayon and a rubber. </w:t>
-      </w:r>
-      <w:r>
-        <w:rPr>
-          <w:lang w:val="ru-RU"/>
-        </w:rPr>
-        <w:t>(</w:t>
-      </w:r>
-      <w:r>
-        <w:rPr>
-          <w:lang w:val="uk-UA"/>
-        </w:rPr>
         <w:t>Це кольоровий олівець та гумка.)</w:t>
       </w:r>
     </w:p>
@@ -5663,7 +5909,7 @@
       </w:r>
       <w:r>
         <w:rPr>
-          <w:lang w:val="ru-RU"/>
+          <w:lang w:val="en-US"/>
         </w:rPr>
         <w:t>(</w:t>
       </w:r>
@@ -5919,72 +6165,589 @@
         <w:rPr>
           <w:lang w:val="en-US"/>
         </w:rPr>
+        <w:t xml:space="preserve">. </w:t>
+      </w:r>
+      <w:r>
+        <w:rPr>
+          <w:lang w:val="ru-RU"/>
+        </w:rPr>
+        <w:t>(</w:t>
+      </w:r>
+      <w:r>
+        <w:rPr>
+          <w:lang w:val="uk-UA"/>
+        </w:rPr>
+        <w:t xml:space="preserve">Дякую за </w:t>
+      </w:r>
+      <w:r>
+        <w:rPr>
+          <w:lang w:val="uk-UA"/>
+        </w:rPr>
+        <w:t xml:space="preserve">вашу </w:t>
+      </w:r>
+      <w:r>
+        <w:rPr>
+          <w:lang w:val="uk-UA"/>
+        </w:rPr>
+        <w:t>увагу.)</w:t>
+      </w:r>
+    </w:p>
+    <w:p>
+      <w:pPr>
+        <w:rPr>
+          <w:lang w:val="ru-RU"/>
+        </w:rPr>
+      </w:pPr>
+      <w:r>
+        <w:rPr>
+          <w:lang w:val="ru-RU"/>
+        </w:rPr>
+        <w:br w:type="page"/>
+      </w:r>
+    </w:p>
+    <w:p>
+      <w:pPr>
+        <w:pStyle w:val="1"/>
+        <w:rPr>
+          <w:lang w:val="uk-UA"/>
+        </w:rPr>
+      </w:pPr>
+      <w:r>
+        <w:rPr>
+          <w:lang w:val="uk-UA"/>
+        </w:rPr>
+        <w:lastRenderedPageBreak/>
+        <w:t xml:space="preserve">Урок 6. </w:t>
+      </w:r>
+      <w:r>
+        <w:rPr>
+          <w:lang w:val="en-US"/>
+        </w:rPr>
+        <w:t>Classroom actions</w:t>
+      </w:r>
+      <w:r>
+        <w:rPr>
+          <w:lang w:val="uk-UA"/>
+        </w:rPr>
+        <w:t xml:space="preserve"> (Сторінки 2</w:t>
+      </w:r>
+      <w:r>
+        <w:rPr>
+          <w:lang w:val="en-US"/>
+        </w:rPr>
+        <w:t>6</w:t>
+      </w:r>
+      <w:r>
+        <w:rPr>
+          <w:lang w:val="uk-UA"/>
+        </w:rPr>
+        <w:t>-2</w:t>
+      </w:r>
+      <w:r>
+        <w:rPr>
+          <w:lang w:val="en-US"/>
+        </w:rPr>
+        <w:t>9</w:t>
+      </w:r>
+      <w:r>
+        <w:rPr>
+          <w:lang w:val="uk-UA"/>
+        </w:rPr>
+        <w:t xml:space="preserve">. </w:t>
+      </w:r>
+      <w:proofErr w:type="spellStart"/>
+      <w:r>
+        <w:rPr>
+          <w:lang w:val="en-US"/>
+        </w:rPr>
+        <w:t>FlyHigh</w:t>
+      </w:r>
+      <w:proofErr w:type="spellEnd"/>
+      <w:r>
+        <w:rPr>
+          <w:lang w:val="uk-UA"/>
+        </w:rPr>
+        <w:t>-1</w:t>
+      </w:r>
+      <w:r>
+        <w:rPr>
+          <w:lang w:val="uk-UA"/>
+        </w:rPr>
+        <w:t>)</w:t>
+      </w:r>
+    </w:p>
+    <w:p>
+      <w:pPr>
+        <w:pStyle w:val="2"/>
+        <w:rPr>
+          <w:lang w:val="uk-UA"/>
+        </w:rPr>
+      </w:pPr>
+      <w:r>
+        <w:rPr>
+          <w:lang w:val="uk-UA"/>
+        </w:rPr>
+        <w:t>Слова</w:t>
+      </w:r>
+    </w:p>
+    <w:p>
+      <w:pPr>
+        <w:rPr>
+          <w:lang w:val="uk-UA"/>
+        </w:rPr>
+      </w:pPr>
+      <w:r>
+        <w:rPr>
+          <w:lang w:val="en-US"/>
+        </w:rPr>
+        <w:t xml:space="preserve">Sit down – </w:t>
+      </w:r>
+      <w:r>
+        <w:rPr>
+          <w:lang w:val="uk-UA"/>
+        </w:rPr>
+        <w:t>Сідай</w:t>
+      </w:r>
+    </w:p>
+    <w:p>
+      <w:pPr>
+        <w:rPr>
+          <w:lang w:val="en-US"/>
+        </w:rPr>
+      </w:pPr>
+      <w:r>
+        <w:rPr>
+          <w:lang w:val="en-US"/>
+        </w:rPr>
+        <w:t xml:space="preserve">Stand up – </w:t>
+      </w:r>
+      <w:r>
+        <w:rPr>
+          <w:lang w:val="uk-UA"/>
+        </w:rPr>
+        <w:t>Підведись</w:t>
+      </w:r>
+    </w:p>
+    <w:p>
+      <w:pPr>
+        <w:rPr>
+          <w:lang w:val="uk-UA"/>
+        </w:rPr>
+      </w:pPr>
+      <w:r>
+        <w:rPr>
+          <w:lang w:val="en-US"/>
+        </w:rPr>
+        <w:t>Clap</w:t>
+      </w:r>
+      <w:r>
+        <w:rPr>
+          <w:lang w:val="uk-UA"/>
+        </w:rPr>
+        <w:t xml:space="preserve"> – </w:t>
+      </w:r>
+      <w:r>
+        <w:rPr>
+          <w:lang w:val="uk-UA"/>
+        </w:rPr>
+        <w:t>Плескай у долоні</w:t>
+      </w:r>
+    </w:p>
+    <w:p>
+      <w:pPr>
+        <w:rPr>
+          <w:lang w:val="uk-UA"/>
+        </w:rPr>
+      </w:pPr>
+      <w:r>
+        <w:rPr>
+          <w:lang w:val="en-US"/>
+        </w:rPr>
+        <w:t>Turn</w:t>
+      </w:r>
+      <w:r>
+        <w:rPr>
+          <w:lang w:val="uk-UA"/>
+        </w:rPr>
+        <w:t xml:space="preserve"> </w:t>
+      </w:r>
+      <w:r>
+        <w:rPr>
+          <w:lang w:val="en-US"/>
+        </w:rPr>
+        <w:t>around</w:t>
+      </w:r>
+      <w:r>
+        <w:rPr>
+          <w:lang w:val="uk-UA"/>
+        </w:rPr>
+        <w:t xml:space="preserve"> – </w:t>
+      </w:r>
+      <w:r>
+        <w:rPr>
+          <w:lang w:val="uk-UA"/>
+        </w:rPr>
+        <w:t>об</w:t>
+      </w:r>
+      <w:r>
+        <w:rPr>
+          <w:lang w:val="uk-UA"/>
+        </w:rPr>
+        <w:t>ернись</w:t>
+      </w:r>
+    </w:p>
+    <w:p>
+      <w:pPr>
+        <w:rPr>
+          <w:lang w:val="uk-UA"/>
+        </w:rPr>
+      </w:pPr>
+      <w:r>
+        <w:rPr>
+          <w:lang w:val="en-US"/>
+        </w:rPr>
+        <w:t xml:space="preserve">Guess – </w:t>
+      </w:r>
+      <w:r>
+        <w:rPr>
+          <w:lang w:val="uk-UA"/>
+        </w:rPr>
+        <w:t>Вгадай/Здогадайся</w:t>
+      </w:r>
+    </w:p>
+    <w:p>
+      <w:pPr>
+        <w:rPr>
+          <w:lang w:val="uk-UA"/>
+        </w:rPr>
+      </w:pPr>
+      <w:r>
+        <w:rPr>
+          <w:lang w:val="en-US"/>
+        </w:rPr>
+        <w:t>Of</w:t>
+      </w:r>
+      <w:r>
+        <w:rPr>
+          <w:lang w:val="en-US"/>
+        </w:rPr>
+        <w:t xml:space="preserve"> </w:t>
+      </w:r>
+      <w:r>
+        <w:rPr>
+          <w:lang w:val="en-US"/>
+        </w:rPr>
+        <w:t>course</w:t>
+      </w:r>
+      <w:r>
+        <w:rPr>
+          <w:lang w:val="en-US"/>
+        </w:rPr>
+        <w:t xml:space="preserve"> – </w:t>
+      </w:r>
+      <w:r>
+        <w:rPr>
+          <w:lang w:val="uk-UA"/>
+        </w:rPr>
+        <w:t>Звичайно/Звісно</w:t>
+      </w:r>
+    </w:p>
+    <w:p>
+      <w:pPr>
+        <w:pStyle w:val="2"/>
+        <w:rPr>
+          <w:lang w:val="uk-UA"/>
+        </w:rPr>
+      </w:pPr>
+      <w:r>
+        <w:rPr>
+          <w:lang w:val="uk-UA"/>
+        </w:rPr>
+        <w:t>Речення</w:t>
+      </w:r>
+    </w:p>
+    <w:p>
+      <w:pPr>
+        <w:rPr>
+          <w:lang w:val="en-US"/>
+        </w:rPr>
+      </w:pPr>
+      <w:r>
+        <w:rPr>
+          <w:lang w:val="en-US"/>
+        </w:rPr>
+        <w:t>Classroom actions. (</w:t>
+      </w:r>
+      <w:r>
+        <w:rPr>
+          <w:lang w:val="uk-UA"/>
+        </w:rPr>
+        <w:t>Дії в класі</w:t>
+      </w:r>
+      <w:r>
+        <w:rPr>
+          <w:lang w:val="en-US"/>
+        </w:rPr>
+        <w:t>.)</w:t>
+      </w:r>
+    </w:p>
+    <w:p>
+      <w:pPr>
+        <w:rPr>
+          <w:lang w:val="uk-UA"/>
+        </w:rPr>
+      </w:pPr>
+      <w:r>
+        <w:rPr>
+          <w:lang w:val="en-US"/>
+        </w:rPr>
+        <w:t>At</w:t>
+      </w:r>
+      <w:r>
+        <w:rPr>
+          <w:lang w:val="ru-RU"/>
+        </w:rPr>
+        <w:t xml:space="preserve"> </w:t>
+      </w:r>
+      <w:r>
+        <w:rPr>
+          <w:lang w:val="en-US"/>
+        </w:rPr>
+        <w:t>the</w:t>
+      </w:r>
+      <w:r>
+        <w:rPr>
+          <w:lang w:val="ru-RU"/>
+        </w:rPr>
+        <w:t xml:space="preserve"> </w:t>
+      </w:r>
+      <w:r>
+        <w:rPr>
+          <w:lang w:val="en-US"/>
+        </w:rPr>
+        <w:t>jungle</w:t>
+      </w:r>
+      <w:r>
+        <w:rPr>
+          <w:lang w:val="ru-RU"/>
+        </w:rPr>
+        <w:t xml:space="preserve"> </w:t>
+      </w:r>
+      <w:r>
+        <w:rPr>
+          <w:lang w:val="en-US"/>
+        </w:rPr>
+        <w:t>gym</w:t>
+      </w:r>
+      <w:r>
+        <w:rPr>
+          <w:lang w:val="ru-RU"/>
+        </w:rPr>
         <w:t>. (</w:t>
       </w:r>
       <w:r>
         <w:rPr>
           <w:lang w:val="uk-UA"/>
         </w:rPr>
-        <w:t xml:space="preserve">Дякую за </w:t>
-      </w:r>
-      <w:r>
-        <w:rPr>
-          <w:lang w:val="uk-UA"/>
-        </w:rPr>
-        <w:t xml:space="preserve">вашу </w:t>
-      </w:r>
-      <w:r>
-        <w:rPr>
-          <w:lang w:val="uk-UA"/>
-        </w:rPr>
-        <w:t>увагу.)</w:t>
-      </w:r>
-    </w:p>
-    <w:p>
-      <w:pPr>
-        <w:rPr>
-          <w:lang w:val="en-US"/>
-        </w:rPr>
-      </w:pPr>
-      <w:r>
-        <w:rPr>
-          <w:lang w:val="en-US"/>
-        </w:rPr>
-        <w:br w:type="page"/>
-      </w:r>
-    </w:p>
-    <w:p>
-      <w:pPr>
-        <w:pStyle w:val="1"/>
-        <w:rPr>
-          <w:lang w:val="uk-UA"/>
-        </w:rPr>
-      </w:pPr>
-      <w:r>
-        <w:rPr>
-          <w:lang w:val="uk-UA"/>
-        </w:rPr>
-        <w:lastRenderedPageBreak/>
-        <w:t xml:space="preserve">Урок </w:t>
-      </w:r>
-      <w:r>
-        <w:rPr>
-          <w:lang w:val="uk-UA"/>
-        </w:rPr>
-        <w:t>6</w:t>
-      </w:r>
-      <w:r>
-        <w:rPr>
-          <w:lang w:val="uk-UA"/>
-        </w:rPr>
-        <w:t xml:space="preserve">. </w:t>
-      </w:r>
-      <w:r>
-        <w:rPr>
-          <w:lang w:val="en-US"/>
-        </w:rPr>
-        <w:t>Classroom</w:t>
-      </w:r>
+        <w:t>У спортивному залі джунглів.)</w:t>
+      </w:r>
+    </w:p>
+    <w:p>
+      <w:pPr>
+        <w:rPr>
+          <w:lang w:val="uk-UA"/>
+        </w:rPr>
+      </w:pPr>
+      <w:r>
+        <w:rPr>
+          <w:lang w:val="en-US"/>
+        </w:rPr>
+        <w:t>Ok, sit down. (</w:t>
+      </w:r>
+      <w:r>
+        <w:rPr>
+          <w:lang w:val="uk-UA"/>
+        </w:rPr>
+        <w:t>Добре, сідайте.)</w:t>
+      </w:r>
+    </w:p>
+    <w:p>
+      <w:pPr>
+        <w:rPr>
+          <w:lang w:val="uk-UA"/>
+        </w:rPr>
+      </w:pPr>
+      <w:r>
+        <w:rPr>
+          <w:lang w:val="en-US"/>
+        </w:rPr>
+        <w:t xml:space="preserve">Stand up, </w:t>
+      </w:r>
+      <w:proofErr w:type="spellStart"/>
+      <w:r>
+        <w:rPr>
+          <w:lang w:val="en-US"/>
+        </w:rPr>
+        <w:t>Trumpid</w:t>
+      </w:r>
+      <w:proofErr w:type="spellEnd"/>
+      <w:r>
+        <w:rPr>
+          <w:lang w:val="en-US"/>
+        </w:rPr>
+        <w:t>. (</w:t>
+      </w:r>
+      <w:r>
+        <w:rPr>
+          <w:lang w:val="uk-UA"/>
+        </w:rPr>
+        <w:t xml:space="preserve">Підведись, </w:t>
+      </w:r>
+      <w:proofErr w:type="spellStart"/>
+      <w:r>
+        <w:rPr>
+          <w:lang w:val="uk-UA"/>
+        </w:rPr>
+        <w:t>Трампід</w:t>
+      </w:r>
+      <w:proofErr w:type="spellEnd"/>
+      <w:r>
+        <w:rPr>
+          <w:lang w:val="uk-UA"/>
+        </w:rPr>
+        <w:t>.)</w:t>
+      </w:r>
+    </w:p>
+    <w:p>
+      <w:pPr>
+        <w:rPr>
+          <w:lang w:val="uk-UA"/>
+        </w:rPr>
+      </w:pPr>
+      <w:r>
+        <w:rPr>
+          <w:lang w:val="en-US"/>
+        </w:rPr>
+        <w:t xml:space="preserve">Good, clap, clap, clap. </w:t>
+      </w:r>
+      <w:r>
+        <w:rPr>
+          <w:lang w:val="ru-RU"/>
+        </w:rPr>
+        <w:t>(</w:t>
+      </w:r>
+      <w:r>
+        <w:rPr>
+          <w:lang w:val="uk-UA"/>
+        </w:rPr>
+        <w:t xml:space="preserve">Добре, плескаємо у долоні, </w:t>
+      </w:r>
+      <w:r>
+        <w:rPr>
+          <w:lang w:val="uk-UA"/>
+        </w:rPr>
+        <w:t>плеска</w:t>
+      </w:r>
+      <w:r>
+        <w:rPr>
+          <w:lang w:val="uk-UA"/>
+        </w:rPr>
+        <w:t>ємо</w:t>
+      </w:r>
+      <w:r>
+        <w:rPr>
+          <w:lang w:val="uk-UA"/>
+        </w:rPr>
+        <w:t xml:space="preserve"> у долоні</w:t>
+      </w:r>
+      <w:r>
+        <w:rPr>
+          <w:lang w:val="uk-UA"/>
+        </w:rPr>
+        <w:t xml:space="preserve">, </w:t>
+      </w:r>
+      <w:r>
+        <w:rPr>
+          <w:lang w:val="uk-UA"/>
+        </w:rPr>
+        <w:t>плеска</w:t>
+      </w:r>
+      <w:r>
+        <w:rPr>
+          <w:lang w:val="uk-UA"/>
+        </w:rPr>
+        <w:t>ємо</w:t>
+      </w:r>
+      <w:r>
+        <w:rPr>
+          <w:lang w:val="uk-UA"/>
+        </w:rPr>
+        <w:t xml:space="preserve"> у долоні</w:t>
+      </w:r>
+      <w:r>
+        <w:rPr>
+          <w:lang w:val="uk-UA"/>
+        </w:rPr>
+        <w:t>.)</w:t>
+      </w:r>
+    </w:p>
+    <w:p>
+      <w:pPr>
+        <w:rPr>
+          <w:lang w:val="en-US"/>
+        </w:rPr>
+      </w:pPr>
+      <w:r>
+        <w:rPr>
+          <w:lang w:val="en-US"/>
+        </w:rPr>
+        <w:t>Ok, turn around. (</w:t>
+      </w:r>
+      <w:r>
+        <w:rPr>
+          <w:lang w:val="en-US"/>
+        </w:rPr>
+        <w:t>Добре, оберніться.)</w:t>
+      </w:r>
+    </w:p>
+    <w:p>
+      <w:pPr>
+        <w:rPr>
+          <w:lang w:val="en-US"/>
+        </w:rPr>
+      </w:pPr>
+      <w:r>
+        <w:rPr>
+          <w:lang w:val="en-US"/>
+        </w:rPr>
+        <w:t xml:space="preserve">In the jungle </w:t>
+      </w:r>
+      <w:r>
+        <w:rPr>
+          <w:lang w:val="en-US"/>
+        </w:rPr>
+        <w:t xml:space="preserve">- </w:t>
+      </w:r>
+      <w:r>
+        <w:rPr>
+          <w:lang w:val="en-US"/>
+        </w:rPr>
+        <w:t xml:space="preserve">up and down. </w:t>
+      </w:r>
+      <w:r>
+        <w:rPr>
+          <w:lang w:val="en-US"/>
+        </w:rPr>
+        <w:t>(</w:t>
+      </w:r>
+      <w:proofErr w:type="gramStart"/>
+      <w:r>
+        <w:rPr>
+          <w:lang w:val="en-US"/>
+        </w:rPr>
+        <w:t>У джунглях</w:t>
+      </w:r>
+      <w:proofErr w:type="gramEnd"/>
       <w:r>
         <w:rPr>
           <w:lang w:val="en-US"/>
@@ -5995,117 +6758,72 @@
         <w:rPr>
           <w:lang w:val="en-US"/>
         </w:rPr>
-        <w:t>actions</w:t>
-      </w:r>
-      <w:r>
-        <w:rPr>
-          <w:lang w:val="uk-UA"/>
-        </w:rPr>
-        <w:t xml:space="preserve"> (Сторінки 2</w:t>
-      </w:r>
-      <w:r>
-        <w:rPr>
-          <w:lang w:val="en-US"/>
-        </w:rPr>
-        <w:t>6</w:t>
-      </w:r>
-      <w:r>
-        <w:rPr>
-          <w:lang w:val="uk-UA"/>
-        </w:rPr>
-        <w:t>-2</w:t>
-      </w:r>
-      <w:r>
-        <w:rPr>
-          <w:lang w:val="en-US"/>
-        </w:rPr>
-        <w:t>9</w:t>
-      </w:r>
-      <w:r>
-        <w:rPr>
-          <w:lang w:val="uk-UA"/>
-        </w:rPr>
-        <w:t xml:space="preserve">. </w:t>
-      </w:r>
+        <w:t>- вгору</w:t>
+      </w:r>
+      <w:r>
+        <w:rPr>
+          <w:lang w:val="en-US"/>
+        </w:rPr>
+        <w:t xml:space="preserve"> і вниз.</w:t>
+      </w:r>
+      <w:r>
+        <w:rPr>
+          <w:lang w:val="en-US"/>
+        </w:rPr>
+        <w:t>)</w:t>
+      </w:r>
+    </w:p>
+    <w:p>
+      <w:pPr>
+        <w:rPr>
+          <w:lang w:val="en-US"/>
+        </w:rPr>
+      </w:pPr>
       <w:proofErr w:type="spellStart"/>
       <w:r>
         <w:rPr>
           <w:lang w:val="en-US"/>
         </w:rPr>
-        <w:t>FlyHigh</w:t>
+        <w:t>Trumpid</w:t>
       </w:r>
       <w:proofErr w:type="spellEnd"/>
       <w:r>
         <w:rPr>
-          <w:lang w:val="uk-UA"/>
-        </w:rPr>
-        <w:t>-1</w:t>
-      </w:r>
-      <w:r>
-        <w:rPr>
-          <w:lang w:val="uk-UA"/>
-        </w:rPr>
-        <w:t>)</w:t>
-      </w:r>
-    </w:p>
-    <w:p>
-      <w:pPr>
-        <w:pStyle w:val="2"/>
-        <w:rPr>
-          <w:lang w:val="uk-UA"/>
-        </w:rPr>
-      </w:pPr>
-      <w:r>
-        <w:rPr>
-          <w:lang w:val="uk-UA"/>
-        </w:rPr>
-        <w:t>Слова</w:t>
-      </w:r>
-    </w:p>
-    <w:p>
-      <w:pPr>
-        <w:rPr>
-          <w:lang w:val="ru-RU"/>
-        </w:rPr>
-      </w:pPr>
-    </w:p>
-    <w:p>
-      <w:pPr>
-        <w:pStyle w:val="2"/>
-        <w:rPr>
-          <w:lang w:val="uk-UA"/>
-        </w:rPr>
-      </w:pPr>
-      <w:r>
-        <w:rPr>
-          <w:lang w:val="uk-UA"/>
-        </w:rPr>
-        <w:t>Речення</w:t>
-      </w:r>
-    </w:p>
-    <w:p>
-      <w:pPr>
-        <w:rPr>
-          <w:lang w:val="en-US"/>
-        </w:rPr>
-      </w:pPr>
-      <w:r>
-        <w:rPr>
-          <w:lang w:val="en-US"/>
-        </w:rPr>
-        <w:t>Classroom actions. (</w:t>
-      </w:r>
-      <w:r>
-        <w:rPr>
-          <w:lang w:val="uk-UA"/>
-        </w:rPr>
-        <w:t>Дії в класі</w:t>
-      </w:r>
-      <w:r>
-        <w:rPr>
-          <w:lang w:val="en-US"/>
-        </w:rPr>
-        <w:t>.)</w:t>
+          <w:lang w:val="en-US"/>
+        </w:rPr>
+        <w:t xml:space="preserve"> says </w:t>
+      </w:r>
+      <w:r>
+        <w:rPr>
+          <w:lang w:val="en-US"/>
+        </w:rPr>
+        <w:t>–</w:t>
+      </w:r>
+      <w:r>
+        <w:rPr>
+          <w:lang w:val="en-US"/>
+        </w:rPr>
+        <w:t xml:space="preserve"> stand up.</w:t>
+      </w:r>
+      <w:r>
+        <w:rPr>
+          <w:lang w:val="en-US"/>
+        </w:rPr>
+        <w:t xml:space="preserve"> (</w:t>
+      </w:r>
+      <w:proofErr w:type="spellStart"/>
+      <w:r>
+        <w:rPr>
+          <w:lang w:val="uk-UA"/>
+        </w:rPr>
+        <w:t>Трампід</w:t>
+      </w:r>
+      <w:proofErr w:type="spellEnd"/>
+      <w:r>
+        <w:rPr>
+          <w:lang w:val="uk-UA"/>
+        </w:rPr>
+        <w:t xml:space="preserve"> каже – підведись.)</w:t>
       </w:r>
     </w:p>
     <w:p>

</xml_diff>

<commit_message>
Added English FlyHigh-1. Lesson 7-8 (page 34-43).
</commit_message>
<xml_diff>
--- a/English/Workbook.docx
+++ b/English/Workbook.docx
@@ -718,7 +718,25 @@
         <w:rPr>
           <w:lang w:val="en-US"/>
         </w:rPr>
-        <w:t xml:space="preserve">Guess and </w:t>
+        <w:t>Guess</w:t>
+      </w:r>
+      <w:r>
+        <w:rPr>
+          <w:lang w:val="uk-UA"/>
+        </w:rPr>
+        <w:t xml:space="preserve"> </w:t>
+      </w:r>
+      <w:r>
+        <w:rPr>
+          <w:lang w:val="en-US"/>
+        </w:rPr>
+        <w:t>and</w:t>
+      </w:r>
+      <w:r>
+        <w:rPr>
+          <w:lang w:val="uk-UA"/>
+        </w:rPr>
+        <w:t xml:space="preserve"> </w:t>
       </w:r>
       <w:proofErr w:type="gramStart"/>
       <w:r>
@@ -730,15 +748,9 @@
       <w:proofErr w:type="gramEnd"/>
       <w:r>
         <w:rPr>
-          <w:lang w:val="en-US"/>
-        </w:rPr>
-        <w:t xml:space="preserve">. </w:t>
-      </w:r>
-      <w:r>
-        <w:rPr>
-          <w:lang w:val="ru-RU"/>
-        </w:rPr>
-        <w:t>(</w:t>
+          <w:lang w:val="uk-UA"/>
+        </w:rPr>
+        <w:t>. (</w:t>
       </w:r>
       <w:r>
         <w:rPr>
@@ -819,7 +831,7 @@
       </w:r>
       <w:r>
         <w:rPr>
-          <w:lang w:val="ru-RU"/>
+          <w:lang w:val="en-US"/>
         </w:rPr>
         <w:t xml:space="preserve"> – </w:t>
       </w:r>
@@ -844,21 +856,9 @@
       </w:r>
       <w:r>
         <w:rPr>
-          <w:lang w:val="ru-RU"/>
-        </w:rPr>
-        <w:t xml:space="preserve"> </w:t>
-      </w:r>
-      <w:r>
-        <w:rPr>
-          <w:lang w:val="ru-RU"/>
-        </w:rPr>
-        <w:t>–</w:t>
-      </w:r>
-      <w:r>
-        <w:rPr>
-          <w:lang w:val="ru-RU"/>
-        </w:rPr>
-        <w:t xml:space="preserve"> </w:t>
+          <w:lang w:val="en-US"/>
+        </w:rPr>
+        <w:t xml:space="preserve"> – </w:t>
       </w:r>
       <w:r>
         <w:rPr>
@@ -1443,7 +1443,13 @@
         <w:rPr>
           <w:lang w:val="en-US"/>
         </w:rPr>
-        <w:t xml:space="preserve">Good – </w:t>
+        <w:t>Good</w:t>
+      </w:r>
+      <w:r>
+        <w:rPr>
+          <w:lang w:val="uk-UA"/>
+        </w:rPr>
+        <w:t xml:space="preserve"> – </w:t>
       </w:r>
       <w:r>
         <w:rPr>
@@ -1640,7 +1646,7 @@
     <w:p>
       <w:pPr>
         <w:rPr>
-          <w:lang w:val="en-US"/>
+          <w:lang w:val="ru-RU"/>
         </w:rPr>
       </w:pPr>
       <w:r>
@@ -3165,15 +3171,23 @@
       </w:r>
       <w:r>
         <w:rPr>
-          <w:lang w:val="en-US"/>
+          <w:lang w:val="ru-RU"/>
         </w:rPr>
         <w:t>(</w:t>
       </w:r>
-      <w:r>
-        <w:rPr>
-          <w:lang w:val="uk-UA"/>
-        </w:rPr>
-        <w:t>У джунглях.)</w:t>
+      <w:proofErr w:type="gramStart"/>
+      <w:r>
+        <w:rPr>
+          <w:lang w:val="uk-UA"/>
+        </w:rPr>
+        <w:t>У джунглях</w:t>
+      </w:r>
+      <w:proofErr w:type="gramEnd"/>
+      <w:r>
+        <w:rPr>
+          <w:lang w:val="uk-UA"/>
+        </w:rPr>
+        <w:t>.)</w:t>
       </w:r>
     </w:p>
     <w:p>
@@ -3370,6 +3384,25 @@
     <w:p>
       <w:pPr>
         <w:rPr>
+          <w:lang w:val="en-US"/>
+        </w:rPr>
+      </w:pPr>
+      <w:r>
+        <w:rPr>
+          <w:lang w:val="en-US"/>
+        </w:rPr>
+        <w:t xml:space="preserve">Pink – </w:t>
+      </w:r>
+      <w:r>
+        <w:rPr>
+          <w:lang w:val="uk-UA"/>
+        </w:rPr>
+        <w:t>Рожевий</w:t>
+      </w:r>
+    </w:p>
+    <w:p>
+      <w:pPr>
+        <w:rPr>
           <w:lang w:val="uk-UA"/>
         </w:rPr>
       </w:pPr>
@@ -3420,14 +3453,20 @@
     <w:p>
       <w:pPr>
         <w:rPr>
-          <w:lang w:val="en-US"/>
-        </w:rPr>
-      </w:pPr>
-      <w:r>
-        <w:rPr>
-          <w:lang w:val="en-US"/>
-        </w:rPr>
-        <w:t xml:space="preserve">Grass – </w:t>
+          <w:lang w:val="uk-UA"/>
+        </w:rPr>
+      </w:pPr>
+      <w:r>
+        <w:rPr>
+          <w:lang w:val="en-US"/>
+        </w:rPr>
+        <w:t>Grass</w:t>
+      </w:r>
+      <w:r>
+        <w:rPr>
+          <w:lang w:val="uk-UA"/>
+        </w:rPr>
+        <w:t xml:space="preserve"> – </w:t>
       </w:r>
       <w:r>
         <w:rPr>
@@ -3478,7 +3517,7 @@
     <w:p>
       <w:pPr>
         <w:rPr>
-          <w:lang w:val="en-US"/>
+          <w:lang w:val="ru-RU"/>
         </w:rPr>
       </w:pPr>
       <w:r>
@@ -3578,7 +3617,7 @@
       </w:r>
       <w:r>
         <w:rPr>
-          <w:lang w:val="en-US"/>
+          <w:lang w:val="ru-RU"/>
         </w:rPr>
         <w:t xml:space="preserve"> </w:t>
       </w:r>
@@ -3590,7 +3629,7 @@
       </w:r>
       <w:r>
         <w:rPr>
-          <w:lang w:val="en-US"/>
+          <w:lang w:val="ru-RU"/>
         </w:rPr>
         <w:t xml:space="preserve">, </w:t>
       </w:r>
@@ -3608,7 +3647,7 @@
       </w:r>
       <w:r>
         <w:rPr>
-          <w:lang w:val="en-US"/>
+          <w:lang w:val="ru-RU"/>
         </w:rPr>
         <w:t xml:space="preserve"> (</w:t>
       </w:r>
@@ -3964,7 +4003,7 @@
       </w:r>
       <w:r>
         <w:rPr>
-          <w:lang w:val="ru-RU"/>
+          <w:lang w:val="en-US"/>
         </w:rPr>
         <w:t>’</w:t>
       </w:r>
@@ -3976,7 +4015,7 @@
       </w:r>
       <w:r>
         <w:rPr>
-          <w:lang w:val="ru-RU"/>
+          <w:lang w:val="en-US"/>
         </w:rPr>
         <w:t xml:space="preserve"> </w:t>
       </w:r>
@@ -3988,7 +4027,7 @@
       </w:r>
       <w:r>
         <w:rPr>
-          <w:lang w:val="ru-RU"/>
+          <w:lang w:val="en-US"/>
         </w:rPr>
         <w:t xml:space="preserve">. </w:t>
       </w:r>
@@ -4100,7 +4139,7 @@
       </w:r>
       <w:r>
         <w:rPr>
-          <w:lang w:val="en-US"/>
+          <w:lang w:val="ru-RU"/>
         </w:rPr>
         <w:t>(</w:t>
       </w:r>
@@ -6312,14 +6351,32 @@
     <w:p>
       <w:pPr>
         <w:rPr>
-          <w:lang w:val="en-US"/>
-        </w:rPr>
-      </w:pPr>
-      <w:r>
-        <w:rPr>
-          <w:lang w:val="en-US"/>
-        </w:rPr>
-        <w:t xml:space="preserve">Stand up – </w:t>
+          <w:lang w:val="uk-UA"/>
+        </w:rPr>
+      </w:pPr>
+      <w:r>
+        <w:rPr>
+          <w:lang w:val="en-US"/>
+        </w:rPr>
+        <w:t>Stand</w:t>
+      </w:r>
+      <w:r>
+        <w:rPr>
+          <w:lang w:val="uk-UA"/>
+        </w:rPr>
+        <w:t xml:space="preserve"> </w:t>
+      </w:r>
+      <w:r>
+        <w:rPr>
+          <w:lang w:val="en-US"/>
+        </w:rPr>
+        <w:t>up</w:t>
+      </w:r>
+      <w:r>
+        <w:rPr>
+          <w:lang w:val="uk-UA"/>
+        </w:rPr>
+        <w:t xml:space="preserve"> – </w:t>
       </w:r>
       <w:r>
         <w:rPr>
@@ -6398,34 +6455,54 @@
     </w:p>
     <w:p>
       <w:pPr>
-        <w:rPr>
-          <w:lang w:val="uk-UA"/>
-        </w:rPr>
-      </w:pPr>
-      <w:r>
-        <w:rPr>
-          <w:lang w:val="en-US"/>
-        </w:rPr>
-        <w:t xml:space="preserve">Guess – </w:t>
-      </w:r>
-      <w:r>
-        <w:rPr>
-          <w:lang w:val="uk-UA"/>
-        </w:rPr>
-        <w:t>Вгадай/Здогадайся</w:t>
-      </w:r>
-    </w:p>
-    <w:p>
-      <w:pPr>
-        <w:rPr>
-          <w:lang w:val="uk-UA"/>
-        </w:rPr>
-      </w:pPr>
-      <w:r>
-        <w:rPr>
-          <w:lang w:val="en-US"/>
-        </w:rPr>
-        <w:t>Of</w:t>
+        <w:pStyle w:val="2"/>
+        <w:rPr>
+          <w:lang w:val="uk-UA"/>
+        </w:rPr>
+      </w:pPr>
+      <w:r>
+        <w:rPr>
+          <w:lang w:val="uk-UA"/>
+        </w:rPr>
+        <w:t>Речення</w:t>
+      </w:r>
+    </w:p>
+    <w:p>
+      <w:pPr>
+        <w:rPr>
+          <w:lang w:val="en-US"/>
+        </w:rPr>
+      </w:pPr>
+      <w:r>
+        <w:rPr>
+          <w:lang w:val="en-US"/>
+        </w:rPr>
+        <w:t>Classroom actions. (</w:t>
+      </w:r>
+      <w:r>
+        <w:rPr>
+          <w:lang w:val="uk-UA"/>
+        </w:rPr>
+        <w:t>Дії в класі</w:t>
+      </w:r>
+      <w:r>
+        <w:rPr>
+          <w:lang w:val="en-US"/>
+        </w:rPr>
+        <w:t>.)</w:t>
+      </w:r>
+    </w:p>
+    <w:p>
+      <w:pPr>
+        <w:rPr>
+          <w:lang w:val="uk-UA"/>
+        </w:rPr>
+      </w:pPr>
+      <w:r>
+        <w:rPr>
+          <w:lang w:val="en-US"/>
+        </w:rPr>
+        <w:t>At</w:t>
       </w:r>
       <w:r>
         <w:rPr>
@@ -6437,19 +6514,404 @@
         <w:rPr>
           <w:lang w:val="en-US"/>
         </w:rPr>
-        <w:t>course</w:t>
-      </w:r>
-      <w:r>
-        <w:rPr>
-          <w:lang w:val="en-US"/>
-        </w:rPr>
-        <w:t xml:space="preserve"> – </w:t>
-      </w:r>
-      <w:r>
-        <w:rPr>
-          <w:lang w:val="uk-UA"/>
-        </w:rPr>
-        <w:t>Звичайно/Звісно</w:t>
+        <w:t>the</w:t>
+      </w:r>
+      <w:r>
+        <w:rPr>
+          <w:lang w:val="en-US"/>
+        </w:rPr>
+        <w:t xml:space="preserve"> </w:t>
+      </w:r>
+      <w:r>
+        <w:rPr>
+          <w:lang w:val="en-US"/>
+        </w:rPr>
+        <w:t>jungle</w:t>
+      </w:r>
+      <w:r>
+        <w:rPr>
+          <w:lang w:val="en-US"/>
+        </w:rPr>
+        <w:t xml:space="preserve"> </w:t>
+      </w:r>
+      <w:r>
+        <w:rPr>
+          <w:lang w:val="en-US"/>
+        </w:rPr>
+        <w:t>gym</w:t>
+      </w:r>
+      <w:r>
+        <w:rPr>
+          <w:lang w:val="en-US"/>
+        </w:rPr>
+        <w:t xml:space="preserve">. </w:t>
+      </w:r>
+      <w:r>
+        <w:rPr>
+          <w:lang w:val="ru-RU"/>
+        </w:rPr>
+        <w:t>(</w:t>
+      </w:r>
+      <w:r>
+        <w:rPr>
+          <w:lang w:val="uk-UA"/>
+        </w:rPr>
+        <w:t>У спортивному залі джунглів.)</w:t>
+      </w:r>
+    </w:p>
+    <w:p>
+      <w:pPr>
+        <w:rPr>
+          <w:lang w:val="uk-UA"/>
+        </w:rPr>
+      </w:pPr>
+      <w:r>
+        <w:rPr>
+          <w:lang w:val="en-US"/>
+        </w:rPr>
+        <w:t>Ok</w:t>
+      </w:r>
+      <w:r>
+        <w:rPr>
+          <w:lang w:val="ru-RU"/>
+        </w:rPr>
+        <w:t xml:space="preserve">, </w:t>
+      </w:r>
+      <w:r>
+        <w:rPr>
+          <w:lang w:val="en-US"/>
+        </w:rPr>
+        <w:t>sit</w:t>
+      </w:r>
+      <w:r>
+        <w:rPr>
+          <w:lang w:val="ru-RU"/>
+        </w:rPr>
+        <w:t xml:space="preserve"> </w:t>
+      </w:r>
+      <w:r>
+        <w:rPr>
+          <w:lang w:val="en-US"/>
+        </w:rPr>
+        <w:t>down</w:t>
+      </w:r>
+      <w:r>
+        <w:rPr>
+          <w:lang w:val="ru-RU"/>
+        </w:rPr>
+        <w:t xml:space="preserve">. </w:t>
+      </w:r>
+      <w:r>
+        <w:rPr>
+          <w:lang w:val="en-US"/>
+        </w:rPr>
+        <w:t>(</w:t>
+      </w:r>
+      <w:r>
+        <w:rPr>
+          <w:lang w:val="uk-UA"/>
+        </w:rPr>
+        <w:t>Добре, сідайте.)</w:t>
+      </w:r>
+    </w:p>
+    <w:p>
+      <w:pPr>
+        <w:rPr>
+          <w:lang w:val="uk-UA"/>
+        </w:rPr>
+      </w:pPr>
+      <w:r>
+        <w:rPr>
+          <w:lang w:val="en-US"/>
+        </w:rPr>
+        <w:t xml:space="preserve">Stand up, </w:t>
+      </w:r>
+      <w:proofErr w:type="spellStart"/>
+      <w:r>
+        <w:rPr>
+          <w:lang w:val="en-US"/>
+        </w:rPr>
+        <w:t>Trumpid</w:t>
+      </w:r>
+      <w:proofErr w:type="spellEnd"/>
+      <w:r>
+        <w:rPr>
+          <w:lang w:val="en-US"/>
+        </w:rPr>
+        <w:t>. (</w:t>
+      </w:r>
+      <w:r>
+        <w:rPr>
+          <w:lang w:val="uk-UA"/>
+        </w:rPr>
+        <w:t xml:space="preserve">Підведись, </w:t>
+      </w:r>
+      <w:proofErr w:type="spellStart"/>
+      <w:r>
+        <w:rPr>
+          <w:lang w:val="uk-UA"/>
+        </w:rPr>
+        <w:t>Трампід</w:t>
+      </w:r>
+      <w:proofErr w:type="spellEnd"/>
+      <w:r>
+        <w:rPr>
+          <w:lang w:val="uk-UA"/>
+        </w:rPr>
+        <w:t>.)</w:t>
+      </w:r>
+    </w:p>
+    <w:p>
+      <w:pPr>
+        <w:rPr>
+          <w:lang w:val="uk-UA"/>
+        </w:rPr>
+      </w:pPr>
+      <w:r>
+        <w:rPr>
+          <w:lang w:val="en-US"/>
+        </w:rPr>
+        <w:t xml:space="preserve">Good, clap, clap, clap. </w:t>
+      </w:r>
+      <w:r>
+        <w:rPr>
+          <w:lang w:val="ru-RU"/>
+        </w:rPr>
+        <w:t>(</w:t>
+      </w:r>
+      <w:r>
+        <w:rPr>
+          <w:lang w:val="uk-UA"/>
+        </w:rPr>
+        <w:t>Добре, плескаємо у долоні, плескаємо у долоні, плескаємо у долоні.)</w:t>
+      </w:r>
+    </w:p>
+    <w:p>
+      <w:pPr>
+        <w:rPr>
+          <w:lang w:val="en-US"/>
+        </w:rPr>
+      </w:pPr>
+      <w:r>
+        <w:rPr>
+          <w:lang w:val="en-US"/>
+        </w:rPr>
+        <w:t>Ok, turn around. (</w:t>
+      </w:r>
+      <w:r>
+        <w:rPr>
+          <w:lang w:val="en-US"/>
+        </w:rPr>
+        <w:t>Добре, оберніться.)</w:t>
+      </w:r>
+    </w:p>
+    <w:p>
+      <w:pPr>
+        <w:rPr>
+          <w:lang w:val="ru-RU"/>
+        </w:rPr>
+      </w:pPr>
+      <w:r>
+        <w:rPr>
+          <w:lang w:val="en-US"/>
+        </w:rPr>
+        <w:t xml:space="preserve">In the jungle </w:t>
+      </w:r>
+      <w:r>
+        <w:rPr>
+          <w:lang w:val="en-US"/>
+        </w:rPr>
+        <w:t xml:space="preserve">- </w:t>
+      </w:r>
+      <w:r>
+        <w:rPr>
+          <w:lang w:val="en-US"/>
+        </w:rPr>
+        <w:t xml:space="preserve">up and down. </w:t>
+      </w:r>
+      <w:r>
+        <w:rPr>
+          <w:lang w:val="ru-RU"/>
+        </w:rPr>
+        <w:t>(</w:t>
+      </w:r>
+      <w:proofErr w:type="gramStart"/>
+      <w:r>
+        <w:rPr>
+          <w:lang w:val="ru-RU"/>
+        </w:rPr>
+        <w:t>У джунглях</w:t>
+      </w:r>
+      <w:proofErr w:type="gramEnd"/>
+      <w:r>
+        <w:rPr>
+          <w:lang w:val="ru-RU"/>
+        </w:rPr>
+        <w:t xml:space="preserve"> - вгору і вниз.)</w:t>
+      </w:r>
+    </w:p>
+    <w:p>
+      <w:pPr>
+        <w:rPr>
+          <w:lang w:val="en-US"/>
+        </w:rPr>
+      </w:pPr>
+      <w:proofErr w:type="spellStart"/>
+      <w:r>
+        <w:rPr>
+          <w:lang w:val="en-US"/>
+        </w:rPr>
+        <w:t>Trumpid</w:t>
+      </w:r>
+      <w:proofErr w:type="spellEnd"/>
+      <w:r>
+        <w:rPr>
+          <w:lang w:val="en-US"/>
+        </w:rPr>
+        <w:t xml:space="preserve"> says </w:t>
+      </w:r>
+      <w:r>
+        <w:rPr>
+          <w:lang w:val="en-US"/>
+        </w:rPr>
+        <w:t>–</w:t>
+      </w:r>
+      <w:r>
+        <w:rPr>
+          <w:lang w:val="en-US"/>
+        </w:rPr>
+        <w:t xml:space="preserve"> stand up.</w:t>
+      </w:r>
+      <w:r>
+        <w:rPr>
+          <w:lang w:val="en-US"/>
+        </w:rPr>
+        <w:t xml:space="preserve"> (</w:t>
+      </w:r>
+      <w:proofErr w:type="spellStart"/>
+      <w:r>
+        <w:rPr>
+          <w:lang w:val="uk-UA"/>
+        </w:rPr>
+        <w:t>Трампід</w:t>
+      </w:r>
+      <w:proofErr w:type="spellEnd"/>
+      <w:r>
+        <w:rPr>
+          <w:lang w:val="uk-UA"/>
+        </w:rPr>
+        <w:t xml:space="preserve"> каже – підведись.)</w:t>
+      </w:r>
+    </w:p>
+    <w:p>
+      <w:pPr>
+        <w:rPr>
+          <w:rFonts w:asciiTheme="majorHAnsi" w:eastAsiaTheme="majorEastAsia" w:hAnsiTheme="majorHAnsi" w:cstheme="majorBidi"/>
+          <w:color w:val="2F5496" w:themeColor="accent1" w:themeShade="BF"/>
+          <w:sz w:val="32"/>
+          <w:szCs w:val="32"/>
+          <w:lang w:val="uk-UA"/>
+        </w:rPr>
+      </w:pPr>
+      <w:r>
+        <w:rPr>
+          <w:lang w:val="uk-UA"/>
+        </w:rPr>
+        <w:br w:type="page"/>
+      </w:r>
+    </w:p>
+    <w:p>
+      <w:pPr>
+        <w:pStyle w:val="1"/>
+        <w:rPr>
+          <w:lang w:val="uk-UA"/>
+        </w:rPr>
+      </w:pPr>
+      <w:r>
+        <w:rPr>
+          <w:lang w:val="uk-UA"/>
+        </w:rPr>
+        <w:t xml:space="preserve">Урок </w:t>
+      </w:r>
+      <w:r>
+        <w:rPr>
+          <w:lang w:val="uk-UA"/>
+        </w:rPr>
+        <w:t>7</w:t>
+      </w:r>
+      <w:r>
+        <w:rPr>
+          <w:lang w:val="uk-UA"/>
+        </w:rPr>
+        <w:t xml:space="preserve">. </w:t>
+      </w:r>
+      <w:r>
+        <w:rPr>
+          <w:lang w:val="en-US"/>
+        </w:rPr>
+        <w:t>Family</w:t>
+      </w:r>
+      <w:r>
+        <w:rPr>
+          <w:lang w:val="uk-UA"/>
+        </w:rPr>
+        <w:t xml:space="preserve"> (Сторінки </w:t>
+      </w:r>
+      <w:r>
+        <w:rPr>
+          <w:lang w:val="en-US"/>
+        </w:rPr>
+        <w:t>3</w:t>
+      </w:r>
+      <w:r>
+        <w:rPr>
+          <w:lang w:val="en-US"/>
+        </w:rPr>
+        <w:t>4</w:t>
+      </w:r>
+      <w:r>
+        <w:rPr>
+          <w:lang w:val="uk-UA"/>
+        </w:rPr>
+        <w:t>-</w:t>
+      </w:r>
+      <w:r>
+        <w:rPr>
+          <w:lang w:val="en-US"/>
+        </w:rPr>
+        <w:t>3</w:t>
+      </w:r>
+      <w:r>
+        <w:rPr>
+          <w:lang w:val="en-US"/>
+        </w:rPr>
+        <w:t>7</w:t>
+      </w:r>
+      <w:r>
+        <w:rPr>
+          <w:lang w:val="uk-UA"/>
+        </w:rPr>
+        <w:t xml:space="preserve">. </w:t>
+      </w:r>
+      <w:proofErr w:type="spellStart"/>
+      <w:r>
+        <w:rPr>
+          <w:lang w:val="en-US"/>
+        </w:rPr>
+        <w:t>FlyHigh</w:t>
+      </w:r>
+      <w:proofErr w:type="spellEnd"/>
+      <w:r>
+        <w:rPr>
+          <w:lang w:val="uk-UA"/>
+        </w:rPr>
+        <w:t>-1</w:t>
+      </w:r>
+      <w:r>
+        <w:rPr>
+          <w:lang w:val="uk-UA"/>
+        </w:rPr>
+        <w:t>)</w:t>
       </w:r>
     </w:p>
     <w:p>
@@ -6463,30 +6925,585 @@
         <w:rPr>
           <w:lang w:val="uk-UA"/>
         </w:rPr>
+        <w:t>Слова</w:t>
+      </w:r>
+    </w:p>
+    <w:p>
+      <w:pPr>
+        <w:rPr>
+          <w:lang w:val="uk-UA"/>
+        </w:rPr>
+      </w:pPr>
+      <w:r>
+        <w:rPr>
+          <w:lang w:val="en-US"/>
+        </w:rPr>
+        <w:t xml:space="preserve">Mum – </w:t>
+      </w:r>
+      <w:r>
+        <w:rPr>
+          <w:lang w:val="uk-UA"/>
+        </w:rPr>
+        <w:t>Мама</w:t>
+      </w:r>
+    </w:p>
+    <w:p>
+      <w:pPr>
+        <w:rPr>
+          <w:lang w:val="uk-UA"/>
+        </w:rPr>
+      </w:pPr>
+      <w:r>
+        <w:rPr>
+          <w:lang w:val="en-US"/>
+        </w:rPr>
+        <w:t xml:space="preserve">Dad – </w:t>
+      </w:r>
+      <w:r>
+        <w:rPr>
+          <w:lang w:val="uk-UA"/>
+        </w:rPr>
+        <w:t>Тато</w:t>
+      </w:r>
+    </w:p>
+    <w:p>
+      <w:pPr>
+        <w:rPr>
+          <w:lang w:val="uk-UA"/>
+        </w:rPr>
+      </w:pPr>
+      <w:r>
+        <w:rPr>
+          <w:lang w:val="en-US"/>
+        </w:rPr>
+        <w:t xml:space="preserve">Brother – </w:t>
+      </w:r>
+      <w:r>
+        <w:rPr>
+          <w:lang w:val="uk-UA"/>
+        </w:rPr>
+        <w:t>Брат</w:t>
+      </w:r>
+    </w:p>
+    <w:p>
+      <w:pPr>
+        <w:rPr>
+          <w:lang w:val="uk-UA"/>
+        </w:rPr>
+      </w:pPr>
+      <w:r>
+        <w:rPr>
+          <w:lang w:val="en-US"/>
+        </w:rPr>
+        <w:t xml:space="preserve">Sister – </w:t>
+      </w:r>
+      <w:r>
+        <w:rPr>
+          <w:lang w:val="uk-UA"/>
+        </w:rPr>
+        <w:t>Сестра</w:t>
+      </w:r>
+    </w:p>
+    <w:p>
+      <w:pPr>
+        <w:rPr>
+          <w:lang w:val="uk-UA"/>
+        </w:rPr>
+      </w:pPr>
+      <w:r>
+        <w:rPr>
+          <w:lang w:val="en-US"/>
+        </w:rPr>
+        <w:t xml:space="preserve">Me – </w:t>
+      </w:r>
+      <w:r>
+        <w:rPr>
+          <w:lang w:val="uk-UA"/>
+        </w:rPr>
+        <w:t>Я</w:t>
+      </w:r>
+    </w:p>
+    <w:p>
+      <w:pPr>
+        <w:rPr>
+          <w:lang w:val="uk-UA"/>
+        </w:rPr>
+      </w:pPr>
+      <w:r>
+        <w:rPr>
+          <w:lang w:val="en-US"/>
+        </w:rPr>
+        <w:t xml:space="preserve">Family – </w:t>
+      </w:r>
+      <w:r>
+        <w:rPr>
+          <w:lang w:val="uk-UA"/>
+        </w:rPr>
+        <w:t>Сім’я</w:t>
+      </w:r>
+    </w:p>
+    <w:p>
+      <w:pPr>
+        <w:pStyle w:val="2"/>
+        <w:rPr>
+          <w:lang w:val="uk-UA"/>
+        </w:rPr>
+      </w:pPr>
+      <w:r>
+        <w:rPr>
+          <w:lang w:val="uk-UA"/>
+        </w:rPr>
         <w:t>Речення</w:t>
       </w:r>
     </w:p>
     <w:p>
       <w:pPr>
         <w:rPr>
-          <w:lang w:val="en-US"/>
-        </w:rPr>
-      </w:pPr>
-      <w:r>
-        <w:rPr>
-          <w:lang w:val="en-US"/>
-        </w:rPr>
-        <w:t>Classroom actions. (</w:t>
-      </w:r>
-      <w:r>
-        <w:rPr>
-          <w:lang w:val="uk-UA"/>
-        </w:rPr>
-        <w:t>Дії в класі</w:t>
-      </w:r>
-      <w:r>
-        <w:rPr>
-          <w:lang w:val="en-US"/>
+          <w:lang w:val="uk-UA"/>
+        </w:rPr>
+      </w:pPr>
+      <w:r>
+        <w:rPr>
+          <w:lang w:val="en-US"/>
+        </w:rPr>
+        <w:t xml:space="preserve">At the jungle school. </w:t>
+      </w:r>
+      <w:r>
+        <w:rPr>
+          <w:lang w:val="en-US"/>
+        </w:rPr>
+        <w:t>(</w:t>
+      </w:r>
+      <w:r>
+        <w:rPr>
+          <w:lang w:val="uk-UA"/>
+        </w:rPr>
+        <w:t>У школі джунглів.)</w:t>
+      </w:r>
+    </w:p>
+    <w:p>
+      <w:pPr>
+        <w:rPr>
+          <w:lang w:val="uk-UA"/>
+        </w:rPr>
+      </w:pPr>
+      <w:proofErr w:type="spellStart"/>
+      <w:r>
+        <w:rPr>
+          <w:lang w:val="en-US"/>
+        </w:rPr>
+        <w:t>Cabu</w:t>
+      </w:r>
+      <w:proofErr w:type="spellEnd"/>
+      <w:r>
+        <w:rPr>
+          <w:lang w:val="en-US"/>
+        </w:rPr>
+        <w:t xml:space="preserve">, </w:t>
+      </w:r>
+      <w:r>
+        <w:rPr>
+          <w:lang w:val="en-US"/>
+        </w:rPr>
+        <w:t>Paco</w:t>
+      </w:r>
+      <w:r>
+        <w:rPr>
+          <w:lang w:val="en-US"/>
+        </w:rPr>
+        <w:t xml:space="preserve">! </w:t>
+      </w:r>
+      <w:r>
+        <w:rPr>
+          <w:lang w:val="en-US"/>
+        </w:rPr>
+        <w:t xml:space="preserve">This is my mum… and this is my dad. </w:t>
+      </w:r>
+      <w:r>
+        <w:rPr>
+          <w:lang w:val="ru-RU"/>
+        </w:rPr>
+        <w:t>(</w:t>
+      </w:r>
+      <w:proofErr w:type="spellStart"/>
+      <w:r>
+        <w:rPr>
+          <w:lang w:val="uk-UA"/>
+        </w:rPr>
+        <w:t>Кабу</w:t>
+      </w:r>
+      <w:proofErr w:type="spellEnd"/>
+      <w:r>
+        <w:rPr>
+          <w:lang w:val="uk-UA"/>
+        </w:rPr>
+        <w:t>, Пако! Це моя мама… а це мій тато.)</w:t>
+      </w:r>
+    </w:p>
+    <w:p>
+      <w:pPr>
+        <w:rPr>
+          <w:lang w:val="uk-UA"/>
+        </w:rPr>
+      </w:pPr>
+      <w:r>
+        <w:rPr>
+          <w:lang w:val="en-US"/>
+        </w:rPr>
+        <w:t>What? (</w:t>
+      </w:r>
+      <w:r>
+        <w:rPr>
+          <w:lang w:val="uk-UA"/>
+        </w:rPr>
+        <w:t>Що?)</w:t>
+      </w:r>
+    </w:p>
+    <w:p>
+      <w:pPr>
+        <w:rPr>
+          <w:lang w:val="uk-UA"/>
+        </w:rPr>
+      </w:pPr>
+      <w:r>
+        <w:rPr>
+          <w:lang w:val="en-US"/>
+        </w:rPr>
+        <w:t>This is my brother, Bill. (</w:t>
+      </w:r>
+      <w:r>
+        <w:rPr>
+          <w:lang w:val="uk-UA"/>
+        </w:rPr>
+        <w:t>Це мій брат, Білл.)</w:t>
+      </w:r>
+    </w:p>
+    <w:p>
+      <w:pPr>
+        <w:rPr>
+          <w:lang w:val="uk-UA"/>
+        </w:rPr>
+      </w:pPr>
+      <w:r>
+        <w:rPr>
+          <w:lang w:val="en-US"/>
+        </w:rPr>
+        <w:t>Oh… and this is my sister, Elli</w:t>
+      </w:r>
+      <w:r>
+        <w:rPr>
+          <w:lang w:val="en-US"/>
+        </w:rPr>
+        <w:t xml:space="preserve"> (</w:t>
+      </w:r>
+      <w:r>
+        <w:rPr>
+          <w:lang w:val="uk-UA"/>
+        </w:rPr>
+        <w:t>О… а це моя сестра, Еллі.)</w:t>
+      </w:r>
+    </w:p>
+    <w:p>
+      <w:pPr>
+        <w:rPr>
+          <w:lang w:val="en-US"/>
+        </w:rPr>
+      </w:pPr>
+      <w:r>
+        <w:rPr>
+          <w:lang w:val="en-US"/>
+        </w:rPr>
+        <w:t>And this is me. (</w:t>
+      </w:r>
+      <w:r>
+        <w:rPr>
+          <w:lang w:val="uk-UA"/>
+        </w:rPr>
+        <w:t>А це я.)</w:t>
+      </w:r>
+    </w:p>
+    <w:p>
+      <w:pPr>
+        <w:rPr>
+          <w:lang w:val="en-US"/>
+        </w:rPr>
+      </w:pPr>
+      <w:r>
+        <w:rPr>
+          <w:lang w:val="en-US"/>
+        </w:rPr>
+        <w:br w:type="page"/>
+      </w:r>
+    </w:p>
+    <w:p>
+      <w:pPr>
+        <w:pStyle w:val="1"/>
+        <w:rPr>
+          <w:lang w:val="uk-UA"/>
+        </w:rPr>
+      </w:pPr>
+      <w:r>
+        <w:rPr>
+          <w:lang w:val="uk-UA"/>
+        </w:rPr>
+        <w:t xml:space="preserve">Урок </w:t>
+      </w:r>
+      <w:r>
+        <w:rPr>
+          <w:lang w:val="en-US"/>
+        </w:rPr>
+        <w:t>8</w:t>
+      </w:r>
+      <w:r>
+        <w:rPr>
+          <w:lang w:val="uk-UA"/>
+        </w:rPr>
+        <w:t xml:space="preserve">. </w:t>
+      </w:r>
+      <w:r>
+        <w:rPr>
+          <w:lang w:val="en-US"/>
+        </w:rPr>
+        <w:t>Toys</w:t>
+      </w:r>
+      <w:r>
+        <w:rPr>
+          <w:lang w:val="uk-UA"/>
+        </w:rPr>
+        <w:t xml:space="preserve"> (Сторінки </w:t>
+      </w:r>
+      <w:r>
+        <w:rPr>
+          <w:lang w:val="en-US"/>
+        </w:rPr>
+        <w:t>40</w:t>
+      </w:r>
+      <w:r>
+        <w:rPr>
+          <w:lang w:val="uk-UA"/>
+        </w:rPr>
+        <w:t>-</w:t>
+      </w:r>
+      <w:r>
+        <w:rPr>
+          <w:lang w:val="en-US"/>
+        </w:rPr>
+        <w:t>43</w:t>
+      </w:r>
+      <w:r>
+        <w:rPr>
+          <w:lang w:val="uk-UA"/>
+        </w:rPr>
+        <w:t xml:space="preserve">. </w:t>
+      </w:r>
+      <w:proofErr w:type="spellStart"/>
+      <w:r>
+        <w:rPr>
+          <w:lang w:val="en-US"/>
+        </w:rPr>
+        <w:t>FlyHigh</w:t>
+      </w:r>
+      <w:proofErr w:type="spellEnd"/>
+      <w:r>
+        <w:rPr>
+          <w:lang w:val="uk-UA"/>
+        </w:rPr>
+        <w:t>-1</w:t>
+      </w:r>
+      <w:r>
+        <w:rPr>
+          <w:lang w:val="uk-UA"/>
+        </w:rPr>
+        <w:t>)</w:t>
+      </w:r>
+    </w:p>
+    <w:p>
+      <w:pPr>
+        <w:pStyle w:val="2"/>
+        <w:rPr>
+          <w:lang w:val="uk-UA"/>
+        </w:rPr>
+      </w:pPr>
+      <w:r>
+        <w:rPr>
+          <w:lang w:val="uk-UA"/>
+        </w:rPr>
+        <w:t>Слова</w:t>
+      </w:r>
+    </w:p>
+    <w:p>
+      <w:pPr>
+        <w:rPr>
+          <w:lang w:val="uk-UA"/>
+        </w:rPr>
+      </w:pPr>
+      <w:r>
+        <w:rPr>
+          <w:lang w:val="en-US"/>
+        </w:rPr>
+        <w:t xml:space="preserve">Toy – </w:t>
+      </w:r>
+      <w:r>
+        <w:rPr>
+          <w:lang w:val="uk-UA"/>
+        </w:rPr>
+        <w:t>Іграшка</w:t>
+      </w:r>
+    </w:p>
+    <w:p>
+      <w:pPr>
+        <w:rPr>
+          <w:lang w:val="uk-UA"/>
+        </w:rPr>
+      </w:pPr>
+      <w:r>
+        <w:rPr>
+          <w:lang w:val="en-US"/>
+        </w:rPr>
+        <w:t xml:space="preserve">Train – </w:t>
+      </w:r>
+      <w:r>
+        <w:rPr>
+          <w:lang w:val="uk-UA"/>
+        </w:rPr>
+        <w:t>Потяг</w:t>
+      </w:r>
+    </w:p>
+    <w:p>
+      <w:pPr>
+        <w:rPr>
+          <w:lang w:val="uk-UA"/>
+        </w:rPr>
+      </w:pPr>
+      <w:r>
+        <w:rPr>
+          <w:lang w:val="en-US"/>
+        </w:rPr>
+        <w:t xml:space="preserve">Plane – </w:t>
+      </w:r>
+      <w:r>
+        <w:rPr>
+          <w:lang w:val="uk-UA"/>
+        </w:rPr>
+        <w:t>Літак</w:t>
+      </w:r>
+    </w:p>
+    <w:p>
+      <w:pPr>
+        <w:rPr>
+          <w:lang w:val="uk-UA"/>
+        </w:rPr>
+      </w:pPr>
+      <w:r>
+        <w:rPr>
+          <w:lang w:val="en-US"/>
+        </w:rPr>
+        <w:t xml:space="preserve">Bike – </w:t>
+      </w:r>
+      <w:r>
+        <w:rPr>
+          <w:lang w:val="uk-UA"/>
+        </w:rPr>
+        <w:t>Велосипед</w:t>
+      </w:r>
+    </w:p>
+    <w:p>
+      <w:pPr>
+        <w:rPr>
+          <w:lang w:val="en-US"/>
+        </w:rPr>
+      </w:pPr>
+      <w:r>
+        <w:rPr>
+          <w:lang w:val="en-US"/>
+        </w:rPr>
+        <w:t xml:space="preserve">Guitar – </w:t>
+      </w:r>
+      <w:r>
+        <w:rPr>
+          <w:lang w:val="uk-UA"/>
+        </w:rPr>
+        <w:t>Гітара</w:t>
+      </w:r>
+    </w:p>
+    <w:p>
+      <w:pPr>
+        <w:pStyle w:val="2"/>
+        <w:rPr>
+          <w:lang w:val="uk-UA"/>
+        </w:rPr>
+      </w:pPr>
+      <w:r>
+        <w:rPr>
+          <w:lang w:val="uk-UA"/>
+        </w:rPr>
+        <w:t>Речення</w:t>
+      </w:r>
+    </w:p>
+    <w:p>
+      <w:pPr>
+        <w:rPr>
+          <w:lang w:val="en-US"/>
+        </w:rPr>
+      </w:pPr>
+      <w:r>
+        <w:rPr>
+          <w:lang/>
+        </w:rPr>
+        <w:t>Look! I've got a bike... and a guitar!</w:t>
+      </w:r>
+      <w:r>
+        <w:rPr>
+          <w:lang w:val="en-US"/>
+        </w:rPr>
+        <w:t xml:space="preserve"> (</w:t>
+      </w:r>
+      <w:r>
+        <w:rPr>
+          <w:lang/>
+        </w:rPr>
+        <w:t>Погляньте! У мене є велосипед... та гітара!</w:t>
+      </w:r>
+      <w:r>
+        <w:rPr>
+          <w:lang w:val="en-US"/>
+        </w:rPr>
+        <w:t>)</w:t>
+      </w:r>
+    </w:p>
+    <w:p>
+      <w:pPr>
+        <w:rPr>
+          <w:lang w:val="ru-RU"/>
+        </w:rPr>
+      </w:pPr>
+      <w:r>
+        <w:rPr>
+          <w:lang/>
+        </w:rPr>
+        <w:t>My favorite toy is a red plane</w:t>
+      </w:r>
+      <w:r>
+        <w:rPr>
+          <w:lang w:val="en-US"/>
+        </w:rPr>
+        <w:t xml:space="preserve">. </w:t>
+      </w:r>
+      <w:r>
+        <w:rPr>
+          <w:lang w:val="ru-RU"/>
+        </w:rPr>
+        <w:t>(</w:t>
+      </w:r>
+      <w:r>
+        <w:rPr>
+          <w:lang/>
+        </w:rPr>
+        <w:t>Моя улюблена іграшка – червоний літак</w:t>
+      </w:r>
+      <w:r>
+        <w:rPr>
+          <w:lang w:val="ru-RU"/>
         </w:rPr>
         <w:t>.)</w:t>
       </w:r>
@@ -6494,349 +7511,7 @@
     <w:p>
       <w:pPr>
         <w:rPr>
-          <w:lang w:val="uk-UA"/>
-        </w:rPr>
-      </w:pPr>
-      <w:r>
-        <w:rPr>
-          <w:lang w:val="en-US"/>
-        </w:rPr>
-        <w:t>At</w:t>
-      </w:r>
-      <w:r>
-        <w:rPr>
-          <w:lang w:val="ru-RU"/>
-        </w:rPr>
-        <w:t xml:space="preserve"> </w:t>
-      </w:r>
-      <w:r>
-        <w:rPr>
-          <w:lang w:val="en-US"/>
-        </w:rPr>
-        <w:t>the</w:t>
-      </w:r>
-      <w:r>
-        <w:rPr>
-          <w:lang w:val="ru-RU"/>
-        </w:rPr>
-        <w:t xml:space="preserve"> </w:t>
-      </w:r>
-      <w:r>
-        <w:rPr>
-          <w:lang w:val="en-US"/>
-        </w:rPr>
-        <w:t>jungle</w:t>
-      </w:r>
-      <w:r>
-        <w:rPr>
-          <w:lang w:val="ru-RU"/>
-        </w:rPr>
-        <w:t xml:space="preserve"> </w:t>
-      </w:r>
-      <w:r>
-        <w:rPr>
-          <w:lang w:val="en-US"/>
-        </w:rPr>
-        <w:t>gym</w:t>
-      </w:r>
-      <w:r>
-        <w:rPr>
-          <w:lang w:val="ru-RU"/>
-        </w:rPr>
-        <w:t>. (</w:t>
-      </w:r>
-      <w:r>
-        <w:rPr>
-          <w:lang w:val="uk-UA"/>
-        </w:rPr>
-        <w:t>У спортивному залі джунглів.)</w:t>
-      </w:r>
-    </w:p>
-    <w:p>
-      <w:pPr>
-        <w:rPr>
-          <w:lang w:val="uk-UA"/>
-        </w:rPr>
-      </w:pPr>
-      <w:r>
-        <w:rPr>
-          <w:lang w:val="en-US"/>
-        </w:rPr>
-        <w:t>Ok, sit down. (</w:t>
-      </w:r>
-      <w:r>
-        <w:rPr>
-          <w:lang w:val="uk-UA"/>
-        </w:rPr>
-        <w:t>Добре, сідайте.)</w:t>
-      </w:r>
-    </w:p>
-    <w:p>
-      <w:pPr>
-        <w:rPr>
-          <w:lang w:val="uk-UA"/>
-        </w:rPr>
-      </w:pPr>
-      <w:r>
-        <w:rPr>
-          <w:lang w:val="en-US"/>
-        </w:rPr>
-        <w:t xml:space="preserve">Stand up, </w:t>
-      </w:r>
-      <w:proofErr w:type="spellStart"/>
-      <w:r>
-        <w:rPr>
-          <w:lang w:val="en-US"/>
-        </w:rPr>
-        <w:t>Trumpid</w:t>
-      </w:r>
-      <w:proofErr w:type="spellEnd"/>
-      <w:r>
-        <w:rPr>
-          <w:lang w:val="en-US"/>
-        </w:rPr>
-        <w:t>. (</w:t>
-      </w:r>
-      <w:r>
-        <w:rPr>
-          <w:lang w:val="uk-UA"/>
-        </w:rPr>
-        <w:t xml:space="preserve">Підведись, </w:t>
-      </w:r>
-      <w:proofErr w:type="spellStart"/>
-      <w:r>
-        <w:rPr>
-          <w:lang w:val="uk-UA"/>
-        </w:rPr>
-        <w:t>Трампід</w:t>
-      </w:r>
-      <w:proofErr w:type="spellEnd"/>
-      <w:r>
-        <w:rPr>
-          <w:lang w:val="uk-UA"/>
-        </w:rPr>
-        <w:t>.)</w:t>
-      </w:r>
-    </w:p>
-    <w:p>
-      <w:pPr>
-        <w:rPr>
-          <w:lang w:val="uk-UA"/>
-        </w:rPr>
-      </w:pPr>
-      <w:r>
-        <w:rPr>
-          <w:lang w:val="en-US"/>
-        </w:rPr>
-        <w:t xml:space="preserve">Good, clap, clap, clap. </w:t>
-      </w:r>
-      <w:r>
-        <w:rPr>
-          <w:lang w:val="ru-RU"/>
-        </w:rPr>
-        <w:t>(</w:t>
-      </w:r>
-      <w:r>
-        <w:rPr>
-          <w:lang w:val="uk-UA"/>
-        </w:rPr>
-        <w:t xml:space="preserve">Добре, плескаємо у долоні, </w:t>
-      </w:r>
-      <w:r>
-        <w:rPr>
-          <w:lang w:val="uk-UA"/>
-        </w:rPr>
-        <w:t>плеска</w:t>
-      </w:r>
-      <w:r>
-        <w:rPr>
-          <w:lang w:val="uk-UA"/>
-        </w:rPr>
-        <w:t>ємо</w:t>
-      </w:r>
-      <w:r>
-        <w:rPr>
-          <w:lang w:val="uk-UA"/>
-        </w:rPr>
-        <w:t xml:space="preserve"> у долоні</w:t>
-      </w:r>
-      <w:r>
-        <w:rPr>
-          <w:lang w:val="uk-UA"/>
-        </w:rPr>
-        <w:t xml:space="preserve">, </w:t>
-      </w:r>
-      <w:r>
-        <w:rPr>
-          <w:lang w:val="uk-UA"/>
-        </w:rPr>
-        <w:t>плеска</w:t>
-      </w:r>
-      <w:r>
-        <w:rPr>
-          <w:lang w:val="uk-UA"/>
-        </w:rPr>
-        <w:t>ємо</w:t>
-      </w:r>
-      <w:r>
-        <w:rPr>
-          <w:lang w:val="uk-UA"/>
-        </w:rPr>
-        <w:t xml:space="preserve"> у долоні</w:t>
-      </w:r>
-      <w:r>
-        <w:rPr>
-          <w:lang w:val="uk-UA"/>
-        </w:rPr>
-        <w:t>.)</w:t>
-      </w:r>
-    </w:p>
-    <w:p>
-      <w:pPr>
-        <w:rPr>
-          <w:lang w:val="en-US"/>
-        </w:rPr>
-      </w:pPr>
-      <w:r>
-        <w:rPr>
-          <w:lang w:val="en-US"/>
-        </w:rPr>
-        <w:t>Ok, turn around. (</w:t>
-      </w:r>
-      <w:r>
-        <w:rPr>
-          <w:lang w:val="en-US"/>
-        </w:rPr>
-        <w:t>Добре, оберніться.)</w:t>
-      </w:r>
-    </w:p>
-    <w:p>
-      <w:pPr>
-        <w:rPr>
-          <w:lang w:val="en-US"/>
-        </w:rPr>
-      </w:pPr>
-      <w:r>
-        <w:rPr>
-          <w:lang w:val="en-US"/>
-        </w:rPr>
-        <w:t xml:space="preserve">In the jungle </w:t>
-      </w:r>
-      <w:r>
-        <w:rPr>
-          <w:lang w:val="en-US"/>
-        </w:rPr>
-        <w:t xml:space="preserve">- </w:t>
-      </w:r>
-      <w:r>
-        <w:rPr>
-          <w:lang w:val="en-US"/>
-        </w:rPr>
-        <w:t xml:space="preserve">up and down. </w:t>
-      </w:r>
-      <w:r>
-        <w:rPr>
-          <w:lang w:val="en-US"/>
-        </w:rPr>
-        <w:t>(</w:t>
-      </w:r>
-      <w:proofErr w:type="gramStart"/>
-      <w:r>
-        <w:rPr>
-          <w:lang w:val="en-US"/>
-        </w:rPr>
-        <w:t>У джунглях</w:t>
-      </w:r>
-      <w:proofErr w:type="gramEnd"/>
-      <w:r>
-        <w:rPr>
-          <w:lang w:val="en-US"/>
-        </w:rPr>
-        <w:t xml:space="preserve"> </w:t>
-      </w:r>
-      <w:r>
-        <w:rPr>
-          <w:lang w:val="en-US"/>
-        </w:rPr>
-        <w:t>- вгору</w:t>
-      </w:r>
-      <w:r>
-        <w:rPr>
-          <w:lang w:val="en-US"/>
-        </w:rPr>
-        <w:t xml:space="preserve"> і вниз.</w:t>
-      </w:r>
-      <w:r>
-        <w:rPr>
-          <w:lang w:val="en-US"/>
-        </w:rPr>
-        <w:t>)</w:t>
-      </w:r>
-    </w:p>
-    <w:p>
-      <w:pPr>
-        <w:rPr>
-          <w:lang w:val="en-US"/>
-        </w:rPr>
-      </w:pPr>
-      <w:proofErr w:type="spellStart"/>
-      <w:r>
-        <w:rPr>
-          <w:lang w:val="en-US"/>
-        </w:rPr>
-        <w:t>Trumpid</w:t>
-      </w:r>
-      <w:proofErr w:type="spellEnd"/>
-      <w:r>
-        <w:rPr>
-          <w:lang w:val="en-US"/>
-        </w:rPr>
-        <w:t xml:space="preserve"> says </w:t>
-      </w:r>
-      <w:r>
-        <w:rPr>
-          <w:lang w:val="en-US"/>
-        </w:rPr>
-        <w:t>–</w:t>
-      </w:r>
-      <w:r>
-        <w:rPr>
-          <w:lang w:val="en-US"/>
-        </w:rPr>
-        <w:t xml:space="preserve"> stand up.</w:t>
-      </w:r>
-      <w:r>
-        <w:rPr>
-          <w:lang w:val="en-US"/>
-        </w:rPr>
-        <w:t xml:space="preserve"> (</w:t>
-      </w:r>
-      <w:proofErr w:type="spellStart"/>
-      <w:r>
-        <w:rPr>
-          <w:lang w:val="uk-UA"/>
-        </w:rPr>
-        <w:t>Трампід</w:t>
-      </w:r>
-      <w:proofErr w:type="spellEnd"/>
-      <w:r>
-        <w:rPr>
-          <w:lang w:val="uk-UA"/>
-        </w:rPr>
-        <w:t xml:space="preserve"> каже – підведись.)</w:t>
-      </w:r>
-    </w:p>
-    <w:p>
-      <w:pPr>
-        <w:rPr>
-          <w:lang w:val="uk-UA"/>
-        </w:rPr>
-      </w:pPr>
-    </w:p>
-    <w:p>
-      <w:pPr>
-        <w:rPr>
-          <w:lang w:val="uk-UA"/>
+          <w:lang w:val="ru-RU"/>
         </w:rPr>
       </w:pPr>
     </w:p>
@@ -7529,6 +8204,16 @@
       <w:contextualSpacing/>
     </w:pPr>
   </w:style>
+  <w:style w:type="paragraph" w:styleId="a4">
+    <w:name w:val="Revision"/>
+    <w:hidden/>
+    <w:uiPriority w:val="99"/>
+    <w:semiHidden/>
+    <w:rsid w:val="00D84C97"/>
+    <w:pPr>
+      <w:spacing w:after="0" w:line="240" w:lineRule="auto"/>
+    </w:pPr>
+  </w:style>
 </w:styles>
 </file>
 
@@ -7825,4 +8510,16 @@
     </a:ext>
   </a:extLst>
 </a:theme>
+</file>
+
+<file path=customXml/item1.xml><?xml version="1.0" encoding="utf-8"?>
+<b:Sources xmlns:b="http://schemas.openxmlformats.org/officeDocument/2006/bibliography" xmlns="http://schemas.openxmlformats.org/officeDocument/2006/bibliography" SelectedStyle="\APASixthEditionOfficeOnline.xsl" StyleName="APA" Version="6"/>
+</file>
+
+<file path=customXml/itemProps1.xml><?xml version="1.0" encoding="utf-8"?>
+<ds:datastoreItem xmlns:ds="http://schemas.openxmlformats.org/officeDocument/2006/customXml" ds:itemID="{FA7660A1-D6C4-4EAF-88A4-646564EEE0C7}">
+  <ds:schemaRefs>
+    <ds:schemaRef ds:uri="http://schemas.openxmlformats.org/officeDocument/2006/bibliography"/>
+  </ds:schemaRefs>
+</ds:datastoreItem>
 </file>
</xml_diff>

<commit_message>
Added English FlyHigh-1. Lesson 9 (page 46-49) and My Alphabet JKL.
</commit_message>
<xml_diff>
--- a/English/Workbook.docx
+++ b/English/Workbook.docx
@@ -3171,23 +3171,15 @@
       </w:r>
       <w:r>
         <w:rPr>
-          <w:lang w:val="ru-RU"/>
+          <w:lang w:val="en-US"/>
         </w:rPr>
         <w:t>(</w:t>
       </w:r>
-      <w:proofErr w:type="gramStart"/>
-      <w:r>
-        <w:rPr>
-          <w:lang w:val="uk-UA"/>
-        </w:rPr>
-        <w:t>У джунглях</w:t>
-      </w:r>
-      <w:proofErr w:type="gramEnd"/>
-      <w:r>
-        <w:rPr>
-          <w:lang w:val="uk-UA"/>
-        </w:rPr>
-        <w:t>.)</w:t>
+      <w:r>
+        <w:rPr>
+          <w:lang w:val="uk-UA"/>
+        </w:rPr>
+        <w:t>У джунглях.)</w:t>
       </w:r>
     </w:p>
     <w:p>
@@ -3384,25 +3376,6 @@
     <w:p>
       <w:pPr>
         <w:rPr>
-          <w:lang w:val="en-US"/>
-        </w:rPr>
-      </w:pPr>
-      <w:r>
-        <w:rPr>
-          <w:lang w:val="en-US"/>
-        </w:rPr>
-        <w:t xml:space="preserve">Pink – </w:t>
-      </w:r>
-      <w:r>
-        <w:rPr>
-          <w:lang w:val="uk-UA"/>
-        </w:rPr>
-        <w:t>Рожевий</w:t>
-      </w:r>
-    </w:p>
-    <w:p>
-      <w:pPr>
-        <w:rPr>
           <w:lang w:val="uk-UA"/>
         </w:rPr>
       </w:pPr>
@@ -3517,7 +3490,7 @@
     <w:p>
       <w:pPr>
         <w:rPr>
-          <w:lang w:val="ru-RU"/>
+          <w:lang w:val="en-US"/>
         </w:rPr>
       </w:pPr>
       <w:r>
@@ -3617,7 +3590,7 @@
       </w:r>
       <w:r>
         <w:rPr>
-          <w:lang w:val="ru-RU"/>
+          <w:lang w:val="en-US"/>
         </w:rPr>
         <w:t xml:space="preserve"> </w:t>
       </w:r>
@@ -3629,7 +3602,7 @@
       </w:r>
       <w:r>
         <w:rPr>
-          <w:lang w:val="ru-RU"/>
+          <w:lang w:val="en-US"/>
         </w:rPr>
         <w:t xml:space="preserve">, </w:t>
       </w:r>
@@ -3647,7 +3620,7 @@
       </w:r>
       <w:r>
         <w:rPr>
-          <w:lang w:val="ru-RU"/>
+          <w:lang w:val="en-US"/>
         </w:rPr>
         <w:t xml:space="preserve"> (</w:t>
       </w:r>
@@ -4003,7 +3976,7 @@
       </w:r>
       <w:r>
         <w:rPr>
-          <w:lang w:val="en-US"/>
+          <w:lang w:val="ru-RU"/>
         </w:rPr>
         <w:t>’</w:t>
       </w:r>
@@ -4015,7 +3988,7 @@
       </w:r>
       <w:r>
         <w:rPr>
-          <w:lang w:val="en-US"/>
+          <w:lang w:val="ru-RU"/>
         </w:rPr>
         <w:t xml:space="preserve"> </w:t>
       </w:r>
@@ -4027,7 +4000,7 @@
       </w:r>
       <w:r>
         <w:rPr>
-          <w:lang w:val="en-US"/>
+          <w:lang w:val="ru-RU"/>
         </w:rPr>
         <w:t xml:space="preserve">. </w:t>
       </w:r>
@@ -4139,7 +4112,7 @@
       </w:r>
       <w:r>
         <w:rPr>
-          <w:lang w:val="ru-RU"/>
+          <w:lang w:val="en-US"/>
         </w:rPr>
         <w:t>(</w:t>
       </w:r>
@@ -6831,13 +6804,424 @@
         <w:rPr>
           <w:lang w:val="uk-UA"/>
         </w:rPr>
+        <w:lastRenderedPageBreak/>
+        <w:t xml:space="preserve">Урок 7. </w:t>
+      </w:r>
+      <w:r>
+        <w:rPr>
+          <w:lang w:val="en-US"/>
+        </w:rPr>
+        <w:t>Family</w:t>
+      </w:r>
+      <w:r>
+        <w:rPr>
+          <w:lang w:val="uk-UA"/>
+        </w:rPr>
+        <w:t xml:space="preserve"> (Сторінки </w:t>
+      </w:r>
+      <w:r>
+        <w:rPr>
+          <w:lang w:val="uk-UA"/>
+        </w:rPr>
+        <w:t>3</w:t>
+      </w:r>
+      <w:r>
+        <w:rPr>
+          <w:lang w:val="uk-UA"/>
+        </w:rPr>
+        <w:t>4</w:t>
+      </w:r>
+      <w:r>
+        <w:rPr>
+          <w:lang w:val="uk-UA"/>
+        </w:rPr>
+        <w:t>-</w:t>
+      </w:r>
+      <w:r>
+        <w:rPr>
+          <w:lang w:val="uk-UA"/>
+        </w:rPr>
+        <w:t>3</w:t>
+      </w:r>
+      <w:r>
+        <w:rPr>
+          <w:lang w:val="uk-UA"/>
+        </w:rPr>
+        <w:t>7</w:t>
+      </w:r>
+      <w:r>
+        <w:rPr>
+          <w:lang w:val="uk-UA"/>
+        </w:rPr>
+        <w:t xml:space="preserve">. </w:t>
+      </w:r>
+      <w:proofErr w:type="spellStart"/>
+      <w:r>
+        <w:rPr>
+          <w:lang w:val="en-US"/>
+        </w:rPr>
+        <w:t>FlyHigh</w:t>
+      </w:r>
+      <w:proofErr w:type="spellEnd"/>
+      <w:r>
+        <w:rPr>
+          <w:lang w:val="uk-UA"/>
+        </w:rPr>
+        <w:t>-1</w:t>
+      </w:r>
+      <w:r>
+        <w:rPr>
+          <w:lang w:val="uk-UA"/>
+        </w:rPr>
+        <w:t>)</w:t>
+      </w:r>
+    </w:p>
+    <w:p>
+      <w:pPr>
+        <w:pStyle w:val="2"/>
+        <w:rPr>
+          <w:lang w:val="uk-UA"/>
+        </w:rPr>
+      </w:pPr>
+      <w:r>
+        <w:rPr>
+          <w:lang w:val="uk-UA"/>
+        </w:rPr>
+        <w:t>Слова</w:t>
+      </w:r>
+    </w:p>
+    <w:p>
+      <w:pPr>
+        <w:rPr>
+          <w:lang w:val="uk-UA"/>
+        </w:rPr>
+      </w:pPr>
+      <w:r>
+        <w:rPr>
+          <w:lang w:val="en-US"/>
+        </w:rPr>
+        <w:t>Mum</w:t>
+      </w:r>
+      <w:r>
+        <w:rPr>
+          <w:lang w:val="uk-UA"/>
+        </w:rPr>
+        <w:t xml:space="preserve"> – </w:t>
+      </w:r>
+      <w:r>
+        <w:rPr>
+          <w:lang w:val="uk-UA"/>
+        </w:rPr>
+        <w:t>Мама</w:t>
+      </w:r>
+    </w:p>
+    <w:p>
+      <w:pPr>
+        <w:rPr>
+          <w:lang w:val="uk-UA"/>
+        </w:rPr>
+      </w:pPr>
+      <w:r>
+        <w:rPr>
+          <w:lang w:val="en-US"/>
+        </w:rPr>
+        <w:t xml:space="preserve">Dad – </w:t>
+      </w:r>
+      <w:r>
+        <w:rPr>
+          <w:lang w:val="uk-UA"/>
+        </w:rPr>
+        <w:t>Тато</w:t>
+      </w:r>
+    </w:p>
+    <w:p>
+      <w:pPr>
+        <w:rPr>
+          <w:lang w:val="uk-UA"/>
+        </w:rPr>
+      </w:pPr>
+      <w:r>
+        <w:rPr>
+          <w:lang w:val="en-US"/>
+        </w:rPr>
+        <w:t xml:space="preserve">Brother – </w:t>
+      </w:r>
+      <w:r>
+        <w:rPr>
+          <w:lang w:val="uk-UA"/>
+        </w:rPr>
+        <w:t>Брат</w:t>
+      </w:r>
+    </w:p>
+    <w:p>
+      <w:pPr>
+        <w:rPr>
+          <w:lang w:val="uk-UA"/>
+        </w:rPr>
+      </w:pPr>
+      <w:r>
+        <w:rPr>
+          <w:lang w:val="en-US"/>
+        </w:rPr>
+        <w:t xml:space="preserve">Sister – </w:t>
+      </w:r>
+      <w:r>
+        <w:rPr>
+          <w:lang w:val="uk-UA"/>
+        </w:rPr>
+        <w:t>Сестра</w:t>
+      </w:r>
+    </w:p>
+    <w:p>
+      <w:pPr>
+        <w:rPr>
+          <w:lang w:val="uk-UA"/>
+        </w:rPr>
+      </w:pPr>
+      <w:r>
+        <w:rPr>
+          <w:lang w:val="en-US"/>
+        </w:rPr>
+        <w:t xml:space="preserve">Me – </w:t>
+      </w:r>
+      <w:r>
+        <w:rPr>
+          <w:lang w:val="uk-UA"/>
+        </w:rPr>
+        <w:t>Я</w:t>
+      </w:r>
+    </w:p>
+    <w:p>
+      <w:pPr>
+        <w:rPr>
+          <w:lang w:val="uk-UA"/>
+        </w:rPr>
+      </w:pPr>
+      <w:r>
+        <w:rPr>
+          <w:lang w:val="en-US"/>
+        </w:rPr>
+        <w:t xml:space="preserve">Family – </w:t>
+      </w:r>
+      <w:r>
+        <w:rPr>
+          <w:lang w:val="uk-UA"/>
+        </w:rPr>
+        <w:t>Сім’я</w:t>
+      </w:r>
+    </w:p>
+    <w:p>
+      <w:pPr>
+        <w:pStyle w:val="2"/>
+        <w:rPr>
+          <w:lang w:val="uk-UA"/>
+        </w:rPr>
+      </w:pPr>
+      <w:r>
+        <w:rPr>
+          <w:lang w:val="uk-UA"/>
+        </w:rPr>
+        <w:t>Речення</w:t>
+      </w:r>
+    </w:p>
+    <w:p>
+      <w:pPr>
+        <w:rPr>
+          <w:lang w:val="uk-UA"/>
+        </w:rPr>
+      </w:pPr>
+      <w:r>
+        <w:rPr>
+          <w:lang w:val="en-US"/>
+        </w:rPr>
+        <w:t xml:space="preserve">At the jungle school. </w:t>
+      </w:r>
+      <w:r>
+        <w:rPr>
+          <w:lang w:val="en-US"/>
+        </w:rPr>
+        <w:t>(</w:t>
+      </w:r>
+      <w:r>
+        <w:rPr>
+          <w:lang w:val="uk-UA"/>
+        </w:rPr>
+        <w:t>У школі джунглів.)</w:t>
+      </w:r>
+    </w:p>
+    <w:p>
+      <w:pPr>
+        <w:rPr>
+          <w:lang w:val="uk-UA"/>
+        </w:rPr>
+      </w:pPr>
+      <w:proofErr w:type="spellStart"/>
+      <w:r>
+        <w:rPr>
+          <w:lang w:val="en-US"/>
+        </w:rPr>
+        <w:t>Cabu</w:t>
+      </w:r>
+      <w:proofErr w:type="spellEnd"/>
+      <w:r>
+        <w:rPr>
+          <w:lang w:val="en-US"/>
+        </w:rPr>
+        <w:t xml:space="preserve">, </w:t>
+      </w:r>
+      <w:r>
+        <w:rPr>
+          <w:lang w:val="en-US"/>
+        </w:rPr>
+        <w:t>Paco</w:t>
+      </w:r>
+      <w:r>
+        <w:rPr>
+          <w:lang w:val="en-US"/>
+        </w:rPr>
+        <w:t xml:space="preserve">! </w:t>
+      </w:r>
+      <w:r>
+        <w:rPr>
+          <w:lang w:val="en-US"/>
+        </w:rPr>
+        <w:t xml:space="preserve">This is my mum… and this is my dad. </w:t>
+      </w:r>
+      <w:r>
+        <w:rPr>
+          <w:lang w:val="ru-RU"/>
+        </w:rPr>
+        <w:t>(</w:t>
+      </w:r>
+      <w:proofErr w:type="spellStart"/>
+      <w:r>
+        <w:rPr>
+          <w:lang w:val="uk-UA"/>
+        </w:rPr>
+        <w:t>Кабу</w:t>
+      </w:r>
+      <w:proofErr w:type="spellEnd"/>
+      <w:r>
+        <w:rPr>
+          <w:lang w:val="uk-UA"/>
+        </w:rPr>
+        <w:t>, Пако! Це моя мама… а це мій тато.)</w:t>
+      </w:r>
+    </w:p>
+    <w:p>
+      <w:pPr>
+        <w:rPr>
+          <w:lang w:val="uk-UA"/>
+        </w:rPr>
+      </w:pPr>
+      <w:r>
+        <w:rPr>
+          <w:lang w:val="en-US"/>
+        </w:rPr>
+        <w:t>What? (</w:t>
+      </w:r>
+      <w:r>
+        <w:rPr>
+          <w:lang w:val="uk-UA"/>
+        </w:rPr>
+        <w:t>Що?)</w:t>
+      </w:r>
+    </w:p>
+    <w:p>
+      <w:pPr>
+        <w:rPr>
+          <w:lang w:val="uk-UA"/>
+        </w:rPr>
+      </w:pPr>
+      <w:r>
+        <w:rPr>
+          <w:lang w:val="en-US"/>
+        </w:rPr>
+        <w:t>This is my brother, Bill. (</w:t>
+      </w:r>
+      <w:r>
+        <w:rPr>
+          <w:lang w:val="uk-UA"/>
+        </w:rPr>
+        <w:t>Це мій брат, Білл.)</w:t>
+      </w:r>
+    </w:p>
+    <w:p>
+      <w:pPr>
+        <w:rPr>
+          <w:lang w:val="uk-UA"/>
+        </w:rPr>
+      </w:pPr>
+      <w:r>
+        <w:rPr>
+          <w:lang w:val="en-US"/>
+        </w:rPr>
+        <w:t>Oh… and this is my sister, Elli</w:t>
+      </w:r>
+      <w:r>
+        <w:rPr>
+          <w:lang w:val="en-US"/>
+        </w:rPr>
+        <w:t xml:space="preserve"> (</w:t>
+      </w:r>
+      <w:r>
+        <w:rPr>
+          <w:lang w:val="uk-UA"/>
+        </w:rPr>
+        <w:t>О… а це моя сестра, Еллі.)</w:t>
+      </w:r>
+    </w:p>
+    <w:p>
+      <w:pPr>
+        <w:rPr>
+          <w:lang w:val="en-US"/>
+        </w:rPr>
+      </w:pPr>
+      <w:r>
+        <w:rPr>
+          <w:lang w:val="en-US"/>
+        </w:rPr>
+        <w:t>And this is me. (</w:t>
+      </w:r>
+      <w:r>
+        <w:rPr>
+          <w:lang w:val="uk-UA"/>
+        </w:rPr>
+        <w:t>А це я.)</w:t>
+      </w:r>
+    </w:p>
+    <w:p>
+      <w:pPr>
+        <w:rPr>
+          <w:lang w:val="en-US"/>
+        </w:rPr>
+      </w:pPr>
+      <w:r>
+        <w:rPr>
+          <w:lang w:val="en-US"/>
+        </w:rPr>
+        <w:br w:type="page"/>
+      </w:r>
+    </w:p>
+    <w:p>
+      <w:pPr>
+        <w:pStyle w:val="1"/>
+        <w:rPr>
+          <w:lang w:val="uk-UA"/>
+        </w:rPr>
+      </w:pPr>
+      <w:r>
+        <w:rPr>
+          <w:lang w:val="uk-UA"/>
+        </w:rPr>
+        <w:lastRenderedPageBreak/>
         <w:t xml:space="preserve">Урок </w:t>
       </w:r>
       <w:r>
         <w:rPr>
-          <w:lang w:val="uk-UA"/>
-        </w:rPr>
-        <w:t>7</w:t>
+          <w:lang w:val="en-US"/>
+        </w:rPr>
+        <w:t>8</w:t>
       </w:r>
       <w:r>
         <w:rPr>
@@ -6849,7 +7233,7 @@
         <w:rPr>
           <w:lang w:val="en-US"/>
         </w:rPr>
-        <w:t>Family</w:t>
+        <w:t>Toys</w:t>
       </w:r>
       <w:r>
         <w:rPr>
@@ -6861,13 +7245,7 @@
         <w:rPr>
           <w:lang w:val="en-US"/>
         </w:rPr>
-        <w:t>3</w:t>
-      </w:r>
-      <w:r>
-        <w:rPr>
-          <w:lang w:val="en-US"/>
-        </w:rPr>
-        <w:t>4</w:t>
+        <w:t>40</w:t>
       </w:r>
       <w:r>
         <w:rPr>
@@ -6879,13 +7257,7 @@
         <w:rPr>
           <w:lang w:val="en-US"/>
         </w:rPr>
-        <w:t>3</w:t>
-      </w:r>
-      <w:r>
-        <w:rPr>
-          <w:lang w:val="en-US"/>
-        </w:rPr>
-        <w:t>7</w:t>
+        <w:t>43</w:t>
       </w:r>
       <w:r>
         <w:rPr>
@@ -6938,83 +7310,639 @@
         <w:rPr>
           <w:lang w:val="en-US"/>
         </w:rPr>
-        <w:t xml:space="preserve">Mum – </w:t>
-      </w:r>
-      <w:r>
-        <w:rPr>
-          <w:lang w:val="uk-UA"/>
-        </w:rPr>
-        <w:t>Мама</w:t>
-      </w:r>
-    </w:p>
-    <w:p>
-      <w:pPr>
-        <w:rPr>
-          <w:lang w:val="uk-UA"/>
-        </w:rPr>
-      </w:pPr>
-      <w:r>
-        <w:rPr>
-          <w:lang w:val="en-US"/>
-        </w:rPr>
-        <w:t xml:space="preserve">Dad – </w:t>
-      </w:r>
-      <w:r>
-        <w:rPr>
-          <w:lang w:val="uk-UA"/>
-        </w:rPr>
-        <w:t>Тато</w:t>
-      </w:r>
-    </w:p>
-    <w:p>
-      <w:pPr>
-        <w:rPr>
-          <w:lang w:val="uk-UA"/>
-        </w:rPr>
-      </w:pPr>
-      <w:r>
-        <w:rPr>
-          <w:lang w:val="en-US"/>
-        </w:rPr>
-        <w:t xml:space="preserve">Brother – </w:t>
-      </w:r>
-      <w:r>
-        <w:rPr>
-          <w:lang w:val="uk-UA"/>
-        </w:rPr>
-        <w:t>Брат</w:t>
-      </w:r>
-    </w:p>
-    <w:p>
-      <w:pPr>
-        <w:rPr>
-          <w:lang w:val="uk-UA"/>
-        </w:rPr>
-      </w:pPr>
-      <w:r>
-        <w:rPr>
-          <w:lang w:val="en-US"/>
-        </w:rPr>
-        <w:t xml:space="preserve">Sister – </w:t>
-      </w:r>
-      <w:r>
-        <w:rPr>
-          <w:lang w:val="uk-UA"/>
-        </w:rPr>
-        <w:t>Сестра</w:t>
-      </w:r>
-    </w:p>
-    <w:p>
-      <w:pPr>
-        <w:rPr>
-          <w:lang w:val="uk-UA"/>
-        </w:rPr>
-      </w:pPr>
-      <w:r>
-        <w:rPr>
-          <w:lang w:val="en-US"/>
-        </w:rPr>
-        <w:t xml:space="preserve">Me – </w:t>
+        <w:t xml:space="preserve">Toy – </w:t>
+      </w:r>
+      <w:r>
+        <w:rPr>
+          <w:lang w:val="uk-UA"/>
+        </w:rPr>
+        <w:t>Іграшка</w:t>
+      </w:r>
+    </w:p>
+    <w:p>
+      <w:pPr>
+        <w:rPr>
+          <w:lang w:val="uk-UA"/>
+        </w:rPr>
+      </w:pPr>
+      <w:r>
+        <w:rPr>
+          <w:lang w:val="en-US"/>
+        </w:rPr>
+        <w:t>Train</w:t>
+      </w:r>
+      <w:r>
+        <w:rPr>
+          <w:lang w:val="uk-UA"/>
+        </w:rPr>
+        <w:t xml:space="preserve"> – </w:t>
+      </w:r>
+      <w:r>
+        <w:rPr>
+          <w:lang w:val="uk-UA"/>
+        </w:rPr>
+        <w:t>Потяг</w:t>
+      </w:r>
+    </w:p>
+    <w:p>
+      <w:pPr>
+        <w:rPr>
+          <w:lang w:val="uk-UA"/>
+        </w:rPr>
+      </w:pPr>
+      <w:r>
+        <w:rPr>
+          <w:lang w:val="en-US"/>
+        </w:rPr>
+        <w:t>Plane</w:t>
+      </w:r>
+      <w:r>
+        <w:rPr>
+          <w:lang w:val="uk-UA"/>
+        </w:rPr>
+        <w:t xml:space="preserve"> – </w:t>
+      </w:r>
+      <w:r>
+        <w:rPr>
+          <w:lang w:val="uk-UA"/>
+        </w:rPr>
+        <w:t>Літак</w:t>
+      </w:r>
+    </w:p>
+    <w:p>
+      <w:pPr>
+        <w:rPr>
+          <w:lang w:val="uk-UA"/>
+        </w:rPr>
+      </w:pPr>
+      <w:r>
+        <w:rPr>
+          <w:lang w:val="en-US"/>
+        </w:rPr>
+        <w:t>Bike</w:t>
+      </w:r>
+      <w:r>
+        <w:rPr>
+          <w:lang w:val="uk-UA"/>
+        </w:rPr>
+        <w:t xml:space="preserve"> – </w:t>
+      </w:r>
+      <w:r>
+        <w:rPr>
+          <w:lang w:val="uk-UA"/>
+        </w:rPr>
+        <w:t>Велосипед</w:t>
+      </w:r>
+    </w:p>
+    <w:p>
+      <w:pPr>
+        <w:rPr>
+          <w:lang w:val="en-US"/>
+        </w:rPr>
+      </w:pPr>
+      <w:r>
+        <w:rPr>
+          <w:lang w:val="en-US"/>
+        </w:rPr>
+        <w:t xml:space="preserve">Guitar – </w:t>
+      </w:r>
+      <w:r>
+        <w:rPr>
+          <w:lang w:val="uk-UA"/>
+        </w:rPr>
+        <w:t>Гітара</w:t>
+      </w:r>
+    </w:p>
+    <w:p>
+      <w:pPr>
+        <w:pStyle w:val="2"/>
+        <w:rPr>
+          <w:lang w:val="uk-UA"/>
+        </w:rPr>
+      </w:pPr>
+      <w:r>
+        <w:rPr>
+          <w:lang w:val="uk-UA"/>
+        </w:rPr>
+        <w:t>Речення</w:t>
+      </w:r>
+    </w:p>
+    <w:p>
+      <w:pPr>
+        <w:rPr>
+          <w:lang w:val="ru-RU"/>
+        </w:rPr>
+      </w:pPr>
+      <w:r>
+        <w:t>Look! I've got a bike... and a guitar!</w:t>
+      </w:r>
+      <w:r>
+        <w:rPr>
+          <w:lang w:val="en-US"/>
+        </w:rPr>
+        <w:t xml:space="preserve"> </w:t>
+      </w:r>
+      <w:r>
+        <w:rPr>
+          <w:lang w:val="ru-RU"/>
+        </w:rPr>
+        <w:t>(</w:t>
+      </w:r>
+      <w:r>
+        <w:t>Погляньте! У мене є велосипед... та гітара!</w:t>
+      </w:r>
+      <w:r>
+        <w:rPr>
+          <w:lang w:val="ru-RU"/>
+        </w:rPr>
+        <w:t>)</w:t>
+      </w:r>
+    </w:p>
+    <w:p>
+      <w:pPr>
+        <w:rPr>
+          <w:lang w:val="ru-RU"/>
+        </w:rPr>
+      </w:pPr>
+      <w:r>
+        <w:t>My favorite toy is a red plane</w:t>
+      </w:r>
+      <w:r>
+        <w:rPr>
+          <w:lang w:val="en-US"/>
+        </w:rPr>
+        <w:t xml:space="preserve">. </w:t>
+      </w:r>
+      <w:r>
+        <w:rPr>
+          <w:lang w:val="ru-RU"/>
+        </w:rPr>
+        <w:t>(</w:t>
+      </w:r>
+      <w:r>
+        <w:t>Моя улюблена іграшка – червоний літак</w:t>
+      </w:r>
+      <w:r>
+        <w:rPr>
+          <w:lang w:val="ru-RU"/>
+        </w:rPr>
+        <w:t>.)</w:t>
+      </w:r>
+    </w:p>
+    <w:p>
+      <w:pPr>
+        <w:rPr>
+          <w:lang w:val="ru-RU"/>
+        </w:rPr>
+      </w:pPr>
+      <w:r>
+        <w:rPr>
+          <w:lang w:val="ru-RU"/>
+        </w:rPr>
+        <w:br w:type="page"/>
+      </w:r>
+    </w:p>
+    <w:p>
+      <w:pPr>
+        <w:pStyle w:val="1"/>
+        <w:rPr>
+          <w:lang w:val="uk-UA"/>
+        </w:rPr>
+      </w:pPr>
+      <w:r>
+        <w:rPr>
+          <w:lang w:val="uk-UA"/>
+        </w:rPr>
+        <w:lastRenderedPageBreak/>
+        <w:t xml:space="preserve">Урок </w:t>
+      </w:r>
+      <w:r>
+        <w:rPr>
+          <w:lang w:val="en-US"/>
+        </w:rPr>
+        <w:t>9</w:t>
+      </w:r>
+      <w:r>
+        <w:rPr>
+          <w:lang w:val="uk-UA"/>
+        </w:rPr>
+        <w:t xml:space="preserve">. </w:t>
+      </w:r>
+      <w:proofErr w:type="gramStart"/>
+      <w:r>
+        <w:rPr>
+          <w:lang w:val="en-US"/>
+        </w:rPr>
+        <w:t>Colours</w:t>
+      </w:r>
+      <w:r>
+        <w:rPr>
+          <w:lang w:val="en-US"/>
+        </w:rPr>
+        <w:t>(</w:t>
+      </w:r>
+      <w:proofErr w:type="gramEnd"/>
+      <w:r>
+        <w:rPr>
+          <w:lang w:val="en-US"/>
+        </w:rPr>
+        <w:t>2)</w:t>
+      </w:r>
+      <w:r>
+        <w:rPr>
+          <w:lang w:val="uk-UA"/>
+        </w:rPr>
+        <w:t xml:space="preserve"> (Сторінки </w:t>
+      </w:r>
+      <w:r>
+        <w:rPr>
+          <w:lang w:val="en-US"/>
+        </w:rPr>
+        <w:t>46</w:t>
+      </w:r>
+      <w:r>
+        <w:rPr>
+          <w:lang w:val="uk-UA"/>
+        </w:rPr>
+        <w:t>-</w:t>
+      </w:r>
+      <w:r>
+        <w:rPr>
+          <w:lang w:val="en-US"/>
+        </w:rPr>
+        <w:t>49</w:t>
+      </w:r>
+      <w:r>
+        <w:rPr>
+          <w:lang w:val="uk-UA"/>
+        </w:rPr>
+        <w:t xml:space="preserve">. </w:t>
+      </w:r>
+      <w:proofErr w:type="spellStart"/>
+      <w:r>
+        <w:rPr>
+          <w:lang w:val="en-US"/>
+        </w:rPr>
+        <w:t>FlyHigh</w:t>
+      </w:r>
+      <w:proofErr w:type="spellEnd"/>
+      <w:r>
+        <w:rPr>
+          <w:lang w:val="uk-UA"/>
+        </w:rPr>
+        <w:t>-1</w:t>
+      </w:r>
+      <w:r>
+        <w:rPr>
+          <w:lang w:val="uk-UA"/>
+        </w:rPr>
+        <w:t>)</w:t>
+      </w:r>
+    </w:p>
+    <w:p>
+      <w:pPr>
+        <w:pStyle w:val="2"/>
+        <w:rPr>
+          <w:lang w:val="uk-UA"/>
+        </w:rPr>
+      </w:pPr>
+      <w:r>
+        <w:rPr>
+          <w:lang w:val="uk-UA"/>
+        </w:rPr>
+        <w:t>Слова</w:t>
+      </w:r>
+    </w:p>
+    <w:p>
+      <w:pPr>
+        <w:rPr>
+          <w:lang w:val="uk-UA"/>
+        </w:rPr>
+      </w:pPr>
+      <w:r>
+        <w:rPr>
+          <w:lang w:val="en-US"/>
+        </w:rPr>
+        <w:t>Pink</w:t>
+      </w:r>
+      <w:r>
+        <w:rPr>
+          <w:lang w:val="uk-UA"/>
+        </w:rPr>
+        <w:t xml:space="preserve"> </w:t>
+      </w:r>
+      <w:r>
+        <w:rPr>
+          <w:lang w:val="uk-UA"/>
+        </w:rPr>
+        <w:t xml:space="preserve">– </w:t>
+      </w:r>
+      <w:r>
+        <w:rPr>
+          <w:lang w:val="uk-UA"/>
+        </w:rPr>
+        <w:t>Рожевий</w:t>
+      </w:r>
+    </w:p>
+    <w:p>
+      <w:pPr>
+        <w:rPr>
+          <w:lang w:val="uk-UA"/>
+        </w:rPr>
+      </w:pPr>
+      <w:r>
+        <w:rPr>
+          <w:lang w:val="en-US"/>
+        </w:rPr>
+        <w:t>Black</w:t>
+      </w:r>
+      <w:r>
+        <w:rPr>
+          <w:lang w:val="uk-UA"/>
+        </w:rPr>
+        <w:t xml:space="preserve"> </w:t>
+      </w:r>
+      <w:r>
+        <w:rPr>
+          <w:lang w:val="uk-UA"/>
+        </w:rPr>
+        <w:t xml:space="preserve">– </w:t>
+      </w:r>
+      <w:r>
+        <w:rPr>
+          <w:lang w:val="uk-UA"/>
+        </w:rPr>
+        <w:t>Чорний</w:t>
+      </w:r>
+    </w:p>
+    <w:p>
+      <w:pPr>
+        <w:rPr>
+          <w:lang w:val="uk-UA"/>
+        </w:rPr>
+      </w:pPr>
+      <w:r>
+        <w:rPr>
+          <w:lang w:val="en-US"/>
+        </w:rPr>
+        <w:t>Orange</w:t>
+      </w:r>
+      <w:r>
+        <w:rPr>
+          <w:lang w:val="uk-UA"/>
+        </w:rPr>
+        <w:t xml:space="preserve"> </w:t>
+      </w:r>
+      <w:r>
+        <w:rPr>
+          <w:lang w:val="uk-UA"/>
+        </w:rPr>
+        <w:t xml:space="preserve">– </w:t>
+      </w:r>
+      <w:r>
+        <w:rPr>
+          <w:lang w:val="uk-UA"/>
+        </w:rPr>
+        <w:t>Помаранчевий</w:t>
+      </w:r>
+    </w:p>
+    <w:p>
+      <w:pPr>
+        <w:rPr>
+          <w:lang w:val="uk-UA"/>
+        </w:rPr>
+      </w:pPr>
+      <w:r>
+        <w:rPr>
+          <w:lang w:val="en-US"/>
+        </w:rPr>
+        <w:t>White</w:t>
+      </w:r>
+      <w:r>
+        <w:rPr>
+          <w:lang w:val="uk-UA"/>
+        </w:rPr>
+        <w:t xml:space="preserve"> </w:t>
+      </w:r>
+      <w:r>
+        <w:rPr>
+          <w:lang w:val="uk-UA"/>
+        </w:rPr>
+        <w:t xml:space="preserve">– </w:t>
+      </w:r>
+      <w:r>
+        <w:rPr>
+          <w:lang w:val="uk-UA"/>
+        </w:rPr>
+        <w:t>Білий</w:t>
+      </w:r>
+    </w:p>
+    <w:p>
+      <w:pPr>
+        <w:pStyle w:val="2"/>
+        <w:rPr>
+          <w:lang w:val="uk-UA"/>
+        </w:rPr>
+      </w:pPr>
+      <w:r>
+        <w:rPr>
+          <w:lang w:val="uk-UA"/>
+        </w:rPr>
+        <w:t>Речення</w:t>
+      </w:r>
+    </w:p>
+    <w:p>
+      <w:pPr>
+        <w:rPr>
+          <w:lang w:val="en-US"/>
+        </w:rPr>
+      </w:pPr>
+      <w:proofErr w:type="spellStart"/>
+      <w:r>
+        <w:rPr>
+          <w:lang w:val="en-US"/>
+        </w:rPr>
+        <w:t>Cabu</w:t>
+      </w:r>
+      <w:proofErr w:type="spellEnd"/>
+      <w:r>
+        <w:rPr>
+          <w:lang w:val="en-US"/>
+        </w:rPr>
+        <w:t>!</w:t>
+      </w:r>
+      <w:r>
+        <w:rPr>
+          <w:lang w:val="en-US"/>
+        </w:rPr>
+        <w:t xml:space="preserve"> Trumpet! Look! I can see a bird! A pink bird! (</w:t>
+      </w:r>
+      <w:proofErr w:type="spellStart"/>
+      <w:r>
+        <w:rPr>
+          <w:lang w:val="uk-UA"/>
+        </w:rPr>
+        <w:t>Кабу</w:t>
+      </w:r>
+      <w:proofErr w:type="spellEnd"/>
+      <w:r>
+        <w:rPr>
+          <w:lang w:val="uk-UA"/>
+        </w:rPr>
+        <w:t xml:space="preserve">! </w:t>
+      </w:r>
+      <w:proofErr w:type="spellStart"/>
+      <w:r>
+        <w:rPr>
+          <w:lang w:val="uk-UA"/>
+        </w:rPr>
+        <w:t>Трампі</w:t>
+      </w:r>
+      <w:r>
+        <w:rPr>
+          <w:lang w:val="uk-UA"/>
+        </w:rPr>
+        <w:t>т</w:t>
+      </w:r>
+      <w:proofErr w:type="spellEnd"/>
+      <w:r>
+        <w:rPr>
+          <w:lang w:val="uk-UA"/>
+        </w:rPr>
+        <w:t>! Погляньте! Я бачу птаха! Рожев</w:t>
+      </w:r>
+      <w:r>
+        <w:rPr>
+          <w:lang w:val="uk-UA"/>
+        </w:rPr>
+        <w:t>и</w:t>
+      </w:r>
+      <w:r>
+        <w:rPr>
+          <w:lang w:val="uk-UA"/>
+        </w:rPr>
+        <w:t>й птах!)</w:t>
+      </w:r>
+    </w:p>
+    <w:p>
+      <w:pPr>
+        <w:rPr>
+          <w:lang w:val="uk-UA"/>
+        </w:rPr>
+      </w:pPr>
+      <w:r>
+        <w:rPr>
+          <w:lang w:val="en-US"/>
+        </w:rPr>
+        <w:t>Trumpet! Look! A black bike! I can see a black bike</w:t>
+      </w:r>
+      <w:r>
+        <w:rPr>
+          <w:lang w:val="en-US"/>
+        </w:rPr>
+        <w:t>. (</w:t>
+      </w:r>
+      <w:proofErr w:type="spellStart"/>
+      <w:r>
+        <w:rPr>
+          <w:lang w:val="uk-UA"/>
+        </w:rPr>
+        <w:t>Трампіт</w:t>
+      </w:r>
+      <w:proofErr w:type="spellEnd"/>
+      <w:r>
+        <w:rPr>
+          <w:lang w:val="uk-UA"/>
+        </w:rPr>
+        <w:t>! Поглянь! Чорний велосипед! Я бачу чорний велосипед.)</w:t>
+      </w:r>
+    </w:p>
+    <w:p>
+      <w:pPr>
+        <w:rPr>
+          <w:lang w:val="uk-UA"/>
+        </w:rPr>
+      </w:pPr>
+      <w:r>
+        <w:rPr>
+          <w:lang w:val="en-US"/>
+        </w:rPr>
+        <w:t>And I can see an orange bike. Look</w:t>
+      </w:r>
+      <w:r>
+        <w:rPr>
+          <w:lang w:val="ru-RU"/>
+        </w:rPr>
+        <w:t>! (</w:t>
+      </w:r>
+      <w:r>
+        <w:rPr>
+          <w:lang w:val="uk-UA"/>
+        </w:rPr>
+        <w:t>А я бачу помаранчевий велосипед. Поглянь!)</w:t>
+      </w:r>
+    </w:p>
+    <w:p>
+      <w:pPr>
+        <w:rPr>
+          <w:lang w:val="uk-UA"/>
+        </w:rPr>
+      </w:pPr>
+      <w:r>
+        <w:rPr>
+          <w:lang w:val="en-US"/>
+        </w:rPr>
+        <w:t xml:space="preserve">Look! I can see two bags. </w:t>
+      </w:r>
+      <w:r>
+        <w:rPr>
+          <w:lang w:val="ru-RU"/>
+        </w:rPr>
+        <w:t>(</w:t>
+      </w:r>
+      <w:r>
+        <w:rPr>
+          <w:lang w:val="uk-UA"/>
+        </w:rPr>
+        <w:t>Поглянь! Я бачу дві сумки.)</w:t>
+      </w:r>
+    </w:p>
+    <w:p>
+      <w:pPr>
+        <w:rPr>
+          <w:lang w:val="uk-UA"/>
+        </w:rPr>
+      </w:pPr>
+      <w:r>
+        <w:rPr>
+          <w:lang w:val="en-US"/>
+        </w:rPr>
+        <w:t>A yellow bag, an orange bag.</w:t>
+      </w:r>
+      <w:r>
+        <w:rPr>
+          <w:lang w:val="uk-UA"/>
+        </w:rPr>
+        <w:t xml:space="preserve"> (Жовта сумка, помаранчева сумка.)</w:t>
+      </w:r>
+    </w:p>
+    <w:p>
+      <w:pPr>
+        <w:rPr>
+          <w:lang w:val="uk-UA"/>
+        </w:rPr>
+      </w:pPr>
+      <w:r>
+        <w:rPr>
+          <w:lang w:val="en-US"/>
+        </w:rPr>
+        <w:t>I can see a black bird.</w:t>
+      </w:r>
+      <w:r>
+        <w:rPr>
+          <w:lang w:val="uk-UA"/>
+        </w:rPr>
+        <w:t xml:space="preserve"> (</w:t>
       </w:r>
       <w:r>
         <w:rPr>
@@ -7022,94 +7950,65 @@
         </w:rPr>
         <w:t>Я</w:t>
       </w:r>
-    </w:p>
-    <w:p>
-      <w:pPr>
-        <w:rPr>
-          <w:lang w:val="uk-UA"/>
-        </w:rPr>
-      </w:pPr>
-      <w:r>
-        <w:rPr>
-          <w:lang w:val="en-US"/>
-        </w:rPr>
-        <w:t xml:space="preserve">Family – </w:t>
-      </w:r>
-      <w:r>
-        <w:rPr>
-          <w:lang w:val="uk-UA"/>
-        </w:rPr>
-        <w:t>Сім’я</w:t>
-      </w:r>
-    </w:p>
-    <w:p>
-      <w:pPr>
-        <w:pStyle w:val="2"/>
-        <w:rPr>
-          <w:lang w:val="uk-UA"/>
-        </w:rPr>
-      </w:pPr>
-      <w:r>
-        <w:rPr>
-          <w:lang w:val="uk-UA"/>
-        </w:rPr>
-        <w:t>Речення</w:t>
-      </w:r>
-    </w:p>
-    <w:p>
-      <w:pPr>
-        <w:rPr>
-          <w:lang w:val="uk-UA"/>
-        </w:rPr>
-      </w:pPr>
-      <w:r>
-        <w:rPr>
-          <w:lang w:val="en-US"/>
-        </w:rPr>
-        <w:t xml:space="preserve">At the jungle school. </w:t>
-      </w:r>
-      <w:r>
-        <w:rPr>
-          <w:lang w:val="en-US"/>
-        </w:rPr>
-        <w:t>(</w:t>
-      </w:r>
-      <w:r>
-        <w:rPr>
-          <w:lang w:val="uk-UA"/>
-        </w:rPr>
-        <w:t>У школі джунглів.)</w:t>
-      </w:r>
-    </w:p>
-    <w:p>
-      <w:pPr>
-        <w:rPr>
-          <w:lang w:val="uk-UA"/>
-        </w:rPr>
-      </w:pPr>
-      <w:proofErr w:type="spellStart"/>
-      <w:r>
-        <w:rPr>
-          <w:lang w:val="en-US"/>
-        </w:rPr>
-        <w:t>Cabu</w:t>
-      </w:r>
-      <w:proofErr w:type="spellEnd"/>
-      <w:r>
-        <w:rPr>
-          <w:lang w:val="en-US"/>
-        </w:rPr>
-        <w:t xml:space="preserve">, </w:t>
-      </w:r>
-      <w:r>
-        <w:rPr>
-          <w:lang w:val="en-US"/>
-        </w:rPr>
-        <w:t>Paco</w:t>
-      </w:r>
-      <w:r>
-        <w:rPr>
-          <w:lang w:val="en-US"/>
+      <w:r>
+        <w:rPr>
+          <w:lang w:val="uk-UA"/>
+        </w:rPr>
+        <w:t xml:space="preserve"> бачу чорного птаха.)</w:t>
+      </w:r>
+    </w:p>
+    <w:p>
+      <w:pPr>
+        <w:rPr>
+          <w:lang w:val="uk-UA"/>
+        </w:rPr>
+      </w:pPr>
+      <w:r>
+        <w:rPr>
+          <w:lang w:val="en-US"/>
+        </w:rPr>
+        <w:t>I can see a white bird too!</w:t>
+      </w:r>
+      <w:r>
+        <w:rPr>
+          <w:lang w:val="uk-UA"/>
+        </w:rPr>
+        <w:t xml:space="preserve"> (Я </w:t>
+      </w:r>
+      <w:r>
+        <w:rPr>
+          <w:lang w:val="uk-UA"/>
+        </w:rPr>
+        <w:t xml:space="preserve">теж </w:t>
+      </w:r>
+      <w:r>
+        <w:rPr>
+          <w:lang w:val="uk-UA"/>
+        </w:rPr>
+        <w:t>бачу білого птаха</w:t>
+      </w:r>
+      <w:r>
+        <w:rPr>
+          <w:lang w:val="uk-UA"/>
+        </w:rPr>
+        <w:t>!)</w:t>
+      </w:r>
+    </w:p>
+    <w:p>
+      <w:pPr>
+        <w:rPr>
+          <w:lang w:val="uk-UA"/>
+        </w:rPr>
+      </w:pPr>
+      <w:r>
+        <w:rPr>
+          <w:lang w:val="en-US"/>
+        </w:rPr>
+        <w:t>Look</w:t>
+      </w:r>
+      <w:r>
+        <w:rPr>
+          <w:lang w:val="ru-RU"/>
         </w:rPr>
         <w:t xml:space="preserve">! </w:t>
       </w:r>
@@ -7117,403 +8016,33 @@
         <w:rPr>
           <w:lang w:val="en-US"/>
         </w:rPr>
-        <w:t xml:space="preserve">This is my mum… and this is my dad. </w:t>
-      </w:r>
-      <w:r>
-        <w:rPr>
-          <w:lang w:val="ru-RU"/>
-        </w:rPr>
-        <w:t>(</w:t>
-      </w:r>
-      <w:proofErr w:type="spellStart"/>
-      <w:r>
-        <w:rPr>
-          <w:lang w:val="uk-UA"/>
-        </w:rPr>
-        <w:t>Кабу</w:t>
-      </w:r>
-      <w:proofErr w:type="spellEnd"/>
-      <w:r>
-        <w:rPr>
-          <w:lang w:val="uk-UA"/>
-        </w:rPr>
-        <w:t>, Пако! Це моя мама… а це мій тато.)</w:t>
-      </w:r>
-    </w:p>
-    <w:p>
-      <w:pPr>
-        <w:rPr>
-          <w:lang w:val="uk-UA"/>
-        </w:rPr>
-      </w:pPr>
-      <w:r>
-        <w:rPr>
-          <w:lang w:val="en-US"/>
-        </w:rPr>
-        <w:t>What? (</w:t>
-      </w:r>
-      <w:r>
-        <w:rPr>
-          <w:lang w:val="uk-UA"/>
-        </w:rPr>
-        <w:t>Що?)</w:t>
-      </w:r>
-    </w:p>
-    <w:p>
-      <w:pPr>
-        <w:rPr>
-          <w:lang w:val="uk-UA"/>
-        </w:rPr>
-      </w:pPr>
-      <w:r>
-        <w:rPr>
-          <w:lang w:val="en-US"/>
-        </w:rPr>
-        <w:t>This is my brother, Bill. (</w:t>
-      </w:r>
-      <w:r>
-        <w:rPr>
-          <w:lang w:val="uk-UA"/>
-        </w:rPr>
-        <w:t>Це мій брат, Білл.)</w:t>
-      </w:r>
-    </w:p>
-    <w:p>
-      <w:pPr>
-        <w:rPr>
-          <w:lang w:val="uk-UA"/>
-        </w:rPr>
-      </w:pPr>
-      <w:r>
-        <w:rPr>
-          <w:lang w:val="en-US"/>
-        </w:rPr>
-        <w:t>Oh… and this is my sister, Elli</w:t>
-      </w:r>
-      <w:r>
-        <w:rPr>
-          <w:lang w:val="en-US"/>
-        </w:rPr>
-        <w:t xml:space="preserve"> (</w:t>
-      </w:r>
-      <w:r>
-        <w:rPr>
-          <w:lang w:val="uk-UA"/>
-        </w:rPr>
-        <w:t>О… а це моя сестра, Еллі.)</w:t>
-      </w:r>
-    </w:p>
-    <w:p>
-      <w:pPr>
-        <w:rPr>
-          <w:lang w:val="en-US"/>
-        </w:rPr>
-      </w:pPr>
-      <w:r>
-        <w:rPr>
-          <w:lang w:val="en-US"/>
-        </w:rPr>
-        <w:t>And this is me. (</w:t>
-      </w:r>
-      <w:r>
-        <w:rPr>
-          <w:lang w:val="uk-UA"/>
-        </w:rPr>
-        <w:t>А це я.)</w:t>
-      </w:r>
-    </w:p>
-    <w:p>
-      <w:pPr>
-        <w:rPr>
-          <w:lang w:val="en-US"/>
-        </w:rPr>
-      </w:pPr>
-      <w:r>
-        <w:rPr>
-          <w:lang w:val="en-US"/>
-        </w:rPr>
-        <w:br w:type="page"/>
-      </w:r>
-    </w:p>
-    <w:p>
-      <w:pPr>
-        <w:pStyle w:val="1"/>
-        <w:rPr>
-          <w:lang w:val="uk-UA"/>
-        </w:rPr>
-      </w:pPr>
-      <w:r>
-        <w:rPr>
-          <w:lang w:val="uk-UA"/>
-        </w:rPr>
-        <w:t xml:space="preserve">Урок </w:t>
-      </w:r>
-      <w:r>
-        <w:rPr>
-          <w:lang w:val="en-US"/>
-        </w:rPr>
-        <w:t>8</w:t>
-      </w:r>
-      <w:r>
-        <w:rPr>
-          <w:lang w:val="uk-UA"/>
-        </w:rPr>
-        <w:t xml:space="preserve">. </w:t>
-      </w:r>
-      <w:r>
-        <w:rPr>
-          <w:lang w:val="en-US"/>
-        </w:rPr>
-        <w:t>Toys</w:t>
-      </w:r>
-      <w:r>
-        <w:rPr>
-          <w:lang w:val="uk-UA"/>
-        </w:rPr>
-        <w:t xml:space="preserve"> (Сторінки </w:t>
-      </w:r>
-      <w:r>
-        <w:rPr>
-          <w:lang w:val="en-US"/>
-        </w:rPr>
-        <w:t>40</w:t>
-      </w:r>
-      <w:r>
-        <w:rPr>
-          <w:lang w:val="uk-UA"/>
-        </w:rPr>
-        <w:t>-</w:t>
-      </w:r>
-      <w:r>
-        <w:rPr>
-          <w:lang w:val="en-US"/>
-        </w:rPr>
-        <w:t>43</w:t>
-      </w:r>
-      <w:r>
-        <w:rPr>
-          <w:lang w:val="uk-UA"/>
-        </w:rPr>
-        <w:t xml:space="preserve">. </w:t>
-      </w:r>
-      <w:proofErr w:type="spellStart"/>
-      <w:r>
-        <w:rPr>
-          <w:lang w:val="en-US"/>
-        </w:rPr>
-        <w:t>FlyHigh</w:t>
-      </w:r>
-      <w:proofErr w:type="spellEnd"/>
-      <w:r>
-        <w:rPr>
-          <w:lang w:val="uk-UA"/>
-        </w:rPr>
-        <w:t>-1</w:t>
-      </w:r>
-      <w:r>
-        <w:rPr>
-          <w:lang w:val="uk-UA"/>
-        </w:rPr>
-        <w:t>)</w:t>
-      </w:r>
-    </w:p>
-    <w:p>
-      <w:pPr>
-        <w:pStyle w:val="2"/>
-        <w:rPr>
-          <w:lang w:val="uk-UA"/>
-        </w:rPr>
-      </w:pPr>
-      <w:r>
-        <w:rPr>
-          <w:lang w:val="uk-UA"/>
-        </w:rPr>
-        <w:t>Слова</w:t>
-      </w:r>
-    </w:p>
-    <w:p>
-      <w:pPr>
-        <w:rPr>
-          <w:lang w:val="uk-UA"/>
-        </w:rPr>
-      </w:pPr>
-      <w:r>
-        <w:rPr>
-          <w:lang w:val="en-US"/>
-        </w:rPr>
-        <w:t xml:space="preserve">Toy – </w:t>
-      </w:r>
-      <w:r>
-        <w:rPr>
-          <w:lang w:val="uk-UA"/>
-        </w:rPr>
-        <w:t>Іграшка</w:t>
-      </w:r>
-    </w:p>
-    <w:p>
-      <w:pPr>
-        <w:rPr>
-          <w:lang w:val="uk-UA"/>
-        </w:rPr>
-      </w:pPr>
-      <w:r>
-        <w:rPr>
-          <w:lang w:val="en-US"/>
-        </w:rPr>
-        <w:t xml:space="preserve">Train – </w:t>
-      </w:r>
-      <w:r>
-        <w:rPr>
-          <w:lang w:val="uk-UA"/>
-        </w:rPr>
-        <w:t>Потяг</w:t>
-      </w:r>
-    </w:p>
-    <w:p>
-      <w:pPr>
-        <w:rPr>
-          <w:lang w:val="uk-UA"/>
-        </w:rPr>
-      </w:pPr>
-      <w:r>
-        <w:rPr>
-          <w:lang w:val="en-US"/>
-        </w:rPr>
-        <w:t xml:space="preserve">Plane – </w:t>
-      </w:r>
-      <w:r>
-        <w:rPr>
-          <w:lang w:val="uk-UA"/>
-        </w:rPr>
-        <w:t>Літак</w:t>
-      </w:r>
-    </w:p>
-    <w:p>
-      <w:pPr>
-        <w:rPr>
-          <w:lang w:val="uk-UA"/>
-        </w:rPr>
-      </w:pPr>
-      <w:r>
-        <w:rPr>
-          <w:lang w:val="en-US"/>
-        </w:rPr>
-        <w:t xml:space="preserve">Bike – </w:t>
-      </w:r>
-      <w:r>
-        <w:rPr>
-          <w:lang w:val="uk-UA"/>
-        </w:rPr>
-        <w:t>Велосипед</w:t>
-      </w:r>
-    </w:p>
-    <w:p>
-      <w:pPr>
-        <w:rPr>
-          <w:lang w:val="en-US"/>
-        </w:rPr>
-      </w:pPr>
-      <w:r>
-        <w:rPr>
-          <w:lang w:val="en-US"/>
-        </w:rPr>
-        <w:t xml:space="preserve">Guitar – </w:t>
-      </w:r>
-      <w:r>
-        <w:rPr>
-          <w:lang w:val="uk-UA"/>
-        </w:rPr>
-        <w:t>Гітара</w:t>
-      </w:r>
-    </w:p>
-    <w:p>
-      <w:pPr>
-        <w:pStyle w:val="2"/>
-        <w:rPr>
-          <w:lang w:val="uk-UA"/>
-        </w:rPr>
-      </w:pPr>
-      <w:r>
-        <w:rPr>
-          <w:lang w:val="uk-UA"/>
-        </w:rPr>
-        <w:t>Речення</w:t>
-      </w:r>
-    </w:p>
-    <w:p>
-      <w:pPr>
-        <w:rPr>
-          <w:lang w:val="en-US"/>
-        </w:rPr>
-      </w:pPr>
-      <w:r>
-        <w:rPr>
-          <w:lang/>
-        </w:rPr>
-        <w:t>Look! I've got a bike... and a guitar!</w:t>
-      </w:r>
-      <w:r>
-        <w:rPr>
-          <w:lang w:val="en-US"/>
-        </w:rPr>
-        <w:t xml:space="preserve"> (</w:t>
-      </w:r>
-      <w:r>
-        <w:rPr>
-          <w:lang/>
-        </w:rPr>
-        <w:t>Погляньте! У мене є велосипед... та гітара!</w:t>
-      </w:r>
-      <w:r>
-        <w:rPr>
-          <w:lang w:val="en-US"/>
-        </w:rPr>
-        <w:t>)</w:t>
-      </w:r>
-    </w:p>
-    <w:p>
-      <w:pPr>
-        <w:rPr>
-          <w:lang w:val="ru-RU"/>
-        </w:rPr>
-      </w:pPr>
-      <w:r>
-        <w:rPr>
-          <w:lang/>
-        </w:rPr>
-        <w:t>My favorite toy is a red plane</w:t>
-      </w:r>
-      <w:r>
-        <w:rPr>
-          <w:lang w:val="en-US"/>
-        </w:rPr>
-        <w:t xml:space="preserve">. </w:t>
-      </w:r>
-      <w:r>
-        <w:rPr>
-          <w:lang w:val="ru-RU"/>
-        </w:rPr>
-        <w:t>(</w:t>
-      </w:r>
-      <w:r>
-        <w:rPr>
-          <w:lang/>
-        </w:rPr>
-        <w:t>Моя улюблена іграшка – червоний літак</w:t>
-      </w:r>
-      <w:r>
-        <w:rPr>
-          <w:lang w:val="ru-RU"/>
-        </w:rPr>
-        <w:t>.)</w:t>
-      </w:r>
-    </w:p>
-    <w:p>
-      <w:pPr>
-        <w:rPr>
-          <w:lang w:val="ru-RU"/>
-        </w:rPr>
-      </w:pPr>
+        <w:t>I can see two balls.</w:t>
+      </w:r>
+      <w:r>
+        <w:rPr>
+          <w:lang w:val="uk-UA"/>
+        </w:rPr>
+        <w:t xml:space="preserve"> (Поглянь! Я бачу два м’ячі.)</w:t>
+      </w:r>
+    </w:p>
+    <w:p>
+      <w:pPr>
+        <w:rPr>
+          <w:lang w:val="uk-UA"/>
+        </w:rPr>
+      </w:pPr>
+      <w:r>
+        <w:rPr>
+          <w:lang w:val="en-US"/>
+        </w:rPr>
+        <w:t>A big blue ball, a small red ball.</w:t>
+      </w:r>
+      <w:r>
+        <w:rPr>
+          <w:lang w:val="uk-UA"/>
+        </w:rPr>
+        <w:t xml:space="preserve"> (Великий синій м’яч, маленький червоний м’яч.)</w:t>
+      </w:r>
     </w:p>
     <w:sectPr>
       <w:pgSz w:w="11906" w:h="16838"/>

</xml_diff>